<commit_message>
feat: add new document templates and controller, and update placeholder reference documentation with comprehensive lists for various certificate types.
</commit_message>
<xml_diff>
--- a/public/Certificates and Dashboard (Culiat)/Barangay Certificate.docx
+++ b/public/Certificates and Dashboard (Culiat)/Barangay Certificate.docx
@@ -1,10 +1,10 @@
 
 <file path=word/document.xml><?xml version="1.0" encoding="utf-8"?>
-<w:document xmlns:mc="http://schemas.openxmlformats.org/markup-compatibility/2006" xmlns:ve="http://schemas.openxmlformats.org/markup-compatibility/2006" xmlns:o="urn:schemas-microsoft-com:office:office" xmlns:r="http://schemas.openxmlformats.org/officeDocument/2006/relationships" xmlns:m="http://schemas.openxmlformats.org/officeDocument/2006/math" xmlns:v="urn:schemas-microsoft-com:vml" xmlns:wp="http://schemas.openxmlformats.org/drawingml/2006/wordprocessingDrawing" xmlns:w10="urn:schemas-microsoft-com:office:word" xmlns:w="http://schemas.openxmlformats.org/wordprocessingml/2006/main" xmlns:wne="http://schemas.microsoft.com/office/word/2006/wordml" xmlns:a="http://schemas.openxmlformats.org/drawingml/2006/main" xmlns:pic="http://schemas.openxmlformats.org/drawingml/2006/picture" xmlns:wpg="http://schemas.microsoft.com/office/word/2010/wordprocessingGroup" xmlns:wps="http://schemas.microsoft.com/office/word/2010/wordprocessingShape" xmlns:w14="http://schemas.microsoft.com/office/word/2010/wordml" mc:Ignorable="w14" xml:space="preserve">
+<w:document xmlns:wpc="http://schemas.microsoft.com/office/word/2010/wordprocessingCanvas" xmlns:mc="http://schemas.openxmlformats.org/markup-compatibility/2006" xmlns:o="urn:schemas-microsoft-com:office:office" xmlns:r="http://schemas.openxmlformats.org/officeDocument/2006/relationships" xmlns:m="http://schemas.openxmlformats.org/officeDocument/2006/math" xmlns:v="urn:schemas-microsoft-com:vml" xmlns:wp14="http://schemas.microsoft.com/office/word/2010/wordprocessingDrawing" xmlns:wp="http://schemas.openxmlformats.org/drawingml/2006/wordprocessingDrawing" xmlns:w="http://schemas.openxmlformats.org/wordprocessingml/2006/main" xmlns:w14="http://schemas.microsoft.com/office/word/2010/wordml" xmlns:w10="urn:schemas-microsoft-com:office:word" xmlns:w15="http://schemas.microsoft.com/office/word/2012/wordml" xmlns:wpg="http://schemas.microsoft.com/office/word/2010/wordprocessingGroup" xmlns:wpi="http://schemas.microsoft.com/office/word/2010/wordprocessingInk" xmlns:wne="http://schemas.microsoft.com/office/word/2006/wordml" xmlns:wps="http://schemas.microsoft.com/office/word/2010/wordprocessingShape" xmlns:wpsCustomData="http://www.wps.cn/officeDocument/2013/wpsCustomData" mc:Ignorable="w14 w15 wp14">
   <w:body>
     <w:p>
       <w:pPr>
-        <w:pStyle w:val="BodyText"/>
+        <w:pStyle w:val="4"/>
         <w:rPr>
           <w:b w:val="0"/>
           <w:sz w:val="32"/>
@@ -13,7 +13,7 @@
     </w:p>
     <w:p>
       <w:pPr>
-        <w:pStyle w:val="BodyText"/>
+        <w:pStyle w:val="4"/>
         <w:rPr>
           <w:b w:val="0"/>
           <w:sz w:val="32"/>
@@ -22,7 +22,7 @@
     </w:p>
     <w:p>
       <w:pPr>
-        <w:pStyle w:val="BodyText"/>
+        <w:pStyle w:val="4"/>
         <w:rPr>
           <w:b w:val="0"/>
           <w:sz w:val="32"/>
@@ -31,7 +31,7 @@
     </w:p>
     <w:p>
       <w:pPr>
-        <w:pStyle w:val="BodyText"/>
+        <w:pStyle w:val="4"/>
         <w:spacing w:before="26"/>
         <w:rPr>
           <w:b w:val="0"/>
@@ -41,7 +41,7 @@
     </w:p>
     <w:p>
       <w:pPr>
-        <w:pStyle w:val="Title"/>
+        <w:pStyle w:val="5"/>
       </w:pPr>
       <w:r>
         <w:rPr>
@@ -53,7 +53,7 @@
         <w:rPr>
           <w:spacing w:val="-11"/>
         </w:rPr>
-        <w:t> </w:t>
+        <w:t xml:space="preserve"> </w:t>
       </w:r>
       <w:r>
         <w:rPr>
@@ -64,7 +64,7 @@
     </w:p>
     <w:p>
       <w:pPr>
-        <w:pStyle w:val="BodyText"/>
+        <w:pStyle w:val="4"/>
         <w:rPr>
           <w:sz w:val="32"/>
         </w:rPr>
@@ -72,7 +72,7 @@
     </w:p>
     <w:p>
       <w:pPr>
-        <w:pStyle w:val="BodyText"/>
+        <w:pStyle w:val="4"/>
         <w:spacing w:before="25"/>
         <w:rPr>
           <w:sz w:val="32"/>
@@ -103,7 +103,7 @@
           <w:spacing w:val="-12"/>
           <w:sz w:val="26"/>
         </w:rPr>
-        <w:t> </w:t>
+        <w:t xml:space="preserve"> </w:t>
       </w:r>
       <w:r>
         <w:rPr>
@@ -119,7 +119,7 @@
           <w:spacing w:val="-11"/>
           <w:sz w:val="26"/>
         </w:rPr>
-        <w:t> </w:t>
+        <w:t xml:space="preserve"> </w:t>
       </w:r>
       <w:r>
         <w:rPr>
@@ -135,7 +135,7 @@
           <w:spacing w:val="-12"/>
           <w:sz w:val="26"/>
         </w:rPr>
-        <w:t> </w:t>
+        <w:t xml:space="preserve"> </w:t>
       </w:r>
       <w:r>
         <w:rPr>
@@ -151,7 +151,7 @@
           <w:spacing w:val="-14"/>
           <w:sz w:val="26"/>
         </w:rPr>
-        <w:t> </w:t>
+        <w:t xml:space="preserve"> </w:t>
       </w:r>
       <w:r>
         <w:rPr>
@@ -164,7 +164,7 @@
     </w:p>
     <w:p>
       <w:pPr>
-        <w:pStyle w:val="BodyText"/>
+        <w:pStyle w:val="4"/>
         <w:spacing w:before="66"/>
         <w:rPr>
           <w:sz w:val="26"/>
@@ -173,7 +173,7 @@
     </w:p>
     <w:p>
       <w:pPr>
-        <w:spacing w:line="252" w:lineRule="auto" w:before="0"/>
+        <w:spacing w:before="0" w:line="252" w:lineRule="auto"/>
         <w:ind w:left="2157" w:right="18" w:firstLine="360"/>
         <w:jc w:val="both"/>
         <w:rPr>
@@ -191,7 +191,7 @@
           <w:spacing w:val="-15"/>
           <w:sz w:val="24"/>
         </w:rPr>
-        <w:t> </w:t>
+        <w:t xml:space="preserve"> </w:t>
       </w:r>
       <w:r>
         <w:rPr>
@@ -204,7 +204,7 @@
           <w:spacing w:val="-9"/>
           <w:sz w:val="24"/>
         </w:rPr>
-        <w:t> </w:t>
+        <w:t xml:space="preserve"> </w:t>
       </w:r>
       <w:r>
         <w:rPr>
@@ -217,7 +217,7 @@
           <w:spacing w:val="-13"/>
           <w:sz w:val="24"/>
         </w:rPr>
-        <w:t> </w:t>
+        <w:t xml:space="preserve"> </w:t>
       </w:r>
       <w:r>
         <w:rPr>
@@ -230,7 +230,7 @@
           <w:spacing w:val="-12"/>
           <w:sz w:val="24"/>
         </w:rPr>
-        <w:t> </w:t>
+        <w:t xml:space="preserve"> </w:t>
       </w:r>
       <w:r>
         <w:rPr>
@@ -240,105 +240,35 @@
       </w:r>
       <w:r>
         <w:rPr>
-          <w:spacing w:val="-2"/>
-          <w:sz w:val="24"/>
-        </w:rPr>
-        <w:t> </w:t>
-      </w:r>
-      <w:r>
-        <w:rPr>
-          <w:b/>
-          <w:sz w:val="24"/>
-        </w:rPr>
-        <w:t>MS.</w:t>
-      </w:r>
-      <w:r>
-        <w:rPr>
-          <w:b/>
-          <w:spacing w:val="-4"/>
-          <w:sz w:val="24"/>
-        </w:rPr>
-        <w:t> </w:t>
-      </w:r>
-      <w:r>
-        <w:rPr>
-          <w:b/>
-          <w:sz w:val="24"/>
-        </w:rPr>
-        <w:t>ABIGAIL</w:t>
-      </w:r>
-      <w:r>
-        <w:rPr>
-          <w:b/>
-          <w:spacing w:val="-15"/>
-          <w:sz w:val="24"/>
-        </w:rPr>
-        <w:t> </w:t>
-      </w:r>
-      <w:r>
-        <w:rPr>
-          <w:b/>
-          <w:sz w:val="24"/>
-        </w:rPr>
-        <w:t>KIETH</w:t>
-      </w:r>
-      <w:r>
-        <w:rPr>
-          <w:b/>
-          <w:spacing w:val="-6"/>
-          <w:sz w:val="24"/>
-        </w:rPr>
-        <w:t> </w:t>
-      </w:r>
-      <w:r>
-        <w:rPr>
-          <w:b/>
-          <w:sz w:val="24"/>
-        </w:rPr>
-        <w:t>ANGELA</w:t>
-      </w:r>
-      <w:r>
-        <w:rPr>
-          <w:b/>
-          <w:spacing w:val="-1"/>
-          <w:sz w:val="24"/>
-        </w:rPr>
-        <w:t> </w:t>
-      </w:r>
-      <w:r>
-        <w:rPr>
-          <w:b/>
-          <w:sz w:val="24"/>
-        </w:rPr>
-        <w:t>C.</w:t>
-      </w:r>
-      <w:r>
-        <w:rPr>
-          <w:b/>
-          <w:spacing w:val="-2"/>
-          <w:sz w:val="24"/>
-        </w:rPr>
-        <w:t> </w:t>
-      </w:r>
-      <w:r>
-        <w:rPr>
-          <w:b/>
-          <w:sz w:val="24"/>
-        </w:rPr>
-        <w:t>BANIQUED</w:t>
-      </w:r>
-      <w:r>
-        <w:rPr>
-          <w:sz w:val="24"/>
-        </w:rPr>
-        <w:t>, Filipino, of legal age, with postal address at </w:t>
-      </w:r>
-      <w:r>
-        <w:rPr>
-          <w:b/>
-          <w:sz w:val="24"/>
-        </w:rPr>
-        <w:t>110 Zamboanga Street, Pael Estate Barangay Culiat Quezon City</w:t>
+          <w:rFonts w:hint="default"/>
+          <w:b/>
+          <w:bCs/>
+          <w:sz w:val="24"/>
+          <w:lang w:val="en-US"/>
+        </w:rPr>
+        <w:t xml:space="preserve"> {salutation}{full_name}</w:t>
+      </w:r>
+      <w:r>
+        <w:rPr>
+          <w:sz w:val="24"/>
+        </w:rPr>
+        <w:t xml:space="preserve">, Filipino, of legal age, with postal address at </w:t>
+      </w:r>
+      <w:r>
+        <w:rPr>
+          <w:rFonts w:hint="default"/>
+          <w:b/>
+          <w:sz w:val="24"/>
+          <w:lang w:val="en-US"/>
+        </w:rPr>
+        <w:t>{full_address}</w:t>
+      </w:r>
+      <w:r>
+        <w:rPr>
+          <w:b/>
+          <w:sz w:val="24"/>
+        </w:rPr>
+        <w:t xml:space="preserve"> Barangay Culiat Quezon City</w:t>
       </w:r>
       <w:r>
         <w:rPr>
@@ -355,7 +285,7 @@
     </w:p>
     <w:p>
       <w:pPr>
-        <w:pStyle w:val="BodyText"/>
+        <w:pStyle w:val="4"/>
         <w:spacing w:before="96"/>
         <w:rPr>
           <w:b w:val="0"/>
@@ -383,7 +313,7 @@
           <w:spacing w:val="42"/>
           <w:sz w:val="24"/>
         </w:rPr>
-        <w:t> </w:t>
+        <w:t xml:space="preserve"> </w:t>
       </w:r>
       <w:r>
         <w:rPr>
@@ -396,7 +326,7 @@
           <w:spacing w:val="51"/>
           <w:sz w:val="24"/>
         </w:rPr>
-        <w:t> </w:t>
+        <w:t xml:space="preserve"> </w:t>
       </w:r>
       <w:r>
         <w:rPr>
@@ -409,7 +339,7 @@
           <w:spacing w:val="40"/>
           <w:sz w:val="24"/>
         </w:rPr>
-        <w:t> </w:t>
+        <w:t xml:space="preserve"> </w:t>
       </w:r>
       <w:r>
         <w:rPr>
@@ -422,7 +352,7 @@
           <w:spacing w:val="51"/>
           <w:sz w:val="24"/>
         </w:rPr>
-        <w:t> </w:t>
+        <w:t xml:space="preserve"> </w:t>
       </w:r>
       <w:r>
         <w:rPr>
@@ -435,7 +365,7 @@
           <w:spacing w:val="51"/>
           <w:sz w:val="24"/>
         </w:rPr>
-        <w:t> </w:t>
+        <w:t xml:space="preserve"> </w:t>
       </w:r>
       <w:r>
         <w:rPr>
@@ -448,7 +378,7 @@
           <w:spacing w:val="50"/>
           <w:sz w:val="24"/>
         </w:rPr>
-        <w:t> </w:t>
+        <w:t xml:space="preserve"> </w:t>
       </w:r>
       <w:r>
         <w:rPr>
@@ -461,7 +391,7 @@
           <w:spacing w:val="46"/>
           <w:sz w:val="24"/>
         </w:rPr>
-        <w:t> </w:t>
+        <w:t xml:space="preserve"> </w:t>
       </w:r>
       <w:r>
         <w:rPr>
@@ -474,29 +404,16 @@
           <w:spacing w:val="77"/>
           <w:sz w:val="24"/>
         </w:rPr>
-        <w:t> </w:t>
-      </w:r>
-      <w:r>
-        <w:rPr>
-          <w:b/>
-          <w:sz w:val="24"/>
-        </w:rPr>
-        <w:t>MS.</w:t>
-      </w:r>
-      <w:r>
-        <w:rPr>
-          <w:b/>
-          <w:spacing w:val="52"/>
-          <w:sz w:val="24"/>
-        </w:rPr>
-        <w:t> </w:t>
-      </w:r>
-      <w:r>
-        <w:rPr>
-          <w:b/>
-          <w:sz w:val="24"/>
-        </w:rPr>
-        <w:t>BANIQUED</w:t>
+        <w:t xml:space="preserve"> </w:t>
+      </w:r>
+      <w:r>
+        <w:rPr>
+          <w:rFonts w:hint="default"/>
+          <w:b/>
+          <w:sz w:val="24"/>
+          <w:lang w:val="en-US"/>
+        </w:rPr>
+        <w:t>{salutation}{full_name}</w:t>
       </w:r>
       <w:r>
         <w:rPr>
@@ -504,7 +421,7 @@
           <w:spacing w:val="41"/>
           <w:sz w:val="24"/>
         </w:rPr>
-        <w:t> </w:t>
+        <w:t xml:space="preserve"> </w:t>
       </w:r>
       <w:r>
         <w:rPr>
@@ -513,6 +430,8 @@
         </w:rPr>
         <w:t>for</w:t>
       </w:r>
+      <w:bookmarkStart w:id="0" w:name="_GoBack"/>
+      <w:bookmarkEnd w:id="0"/>
     </w:p>
     <w:p>
       <w:pPr>
@@ -526,48 +445,12 @@
       </w:pPr>
       <w:r>
         <w:rPr>
-          <w:b/>
-          <w:sz w:val="24"/>
-        </w:rPr>
-        <w:t>RESIDENCY</w:t>
-      </w:r>
-      <w:r>
-        <w:rPr>
-          <w:b/>
-          <w:spacing w:val="-15"/>
-          <w:sz w:val="24"/>
-        </w:rPr>
-        <w:t> </w:t>
-      </w:r>
-      <w:r>
-        <w:rPr>
-          <w:b/>
-          <w:sz w:val="24"/>
-        </w:rPr>
-        <w:t>(HOUSING</w:t>
-      </w:r>
-      <w:r>
-        <w:rPr>
-          <w:b/>
-          <w:spacing w:val="-13"/>
-          <w:sz w:val="24"/>
-        </w:rPr>
-        <w:t> </w:t>
-      </w:r>
-      <w:r>
-        <w:rPr>
-          <w:b/>
-          <w:sz w:val="24"/>
-        </w:rPr>
-        <w:t>LOAN</w:t>
-      </w:r>
-      <w:r>
-        <w:rPr>
-          <w:b/>
-          <w:spacing w:val="44"/>
-          <w:sz w:val="24"/>
-        </w:rPr>
-        <w:t> </w:t>
+          <w:rFonts w:hint="default"/>
+          <w:b/>
+          <w:sz w:val="24"/>
+          <w:lang w:val="en-US"/>
+        </w:rPr>
+        <w:t>{purpose_of_request}</w:t>
       </w:r>
       <w:r>
         <w:rPr>
@@ -575,12 +458,12 @@
           <w:spacing w:val="-2"/>
           <w:sz w:val="24"/>
         </w:rPr>
-        <w:t>REQUIREMENT).</w:t>
-      </w:r>
-    </w:p>
-    <w:p>
-      <w:pPr>
-        <w:pStyle w:val="BodyText"/>
+        <w:t>.</w:t>
+      </w:r>
+    </w:p>
+    <w:p>
+      <w:pPr>
+        <w:pStyle w:val="4"/>
         <w:spacing w:before="98"/>
         <w:rPr>
           <w:sz w:val="24"/>
@@ -589,7 +472,7 @@
     </w:p>
     <w:p>
       <w:pPr>
-        <w:spacing w:line="247" w:lineRule="auto" w:before="1"/>
+        <w:spacing w:before="1" w:line="247" w:lineRule="auto"/>
         <w:ind w:left="2157" w:right="29" w:firstLine="360"/>
         <w:jc w:val="both"/>
         <w:rPr>
@@ -600,14 +483,16 @@
         <w:rPr>
           <w:sz w:val="24"/>
         </w:rPr>
-        <w:t>Issued this </w:t>
-      </w:r>
-      <w:r>
-        <w:rPr>
-          <w:b/>
-          <w:sz w:val="24"/>
-        </w:rPr>
-        <w:t>22nd day of November 2025</w:t>
+        <w:t xml:space="preserve">Issued this </w:t>
+      </w:r>
+      <w:r>
+        <w:rPr>
+          <w:rFonts w:hint="default"/>
+          <w:b/>
+          <w:sz w:val="24"/>
+          <w:lang w:val="en-US"/>
+        </w:rPr>
+        <w:t>{issued_date}</w:t>
       </w:r>
       <w:r>
         <w:rPr>
@@ -615,7 +500,7 @@
           <w:spacing w:val="40"/>
           <w:sz w:val="24"/>
         </w:rPr>
-        <w:t> </w:t>
+        <w:t xml:space="preserve"> </w:t>
       </w:r>
       <w:r>
         <w:rPr>
@@ -626,70 +511,64 @@
     </w:p>
     <w:p>
       <w:pPr>
-        <w:pStyle w:val="BodyText"/>
+        <w:pStyle w:val="4"/>
         <w:spacing w:before="235"/>
         <w:ind w:left="1711"/>
         <w:jc w:val="center"/>
       </w:pPr>
       <w:r>
-        <w:rPr/>
         <w:t>BY</w:t>
       </w:r>
       <w:r>
         <w:rPr>
           <w:spacing w:val="-10"/>
         </w:rPr>
-        <w:t> </w:t>
-      </w:r>
-      <w:r>
-        <w:rPr/>
+        <w:t xml:space="preserve"> </w:t>
+      </w:r>
+      <w:r>
         <w:t>THE</w:t>
       </w:r>
       <w:r>
         <w:rPr>
           <w:spacing w:val="-6"/>
         </w:rPr>
-        <w:t> </w:t>
-      </w:r>
-      <w:r>
-        <w:rPr/>
+        <w:t xml:space="preserve"> </w:t>
+      </w:r>
+      <w:r>
         <w:t>AUTHORITY</w:t>
       </w:r>
       <w:r>
         <w:rPr>
           <w:spacing w:val="-10"/>
         </w:rPr>
-        <w:t> </w:t>
-      </w:r>
-      <w:r>
-        <w:rPr/>
+        <w:t xml:space="preserve"> </w:t>
+      </w:r>
+      <w:r>
         <w:t>OF</w:t>
       </w:r>
       <w:r>
         <w:rPr>
           <w:spacing w:val="-12"/>
         </w:rPr>
-        <w:t> </w:t>
-      </w:r>
-      <w:r>
-        <w:rPr/>
+        <w:t xml:space="preserve"> </w:t>
+      </w:r>
+      <w:r>
         <w:t>THE</w:t>
       </w:r>
       <w:r>
         <w:rPr>
           <w:spacing w:val="-4"/>
         </w:rPr>
-        <w:t> </w:t>
-      </w:r>
-      <w:r>
-        <w:rPr/>
+        <w:t xml:space="preserve"> </w:t>
+      </w:r>
+      <w:r>
         <w:t>PUNONG</w:t>
       </w:r>
       <w:r>
         <w:rPr>
           <w:spacing w:val="-5"/>
         </w:rPr>
-        <w:t> </w:t>
+        <w:t xml:space="preserve"> </w:t>
       </w:r>
       <w:r>
         <w:rPr>
@@ -700,60 +579,55 @@
     </w:p>
     <w:p>
       <w:pPr>
-        <w:pStyle w:val="BodyText"/>
+        <w:pStyle w:val="4"/>
         <w:spacing w:before="6"/>
         <w:ind w:left="1711" w:right="6"/>
         <w:jc w:val="center"/>
       </w:pPr>
       <w:r>
-        <w:rPr/>
         <w:t>(Under</w:t>
       </w:r>
       <w:r>
         <w:rPr>
           <w:spacing w:val="-5"/>
         </w:rPr>
-        <w:t> </w:t>
-      </w:r>
-      <w:r>
-        <w:rPr/>
+        <w:t xml:space="preserve"> </w:t>
+      </w:r>
+      <w:r>
         <w:t>Resolution</w:t>
       </w:r>
       <w:r>
         <w:rPr>
           <w:spacing w:val="-4"/>
         </w:rPr>
-        <w:t> </w:t>
-      </w:r>
-      <w:r>
-        <w:rPr/>
+        <w:t xml:space="preserve"> </w:t>
+      </w:r>
+      <w:r>
         <w:t>No.</w:t>
       </w:r>
       <w:r>
         <w:rPr>
           <w:spacing w:val="-3"/>
         </w:rPr>
-        <w:t> </w:t>
-      </w:r>
-      <w:r>
-        <w:rPr/>
+        <w:t xml:space="preserve"> </w:t>
+      </w:r>
+      <w:r>
         <w:t>017,</w:t>
       </w:r>
       <w:r>
         <w:rPr>
           <w:spacing w:val="-3"/>
         </w:rPr>
-        <w:t> </w:t>
-      </w:r>
-      <w:r>
-        <w:rPr/>
+        <w:t xml:space="preserve"> </w:t>
+      </w:r>
+      <w:r>
         <w:t>Series</w:t>
       </w:r>
       <w:r>
         <w:rPr>
           <w:spacing w:val="-8"/>
         </w:rPr>
-        <w:t> </w:t>
+        <w:t xml:space="preserve"> </w:t>
       </w:r>
       <w:r>
         <w:rPr>
@@ -765,78 +639,367 @@
     <w:sectPr>
       <w:type w:val="continuous"/>
       <w:pgSz w:w="12240" w:h="15840"/>
-      <w:pgMar w:top="1820" w:bottom="280" w:left="1800" w:right="720"/>
+      <w:pgMar w:top="1820" w:right="720" w:bottom="280" w:left="1800" w:header="720" w:footer="720" w:gutter="0"/>
+      <w:cols w:space="720" w:num="1"/>
     </w:sectPr>
   </w:body>
 </w:document>
 </file>
 
+<file path=word/endnotes.xml><?xml version="1.0" encoding="utf-8"?>
+<w:endnotes xmlns:wpc="http://schemas.microsoft.com/office/word/2010/wordprocessingCanvas" xmlns:mc="http://schemas.openxmlformats.org/markup-compatibility/2006" xmlns:o="urn:schemas-microsoft-com:office:office" xmlns:r="http://schemas.openxmlformats.org/officeDocument/2006/relationships" xmlns:m="http://schemas.openxmlformats.org/officeDocument/2006/math" xmlns:v="urn:schemas-microsoft-com:vml" xmlns:wp14="http://schemas.microsoft.com/office/word/2010/wordprocessingDrawing" xmlns:wp="http://schemas.openxmlformats.org/drawingml/2006/wordprocessingDrawing" xmlns:w="http://schemas.openxmlformats.org/wordprocessingml/2006/main" xmlns:w14="http://schemas.microsoft.com/office/word/2010/wordml" xmlns:w15="http://schemas.microsoft.com/office/word/2012/wordml" xmlns:w10="urn:schemas-microsoft-com:office:word" xmlns:wpg="http://schemas.microsoft.com/office/word/2010/wordprocessingGroup" xmlns:wpi="http://schemas.microsoft.com/office/word/2010/wordprocessingInk" xmlns:wne="http://schemas.microsoft.com/office/word/2006/wordml" xmlns:wps="http://schemas.microsoft.com/office/word/2010/wordprocessingShape" xmlns:wpsCustomData="http://www.wps.cn/officeDocument/2013/wpsCustomData" mc:Ignorable="w14 w15 wp14">
+  <w:endnote w:type="separator" w:id="0">
+    <w:p>
+      <w:pPr>
+        <w:spacing w:line="240" w:lineRule="auto"/>
+      </w:pPr>
+      <w:r>
+        <w:separator/>
+      </w:r>
+    </w:p>
+  </w:endnote>
+  <w:endnote w:type="continuationSeparator" w:id="1">
+    <w:p>
+      <w:pPr>
+        <w:spacing w:line="240" w:lineRule="auto"/>
+      </w:pPr>
+      <w:r>
+        <w:continuationSeparator/>
+      </w:r>
+    </w:p>
+  </w:endnote>
+</w:endnotes>
+</file>
+
+<file path=word/footnotes.xml><?xml version="1.0" encoding="utf-8"?>
+<w:footnotes xmlns:wpc="http://schemas.microsoft.com/office/word/2010/wordprocessingCanvas" xmlns:mc="http://schemas.openxmlformats.org/markup-compatibility/2006" xmlns:o="urn:schemas-microsoft-com:office:office" xmlns:r="http://schemas.openxmlformats.org/officeDocument/2006/relationships" xmlns:m="http://schemas.openxmlformats.org/officeDocument/2006/math" xmlns:v="urn:schemas-microsoft-com:vml" xmlns:wp14="http://schemas.microsoft.com/office/word/2010/wordprocessingDrawing" xmlns:wp="http://schemas.openxmlformats.org/drawingml/2006/wordprocessingDrawing" xmlns:w="http://schemas.openxmlformats.org/wordprocessingml/2006/main" xmlns:w14="http://schemas.microsoft.com/office/word/2010/wordml" xmlns:w15="http://schemas.microsoft.com/office/word/2012/wordml" xmlns:w10="urn:schemas-microsoft-com:office:word" xmlns:wpg="http://schemas.microsoft.com/office/word/2010/wordprocessingGroup" xmlns:wpi="http://schemas.microsoft.com/office/word/2010/wordprocessingInk" xmlns:wne="http://schemas.microsoft.com/office/word/2006/wordml" xmlns:wps="http://schemas.microsoft.com/office/word/2010/wordprocessingShape" xmlns:wpsCustomData="http://www.wps.cn/officeDocument/2013/wpsCustomData" mc:Ignorable="w14 w15 wp14">
+  <w:footnote w:type="separator" w:id="0">
+    <w:p>
+      <w:pPr>
+        <w:spacing w:before="0" w:after="0" w:line="240" w:lineRule="auto"/>
+      </w:pPr>
+      <w:r>
+        <w:separator/>
+      </w:r>
+    </w:p>
+  </w:footnote>
+  <w:footnote w:type="continuationSeparator" w:id="1">
+    <w:p>
+      <w:pPr>
+        <w:spacing w:before="0" w:after="0" w:line="240" w:lineRule="auto"/>
+      </w:pPr>
+      <w:r>
+        <w:continuationSeparator/>
+      </w:r>
+    </w:p>
+  </w:footnote>
+</w:footnotes>
+</file>
+
 <file path=word/styles.xml><?xml version="1.0" encoding="utf-8"?>
-<w:styles xmlns:r="http://schemas.openxmlformats.org/officeDocument/2006/relationships" xmlns:w="http://schemas.openxmlformats.org/wordprocessingml/2006/main">
+<w:styles xmlns:mc="http://schemas.openxmlformats.org/markup-compatibility/2006" xmlns:o="urn:schemas-microsoft-com:office:office" xmlns:r="http://schemas.openxmlformats.org/officeDocument/2006/relationships" xmlns:m="http://schemas.openxmlformats.org/officeDocument/2006/math" xmlns:v="urn:schemas-microsoft-com:vml" xmlns:w="http://schemas.openxmlformats.org/wordprocessingml/2006/main" xmlns:w14="http://schemas.microsoft.com/office/word/2010/wordml" xmlns:w10="urn:schemas-microsoft-com:office:word" xmlns:sl="http://schemas.openxmlformats.org/schemaLibrary/2006/main" xmlns:wpsCustomData="http://www.wps.cn/officeDocument/2013/wpsCustomData" mc:Ignorable="w14">
   <w:docDefaults>
     <w:rPrDefault>
       <w:rPr>
-        <w:rFonts w:cstheme="minorBidi" w:hAnsiTheme="minorHAnsi" w:eastAsiaTheme="minorHAnsi" w:asciiTheme="minorHAnsi"/>
-        <w:sz w:val="22"/>
-        <w:szCs w:val="22"/>
-        <w:lang w:val="en-US" w:bidi="ar-SA" w:eastAsia="en-US"/>
+        <w:rFonts w:asciiTheme="minorHAnsi" w:hAnsiTheme="minorHAnsi" w:eastAsiaTheme="minorHAnsi" w:cstheme="minorBidi"/>
       </w:rPr>
     </w:rPrDefault>
-    <w:pPrDefault>
-      <w:pPr>
-        <w:widowControl w:val="0"/>
-        <w:autoSpaceDE w:val="0"/>
-        <w:autoSpaceDN w:val="0"/>
-        <w:spacing w:lineRule="auto" w:line="240" w:before="0" w:after="0"/>
-        <w:ind w:left="0" w:right="0"/>
-        <w:jc w:val="left"/>
-      </w:pPr>
-    </w:pPrDefault>
+    <w:pPrDefault/>
   </w:docDefaults>
-  <w:style w:styleId="DefaultParagraphFont" w:default="1" w:type="character">
+  <w:latentStyles w:count="260" w:defQFormat="0" w:defUnhideWhenUsed="1" w:defSemiHidden="1" w:defUIPriority="99" w:defLockedState="0">
+    <w:lsdException w:qFormat="1" w:unhideWhenUsed="0" w:uiPriority="1" w:semiHidden="0" w:name="Normal"/>
+    <w:lsdException w:qFormat="1" w:unhideWhenUsed="0" w:uiPriority="0" w:semiHidden="0" w:name="heading 1"/>
+    <w:lsdException w:qFormat="1" w:uiPriority="0" w:name="heading 2"/>
+    <w:lsdException w:qFormat="1" w:uiPriority="0" w:name="heading 3"/>
+    <w:lsdException w:qFormat="1" w:uiPriority="0" w:name="heading 4"/>
+    <w:lsdException w:qFormat="1" w:uiPriority="0" w:name="heading 5"/>
+    <w:lsdException w:qFormat="1" w:uiPriority="0" w:name="heading 6"/>
+    <w:lsdException w:qFormat="1" w:uiPriority="0" w:name="heading 7"/>
+    <w:lsdException w:qFormat="1" w:uiPriority="0" w:name="heading 8"/>
+    <w:lsdException w:qFormat="1" w:uiPriority="0" w:name="heading 9"/>
+    <w:lsdException w:unhideWhenUsed="0" w:uiPriority="0" w:semiHidden="0" w:name="index 1"/>
+    <w:lsdException w:unhideWhenUsed="0" w:uiPriority="0" w:semiHidden="0" w:name="index 2"/>
+    <w:lsdException w:unhideWhenUsed="0" w:uiPriority="0" w:semiHidden="0" w:name="index 3"/>
+    <w:lsdException w:unhideWhenUsed="0" w:uiPriority="0" w:semiHidden="0" w:name="index 4"/>
+    <w:lsdException w:unhideWhenUsed="0" w:uiPriority="0" w:semiHidden="0" w:name="index 5"/>
+    <w:lsdException w:unhideWhenUsed="0" w:uiPriority="0" w:semiHidden="0" w:name="index 6"/>
+    <w:lsdException w:unhideWhenUsed="0" w:uiPriority="0" w:semiHidden="0" w:name="index 7"/>
+    <w:lsdException w:unhideWhenUsed="0" w:uiPriority="0" w:semiHidden="0" w:name="index 8"/>
+    <w:lsdException w:unhideWhenUsed="0" w:uiPriority="0" w:semiHidden="0" w:name="index 9"/>
+    <w:lsdException w:unhideWhenUsed="0" w:uiPriority="0" w:semiHidden="0" w:name="toc 1"/>
+    <w:lsdException w:unhideWhenUsed="0" w:uiPriority="0" w:semiHidden="0" w:name="toc 2"/>
+    <w:lsdException w:unhideWhenUsed="0" w:uiPriority="0" w:semiHidden="0" w:name="toc 3"/>
+    <w:lsdException w:unhideWhenUsed="0" w:uiPriority="0" w:semiHidden="0" w:name="toc 4"/>
+    <w:lsdException w:unhideWhenUsed="0" w:uiPriority="0" w:semiHidden="0" w:name="toc 5"/>
+    <w:lsdException w:unhideWhenUsed="0" w:uiPriority="0" w:semiHidden="0" w:name="toc 6"/>
+    <w:lsdException w:unhideWhenUsed="0" w:uiPriority="0" w:semiHidden="0" w:name="toc 7"/>
+    <w:lsdException w:unhideWhenUsed="0" w:uiPriority="0" w:semiHidden="0" w:name="toc 8"/>
+    <w:lsdException w:unhideWhenUsed="0" w:uiPriority="0" w:semiHidden="0" w:name="toc 9"/>
+    <w:lsdException w:unhideWhenUsed="0" w:uiPriority="0" w:semiHidden="0" w:name="Normal Indent"/>
+    <w:lsdException w:unhideWhenUsed="0" w:uiPriority="0" w:semiHidden="0" w:name="footnote text"/>
+    <w:lsdException w:unhideWhenUsed="0" w:uiPriority="0" w:semiHidden="0" w:name="annotation text"/>
+    <w:lsdException w:unhideWhenUsed="0" w:uiPriority="0" w:semiHidden="0" w:name="header"/>
+    <w:lsdException w:unhideWhenUsed="0" w:uiPriority="0" w:semiHidden="0" w:name="footer"/>
+    <w:lsdException w:unhideWhenUsed="0" w:uiPriority="0" w:semiHidden="0" w:name="index heading"/>
+    <w:lsdException w:qFormat="1" w:uiPriority="0" w:name="caption"/>
+    <w:lsdException w:unhideWhenUsed="0" w:uiPriority="0" w:semiHidden="0" w:name="table of figures"/>
+    <w:lsdException w:unhideWhenUsed="0" w:uiPriority="0" w:semiHidden="0" w:name="envelope address"/>
+    <w:lsdException w:unhideWhenUsed="0" w:uiPriority="0" w:semiHidden="0" w:name="envelope return"/>
+    <w:lsdException w:unhideWhenUsed="0" w:uiPriority="0" w:semiHidden="0" w:name="footnote reference"/>
+    <w:lsdException w:unhideWhenUsed="0" w:uiPriority="0" w:semiHidden="0" w:name="annotation reference"/>
+    <w:lsdException w:unhideWhenUsed="0" w:uiPriority="0" w:semiHidden="0" w:name="line number"/>
+    <w:lsdException w:unhideWhenUsed="0" w:uiPriority="0" w:semiHidden="0" w:name="page number"/>
+    <w:lsdException w:unhideWhenUsed="0" w:uiPriority="0" w:semiHidden="0" w:name="endnote reference"/>
+    <w:lsdException w:unhideWhenUsed="0" w:uiPriority="0" w:semiHidden="0" w:name="endnote text"/>
+    <w:lsdException w:unhideWhenUsed="0" w:uiPriority="0" w:semiHidden="0" w:name="table of authorities"/>
+    <w:lsdException w:unhideWhenUsed="0" w:uiPriority="0" w:semiHidden="0" w:name="macro"/>
+    <w:lsdException w:unhideWhenUsed="0" w:uiPriority="0" w:semiHidden="0" w:name="toa heading"/>
+    <w:lsdException w:unhideWhenUsed="0" w:uiPriority="0" w:semiHidden="0" w:name="List"/>
+    <w:lsdException w:unhideWhenUsed="0" w:uiPriority="0" w:semiHidden="0" w:name="List Bullet"/>
+    <w:lsdException w:unhideWhenUsed="0" w:uiPriority="0" w:semiHidden="0" w:name="List Number"/>
+    <w:lsdException w:unhideWhenUsed="0" w:uiPriority="0" w:semiHidden="0" w:name="List 2"/>
+    <w:lsdException w:unhideWhenUsed="0" w:uiPriority="0" w:semiHidden="0" w:name="List 3"/>
+    <w:lsdException w:unhideWhenUsed="0" w:uiPriority="0" w:semiHidden="0" w:name="List 4"/>
+    <w:lsdException w:unhideWhenUsed="0" w:uiPriority="0" w:semiHidden="0" w:name="List 5"/>
+    <w:lsdException w:unhideWhenUsed="0" w:uiPriority="0" w:semiHidden="0" w:name="List Bullet 2"/>
+    <w:lsdException w:unhideWhenUsed="0" w:uiPriority="0" w:semiHidden="0" w:name="List Bullet 3"/>
+    <w:lsdException w:unhideWhenUsed="0" w:uiPriority="0" w:semiHidden="0" w:name="List Bullet 4"/>
+    <w:lsdException w:unhideWhenUsed="0" w:uiPriority="0" w:semiHidden="0" w:name="List Bullet 5"/>
+    <w:lsdException w:unhideWhenUsed="0" w:uiPriority="0" w:semiHidden="0" w:name="List Number 2"/>
+    <w:lsdException w:unhideWhenUsed="0" w:uiPriority="0" w:semiHidden="0" w:name="List Number 3"/>
+    <w:lsdException w:unhideWhenUsed="0" w:uiPriority="0" w:semiHidden="0" w:name="List Number 4"/>
+    <w:lsdException w:unhideWhenUsed="0" w:uiPriority="0" w:semiHidden="0" w:name="List Number 5"/>
+    <w:lsdException w:qFormat="1" w:unhideWhenUsed="0" w:uiPriority="1" w:semiHidden="0" w:name="Title"/>
+    <w:lsdException w:unhideWhenUsed="0" w:uiPriority="0" w:semiHidden="0" w:name="Closing"/>
+    <w:lsdException w:unhideWhenUsed="0" w:uiPriority="0" w:semiHidden="0" w:name="Signature"/>
+    <w:lsdException w:uiPriority="1" w:name="Default Paragraph Font"/>
+    <w:lsdException w:qFormat="1" w:unhideWhenUsed="0" w:uiPriority="1" w:semiHidden="0" w:name="Body Text"/>
+    <w:lsdException w:unhideWhenUsed="0" w:uiPriority="0" w:semiHidden="0" w:name="Body Text Indent"/>
+    <w:lsdException w:unhideWhenUsed="0" w:uiPriority="0" w:semiHidden="0" w:name="List Continue"/>
+    <w:lsdException w:unhideWhenUsed="0" w:uiPriority="0" w:semiHidden="0" w:name="List Continue 2"/>
+    <w:lsdException w:unhideWhenUsed="0" w:uiPriority="0" w:semiHidden="0" w:name="List Continue 3"/>
+    <w:lsdException w:unhideWhenUsed="0" w:uiPriority="0" w:semiHidden="0" w:name="List Continue 4"/>
+    <w:lsdException w:unhideWhenUsed="0" w:uiPriority="0" w:semiHidden="0" w:name="List Continue 5"/>
+    <w:lsdException w:unhideWhenUsed="0" w:uiPriority="0" w:semiHidden="0" w:name="Message Header"/>
+    <w:lsdException w:qFormat="1" w:unhideWhenUsed="0" w:uiPriority="0" w:semiHidden="0" w:name="Subtitle"/>
+    <w:lsdException w:unhideWhenUsed="0" w:uiPriority="0" w:semiHidden="0" w:name="Salutation"/>
+    <w:lsdException w:unhideWhenUsed="0" w:uiPriority="0" w:semiHidden="0" w:name="Date"/>
+    <w:lsdException w:unhideWhenUsed="0" w:uiPriority="0" w:semiHidden="0" w:name="Body Text First Indent"/>
+    <w:lsdException w:unhideWhenUsed="0" w:uiPriority="0" w:semiHidden="0" w:name="Body Text First Indent 2"/>
+    <w:lsdException w:unhideWhenUsed="0" w:uiPriority="0" w:semiHidden="0" w:name="Note Heading"/>
+    <w:lsdException w:unhideWhenUsed="0" w:uiPriority="0" w:semiHidden="0" w:name="Body Text 2"/>
+    <w:lsdException w:unhideWhenUsed="0" w:uiPriority="0" w:semiHidden="0" w:name="Body Text 3"/>
+    <w:lsdException w:unhideWhenUsed="0" w:uiPriority="0" w:semiHidden="0" w:name="Body Text Indent 2"/>
+    <w:lsdException w:unhideWhenUsed="0" w:uiPriority="0" w:semiHidden="0" w:name="Body Text Indent 3"/>
+    <w:lsdException w:unhideWhenUsed="0" w:uiPriority="0" w:semiHidden="0" w:name="Block Text"/>
+    <w:lsdException w:unhideWhenUsed="0" w:uiPriority="0" w:semiHidden="0" w:name="Hyperlink"/>
+    <w:lsdException w:unhideWhenUsed="0" w:uiPriority="0" w:semiHidden="0" w:name="FollowedHyperlink"/>
+    <w:lsdException w:qFormat="1" w:unhideWhenUsed="0" w:uiPriority="0" w:semiHidden="0" w:name="Strong"/>
+    <w:lsdException w:qFormat="1" w:unhideWhenUsed="0" w:uiPriority="0" w:semiHidden="0" w:name="Emphasis"/>
+    <w:lsdException w:unhideWhenUsed="0" w:uiPriority="0" w:semiHidden="0" w:name="Document Map"/>
+    <w:lsdException w:unhideWhenUsed="0" w:uiPriority="0" w:semiHidden="0" w:name="Plain Text"/>
+    <w:lsdException w:unhideWhenUsed="0" w:uiPriority="0" w:semiHidden="0" w:name="E-mail Signature"/>
+    <w:lsdException w:unhideWhenUsed="0" w:uiPriority="0" w:semiHidden="0" w:name="Normal (Web)"/>
+    <w:lsdException w:unhideWhenUsed="0" w:uiPriority="0" w:semiHidden="0" w:name="HTML Acronym"/>
+    <w:lsdException w:unhideWhenUsed="0" w:uiPriority="0" w:semiHidden="0" w:name="HTML Address"/>
+    <w:lsdException w:unhideWhenUsed="0" w:uiPriority="0" w:semiHidden="0" w:name="HTML Cite"/>
+    <w:lsdException w:unhideWhenUsed="0" w:uiPriority="0" w:semiHidden="0" w:name="HTML Code"/>
+    <w:lsdException w:unhideWhenUsed="0" w:uiPriority="0" w:semiHidden="0" w:name="HTML Definition"/>
+    <w:lsdException w:unhideWhenUsed="0" w:uiPriority="0" w:semiHidden="0" w:name="HTML Keyboard"/>
+    <w:lsdException w:unhideWhenUsed="0" w:uiPriority="0" w:semiHidden="0" w:name="HTML Preformatted"/>
+    <w:lsdException w:unhideWhenUsed="0" w:uiPriority="0" w:semiHidden="0" w:name="HTML Sample"/>
+    <w:lsdException w:unhideWhenUsed="0" w:uiPriority="0" w:semiHidden="0" w:name="HTML Typewriter"/>
+    <w:lsdException w:unhideWhenUsed="0" w:uiPriority="0" w:semiHidden="0" w:name="HTML Variable"/>
+    <w:lsdException w:unhideWhenUsed="0" w:uiPriority="0" w:name="Normal Table"/>
+    <w:lsdException w:unhideWhenUsed="0" w:uiPriority="0" w:semiHidden="0" w:name="annotation subject"/>
+    <w:lsdException w:unhideWhenUsed="0" w:uiPriority="0" w:semiHidden="0" w:name="Table Simple 1"/>
+    <w:lsdException w:unhideWhenUsed="0" w:uiPriority="0" w:semiHidden="0" w:name="Table Simple 2"/>
+    <w:lsdException w:unhideWhenUsed="0" w:uiPriority="0" w:semiHidden="0" w:name="Table Simple 3"/>
+    <w:lsdException w:unhideWhenUsed="0" w:uiPriority="0" w:semiHidden="0" w:name="Table Classic 1"/>
+    <w:lsdException w:unhideWhenUsed="0" w:uiPriority="0" w:semiHidden="0" w:name="Table Classic 2"/>
+    <w:lsdException w:unhideWhenUsed="0" w:uiPriority="0" w:semiHidden="0" w:name="Table Classic 3"/>
+    <w:lsdException w:unhideWhenUsed="0" w:uiPriority="0" w:semiHidden="0" w:name="Table Classic 4"/>
+    <w:lsdException w:unhideWhenUsed="0" w:uiPriority="0" w:semiHidden="0" w:name="Table Colorful 1"/>
+    <w:lsdException w:unhideWhenUsed="0" w:uiPriority="0" w:semiHidden="0" w:name="Table Colorful 2"/>
+    <w:lsdException w:unhideWhenUsed="0" w:uiPriority="0" w:semiHidden="0" w:name="Table Colorful 3"/>
+    <w:lsdException w:unhideWhenUsed="0" w:uiPriority="0" w:semiHidden="0" w:name="Table Columns 1"/>
+    <w:lsdException w:unhideWhenUsed="0" w:uiPriority="0" w:semiHidden="0" w:name="Table Columns 2"/>
+    <w:lsdException w:unhideWhenUsed="0" w:uiPriority="0" w:semiHidden="0" w:name="Table Columns 3"/>
+    <w:lsdException w:unhideWhenUsed="0" w:uiPriority="0" w:semiHidden="0" w:name="Table Columns 4"/>
+    <w:lsdException w:unhideWhenUsed="0" w:uiPriority="0" w:semiHidden="0" w:name="Table Columns 5"/>
+    <w:lsdException w:unhideWhenUsed="0" w:uiPriority="0" w:semiHidden="0" w:name="Table Grid 1"/>
+    <w:lsdException w:unhideWhenUsed="0" w:uiPriority="0" w:semiHidden="0" w:name="Table Grid 2"/>
+    <w:lsdException w:unhideWhenUsed="0" w:uiPriority="0" w:semiHidden="0" w:name="Table Grid 3"/>
+    <w:lsdException w:unhideWhenUsed="0" w:uiPriority="0" w:semiHidden="0" w:name="Table Grid 4"/>
+    <w:lsdException w:unhideWhenUsed="0" w:uiPriority="0" w:semiHidden="0" w:name="Table Grid 5"/>
+    <w:lsdException w:unhideWhenUsed="0" w:uiPriority="0" w:semiHidden="0" w:name="Table Grid 6"/>
+    <w:lsdException w:unhideWhenUsed="0" w:uiPriority="0" w:semiHidden="0" w:name="Table Grid 7"/>
+    <w:lsdException w:unhideWhenUsed="0" w:uiPriority="0" w:semiHidden="0" w:name="Table Grid 8"/>
+    <w:lsdException w:unhideWhenUsed="0" w:uiPriority="0" w:semiHidden="0" w:name="Table List 1"/>
+    <w:lsdException w:unhideWhenUsed="0" w:uiPriority="0" w:semiHidden="0" w:name="Table List 2"/>
+    <w:lsdException w:unhideWhenUsed="0" w:uiPriority="0" w:semiHidden="0" w:name="Table List 3"/>
+    <w:lsdException w:unhideWhenUsed="0" w:uiPriority="0" w:semiHidden="0" w:name="Table List 4"/>
+    <w:lsdException w:unhideWhenUsed="0" w:uiPriority="0" w:semiHidden="0" w:name="Table List 5"/>
+    <w:lsdException w:unhideWhenUsed="0" w:uiPriority="0" w:semiHidden="0" w:name="Table List 6"/>
+    <w:lsdException w:unhideWhenUsed="0" w:uiPriority="0" w:semiHidden="0" w:name="Table List 7"/>
+    <w:lsdException w:unhideWhenUsed="0" w:uiPriority="0" w:semiHidden="0" w:name="Table List 8"/>
+    <w:lsdException w:unhideWhenUsed="0" w:uiPriority="0" w:semiHidden="0" w:name="Table 3D effects 1"/>
+    <w:lsdException w:unhideWhenUsed="0" w:uiPriority="0" w:semiHidden="0" w:name="Table 3D effects 2"/>
+    <w:lsdException w:unhideWhenUsed="0" w:uiPriority="0" w:semiHidden="0" w:name="Table 3D effects 3"/>
+    <w:lsdException w:unhideWhenUsed="0" w:uiPriority="0" w:semiHidden="0" w:name="Table Contemporary"/>
+    <w:lsdException w:unhideWhenUsed="0" w:uiPriority="0" w:semiHidden="0" w:name="Table Elegant"/>
+    <w:lsdException w:unhideWhenUsed="0" w:uiPriority="0" w:semiHidden="0" w:name="Table Professional"/>
+    <w:lsdException w:unhideWhenUsed="0" w:uiPriority="0" w:semiHidden="0" w:name="Table Subtle 1"/>
+    <w:lsdException w:unhideWhenUsed="0" w:uiPriority="0" w:semiHidden="0" w:name="Table Subtle 2"/>
+    <w:lsdException w:unhideWhenUsed="0" w:uiPriority="0" w:semiHidden="0" w:name="Table Web 1"/>
+    <w:lsdException w:unhideWhenUsed="0" w:uiPriority="0" w:semiHidden="0" w:name="Table Web 2"/>
+    <w:lsdException w:unhideWhenUsed="0" w:uiPriority="0" w:semiHidden="0" w:name="Table Web 3"/>
+    <w:lsdException w:unhideWhenUsed="0" w:uiPriority="0" w:semiHidden="0" w:name="Balloon Text"/>
+    <w:lsdException w:unhideWhenUsed="0" w:uiPriority="0" w:semiHidden="0" w:name="Table Grid"/>
+    <w:lsdException w:unhideWhenUsed="0" w:uiPriority="0" w:semiHidden="0" w:name="Table Theme"/>
+    <w:lsdException w:unhideWhenUsed="0" w:uiPriority="60" w:semiHidden="0" w:name="Light Shading"/>
+    <w:lsdException w:unhideWhenUsed="0" w:uiPriority="61" w:semiHidden="0" w:name="Light List"/>
+    <w:lsdException w:unhideWhenUsed="0" w:uiPriority="62" w:semiHidden="0" w:name="Light Grid"/>
+    <w:lsdException w:unhideWhenUsed="0" w:uiPriority="63" w:semiHidden="0" w:name="Medium Shading 1"/>
+    <w:lsdException w:unhideWhenUsed="0" w:uiPriority="64" w:semiHidden="0" w:name="Medium Shading 2"/>
+    <w:lsdException w:unhideWhenUsed="0" w:uiPriority="65" w:semiHidden="0" w:name="Medium List 1"/>
+    <w:lsdException w:unhideWhenUsed="0" w:uiPriority="66" w:semiHidden="0" w:name="Medium List 2"/>
+    <w:lsdException w:unhideWhenUsed="0" w:uiPriority="67" w:semiHidden="0" w:name="Medium Grid 1"/>
+    <w:lsdException w:unhideWhenUsed="0" w:uiPriority="68" w:semiHidden="0" w:name="Medium Grid 2"/>
+    <w:lsdException w:unhideWhenUsed="0" w:uiPriority="69" w:semiHidden="0" w:name="Medium Grid 3"/>
+    <w:lsdException w:unhideWhenUsed="0" w:uiPriority="70" w:semiHidden="0" w:name="Dark List"/>
+    <w:lsdException w:unhideWhenUsed="0" w:uiPriority="71" w:semiHidden="0" w:name="Colorful Shading"/>
+    <w:lsdException w:unhideWhenUsed="0" w:uiPriority="72" w:semiHidden="0" w:name="Colorful List"/>
+    <w:lsdException w:unhideWhenUsed="0" w:uiPriority="73" w:semiHidden="0" w:name="Colorful Grid"/>
+    <w:lsdException w:unhideWhenUsed="0" w:uiPriority="60" w:semiHidden="0" w:name="Light Shading Accent 1"/>
+    <w:lsdException w:unhideWhenUsed="0" w:uiPriority="61" w:semiHidden="0" w:name="Light List Accent 1"/>
+    <w:lsdException w:unhideWhenUsed="0" w:uiPriority="62" w:semiHidden="0" w:name="Light Grid Accent 1"/>
+    <w:lsdException w:unhideWhenUsed="0" w:uiPriority="63" w:semiHidden="0" w:name="Medium Shading 1 Accent 1"/>
+    <w:lsdException w:unhideWhenUsed="0" w:uiPriority="64" w:semiHidden="0" w:name="Medium Shading 2 Accent 1"/>
+    <w:lsdException w:unhideWhenUsed="0" w:uiPriority="65" w:semiHidden="0" w:name="Medium List 1 Accent 1"/>
+    <w:lsdException w:qFormat="1" w:unhideWhenUsed="0" w:uiPriority="1" w:semiHidden="0" w:name="List Paragraph"/>
+    <w:lsdException w:unhideWhenUsed="0" w:uiPriority="66" w:semiHidden="0" w:name="Medium List 2 Accent 1"/>
+    <w:lsdException w:unhideWhenUsed="0" w:uiPriority="67" w:semiHidden="0" w:name="Medium Grid 1 Accent 1"/>
+    <w:lsdException w:unhideWhenUsed="0" w:uiPriority="68" w:semiHidden="0" w:name="Medium Grid 2 Accent 1"/>
+    <w:lsdException w:unhideWhenUsed="0" w:uiPriority="69" w:semiHidden="0" w:name="Medium Grid 3 Accent 1"/>
+    <w:lsdException w:unhideWhenUsed="0" w:uiPriority="70" w:semiHidden="0" w:name="Dark List Accent 1"/>
+    <w:lsdException w:unhideWhenUsed="0" w:uiPriority="71" w:semiHidden="0" w:name="Colorful Shading Accent 1"/>
+    <w:lsdException w:unhideWhenUsed="0" w:uiPriority="72" w:semiHidden="0" w:name="Colorful List Accent 1"/>
+    <w:lsdException w:unhideWhenUsed="0" w:uiPriority="73" w:semiHidden="0" w:name="Colorful Grid Accent 1"/>
+    <w:lsdException w:unhideWhenUsed="0" w:uiPriority="60" w:semiHidden="0" w:name="Light Shading Accent 2"/>
+    <w:lsdException w:unhideWhenUsed="0" w:uiPriority="61" w:semiHidden="0" w:name="Light List Accent 2"/>
+    <w:lsdException w:unhideWhenUsed="0" w:uiPriority="62" w:semiHidden="0" w:name="Light Grid Accent 2"/>
+    <w:lsdException w:unhideWhenUsed="0" w:uiPriority="63" w:semiHidden="0" w:name="Medium Shading 1 Accent 2"/>
+    <w:lsdException w:unhideWhenUsed="0" w:uiPriority="64" w:semiHidden="0" w:name="Medium Shading 2 Accent 2"/>
+    <w:lsdException w:unhideWhenUsed="0" w:uiPriority="65" w:semiHidden="0" w:name="Medium List 1 Accent 2"/>
+    <w:lsdException w:unhideWhenUsed="0" w:uiPriority="66" w:semiHidden="0" w:name="Medium List 2 Accent 2"/>
+    <w:lsdException w:unhideWhenUsed="0" w:uiPriority="67" w:semiHidden="0" w:name="Medium Grid 1 Accent 2"/>
+    <w:lsdException w:unhideWhenUsed="0" w:uiPriority="68" w:semiHidden="0" w:name="Medium Grid 2 Accent 2"/>
+    <w:lsdException w:unhideWhenUsed="0" w:uiPriority="69" w:semiHidden="0" w:name="Medium Grid 3 Accent 2"/>
+    <w:lsdException w:unhideWhenUsed="0" w:uiPriority="70" w:semiHidden="0" w:name="Dark List Accent 2"/>
+    <w:lsdException w:unhideWhenUsed="0" w:uiPriority="71" w:semiHidden="0" w:name="Colorful Shading Accent 2"/>
+    <w:lsdException w:unhideWhenUsed="0" w:uiPriority="72" w:semiHidden="0" w:name="Colorful List Accent 2"/>
+    <w:lsdException w:unhideWhenUsed="0" w:uiPriority="73" w:semiHidden="0" w:name="Colorful Grid Accent 2"/>
+    <w:lsdException w:unhideWhenUsed="0" w:uiPriority="60" w:semiHidden="0" w:name="Light Shading Accent 3"/>
+    <w:lsdException w:unhideWhenUsed="0" w:uiPriority="61" w:semiHidden="0" w:name="Light List Accent 3"/>
+    <w:lsdException w:unhideWhenUsed="0" w:uiPriority="62" w:semiHidden="0" w:name="Light Grid Accent 3"/>
+    <w:lsdException w:unhideWhenUsed="0" w:uiPriority="63" w:semiHidden="0" w:name="Medium Shading 1 Accent 3"/>
+    <w:lsdException w:unhideWhenUsed="0" w:uiPriority="64" w:semiHidden="0" w:name="Medium Shading 2 Accent 3"/>
+    <w:lsdException w:unhideWhenUsed="0" w:uiPriority="65" w:semiHidden="0" w:name="Medium List 1 Accent 3"/>
+    <w:lsdException w:unhideWhenUsed="0" w:uiPriority="66" w:semiHidden="0" w:name="Medium List 2 Accent 3"/>
+    <w:lsdException w:unhideWhenUsed="0" w:uiPriority="67" w:semiHidden="0" w:name="Medium Grid 1 Accent 3"/>
+    <w:lsdException w:unhideWhenUsed="0" w:uiPriority="68" w:semiHidden="0" w:name="Medium Grid 2 Accent 3"/>
+    <w:lsdException w:unhideWhenUsed="0" w:uiPriority="69" w:semiHidden="0" w:name="Medium Grid 3 Accent 3"/>
+    <w:lsdException w:unhideWhenUsed="0" w:uiPriority="70" w:semiHidden="0" w:name="Dark List Accent 3"/>
+    <w:lsdException w:unhideWhenUsed="0" w:uiPriority="71" w:semiHidden="0" w:name="Colorful Shading Accent 3"/>
+    <w:lsdException w:unhideWhenUsed="0" w:uiPriority="72" w:semiHidden="0" w:name="Colorful List Accent 3"/>
+    <w:lsdException w:unhideWhenUsed="0" w:uiPriority="73" w:semiHidden="0" w:name="Colorful Grid Accent 3"/>
+    <w:lsdException w:unhideWhenUsed="0" w:uiPriority="60" w:semiHidden="0" w:name="Light Shading Accent 4"/>
+    <w:lsdException w:unhideWhenUsed="0" w:uiPriority="61" w:semiHidden="0" w:name="Light List Accent 4"/>
+    <w:lsdException w:unhideWhenUsed="0" w:uiPriority="62" w:semiHidden="0" w:name="Light Grid Accent 4"/>
+    <w:lsdException w:unhideWhenUsed="0" w:uiPriority="63" w:semiHidden="0" w:name="Medium Shading 1 Accent 4"/>
+    <w:lsdException w:unhideWhenUsed="0" w:uiPriority="64" w:semiHidden="0" w:name="Medium Shading 2 Accent 4"/>
+    <w:lsdException w:unhideWhenUsed="0" w:uiPriority="65" w:semiHidden="0" w:name="Medium List 1 Accent 4"/>
+    <w:lsdException w:unhideWhenUsed="0" w:uiPriority="66" w:semiHidden="0" w:name="Medium List 2 Accent 4"/>
+    <w:lsdException w:unhideWhenUsed="0" w:uiPriority="67" w:semiHidden="0" w:name="Medium Grid 1 Accent 4"/>
+    <w:lsdException w:unhideWhenUsed="0" w:uiPriority="68" w:semiHidden="0" w:name="Medium Grid 2 Accent 4"/>
+    <w:lsdException w:unhideWhenUsed="0" w:uiPriority="69" w:semiHidden="0" w:name="Medium Grid 3 Accent 4"/>
+    <w:lsdException w:unhideWhenUsed="0" w:uiPriority="70" w:semiHidden="0" w:name="Dark List Accent 4"/>
+    <w:lsdException w:unhideWhenUsed="0" w:uiPriority="71" w:semiHidden="0" w:name="Colorful Shading Accent 4"/>
+    <w:lsdException w:unhideWhenUsed="0" w:uiPriority="72" w:semiHidden="0" w:name="Colorful List Accent 4"/>
+    <w:lsdException w:unhideWhenUsed="0" w:uiPriority="73" w:semiHidden="0" w:name="Colorful Grid Accent 4"/>
+    <w:lsdException w:unhideWhenUsed="0" w:uiPriority="60" w:semiHidden="0" w:name="Light Shading Accent 5"/>
+    <w:lsdException w:unhideWhenUsed="0" w:uiPriority="61" w:semiHidden="0" w:name="Light List Accent 5"/>
+    <w:lsdException w:unhideWhenUsed="0" w:uiPriority="62" w:semiHidden="0" w:name="Light Grid Accent 5"/>
+    <w:lsdException w:unhideWhenUsed="0" w:uiPriority="63" w:semiHidden="0" w:name="Medium Shading 1 Accent 5"/>
+    <w:lsdException w:unhideWhenUsed="0" w:uiPriority="64" w:semiHidden="0" w:name="Medium Shading 2 Accent 5"/>
+    <w:lsdException w:unhideWhenUsed="0" w:uiPriority="65" w:semiHidden="0" w:name="Medium List 1 Accent 5"/>
+    <w:lsdException w:unhideWhenUsed="0" w:uiPriority="66" w:semiHidden="0" w:name="Medium List 2 Accent 5"/>
+    <w:lsdException w:unhideWhenUsed="0" w:uiPriority="67" w:semiHidden="0" w:name="Medium Grid 1 Accent 5"/>
+    <w:lsdException w:unhideWhenUsed="0" w:uiPriority="68" w:semiHidden="0" w:name="Medium Grid 2 Accent 5"/>
+    <w:lsdException w:unhideWhenUsed="0" w:uiPriority="69" w:semiHidden="0" w:name="Medium Grid 3 Accent 5"/>
+    <w:lsdException w:unhideWhenUsed="0" w:uiPriority="70" w:semiHidden="0" w:name="Dark List Accent 5"/>
+    <w:lsdException w:unhideWhenUsed="0" w:uiPriority="71" w:semiHidden="0" w:name="Colorful Shading Accent 5"/>
+    <w:lsdException w:unhideWhenUsed="0" w:uiPriority="72" w:semiHidden="0" w:name="Colorful List Accent 5"/>
+    <w:lsdException w:unhideWhenUsed="0" w:uiPriority="73" w:semiHidden="0" w:name="Colorful Grid Accent 5"/>
+    <w:lsdException w:unhideWhenUsed="0" w:uiPriority="60" w:semiHidden="0" w:name="Light Shading Accent 6"/>
+    <w:lsdException w:unhideWhenUsed="0" w:uiPriority="61" w:semiHidden="0" w:name="Light List Accent 6"/>
+    <w:lsdException w:unhideWhenUsed="0" w:uiPriority="62" w:semiHidden="0" w:name="Light Grid Accent 6"/>
+    <w:lsdException w:unhideWhenUsed="0" w:uiPriority="63" w:semiHidden="0" w:name="Medium Shading 1 Accent 6"/>
+    <w:lsdException w:unhideWhenUsed="0" w:uiPriority="64" w:semiHidden="0" w:name="Medium Shading 2 Accent 6"/>
+    <w:lsdException w:unhideWhenUsed="0" w:uiPriority="65" w:semiHidden="0" w:name="Medium List 1 Accent 6"/>
+    <w:lsdException w:unhideWhenUsed="0" w:uiPriority="66" w:semiHidden="0" w:name="Medium List 2 Accent 6"/>
+    <w:lsdException w:unhideWhenUsed="0" w:uiPriority="67" w:semiHidden="0" w:name="Medium Grid 1 Accent 6"/>
+    <w:lsdException w:unhideWhenUsed="0" w:uiPriority="68" w:semiHidden="0" w:name="Medium Grid 2 Accent 6"/>
+    <w:lsdException w:unhideWhenUsed="0" w:uiPriority="69" w:semiHidden="0" w:name="Medium Grid 3 Accent 6"/>
+    <w:lsdException w:unhideWhenUsed="0" w:uiPriority="70" w:semiHidden="0" w:name="Dark List Accent 6"/>
+    <w:lsdException w:unhideWhenUsed="0" w:uiPriority="71" w:semiHidden="0" w:name="Colorful Shading Accent 6"/>
+    <w:lsdException w:unhideWhenUsed="0" w:uiPriority="72" w:semiHidden="0" w:name="Colorful List Accent 6"/>
+    <w:lsdException w:unhideWhenUsed="0" w:uiPriority="73" w:semiHidden="0" w:name="Colorful Grid Accent 6"/>
+  </w:latentStyles>
+  <w:style w:type="paragraph" w:default="1" w:styleId="1">
+    <w:name w:val="Normal"/>
+    <w:qFormat/>
+    <w:uiPriority w:val="1"/>
+    <w:pPr>
+      <w:widowControl w:val="0"/>
+      <w:autoSpaceDE w:val="0"/>
+      <w:autoSpaceDN w:val="0"/>
+      <w:spacing w:before="0" w:after="0" w:line="240" w:lineRule="auto"/>
+      <w:ind w:left="0" w:right="0"/>
+      <w:jc w:val="left"/>
+    </w:pPr>
+    <w:rPr>
+      <w:rFonts w:ascii="Times New Roman" w:hAnsi="Times New Roman" w:eastAsia="Times New Roman" w:cs="Times New Roman"/>
+      <w:sz w:val="22"/>
+      <w:szCs w:val="22"/>
+      <w:lang w:val="en-US" w:eastAsia="en-US" w:bidi="ar-SA"/>
+    </w:rPr>
+  </w:style>
+  <w:style w:type="character" w:default="1" w:styleId="2">
     <w:name w:val="Default Paragraph Font"/>
-    <w:uiPriority w:val="1"/>
     <w:semiHidden/>
     <w:unhideWhenUsed/>
+    <w:uiPriority w:val="1"/>
   </w:style>
-  <w:style w:styleId="TableNormal" w:default="1" w:type="table">
-    <w:name w:val="Table Normal"/>
-    <w:uiPriority w:val="2"/>
+  <w:style w:type="table" w:default="1" w:styleId="3">
+    <w:name w:val="Normal Table"/>
     <w:semiHidden/>
-    <w:unhideWhenUsed/>
-    <w:qFormat/>
+    <w:uiPriority w:val="0"/>
     <w:tblPr>
-      <w:tblInd w:w="0" w:type="dxa"/>
       <w:tblCellMar>
         <w:top w:w="0" w:type="dxa"/>
-        <w:left w:w="0" w:type="dxa"/>
+        <w:left w:w="108" w:type="dxa"/>
         <w:bottom w:w="0" w:type="dxa"/>
-        <w:right w:w="0" w:type="dxa"/>
+        <w:right w:w="108" w:type="dxa"/>
       </w:tblCellMar>
     </w:tblPr>
   </w:style>
-  <w:style w:styleId="NoList" w:default="1" w:type="numbering">
-    <w:name w:val="No List"/>
-    <w:uiPriority w:val="99"/>
-    <w:semiHidden/>
-    <w:unhideWhenUsed/>
-  </w:style>
-  <w:style w:default="1" w:styleId="Normal" w:type="paragraph">
-    <w:name w:val="Normal"/>
+  <w:style w:type="paragraph" w:styleId="4">
+    <w:name w:val="Body Text"/>
+    <w:basedOn w:val="1"/>
+    <w:qFormat/>
     <w:uiPriority w:val="1"/>
-    <w:qFormat/>
-    <w:pPr/>
-    <w:rPr>
-      <w:rFonts w:ascii="Times New Roman" w:hAnsi="Times New Roman" w:eastAsia="Times New Roman" w:cs="Times New Roman"/>
-      <w:lang w:val="en-US" w:eastAsia="en-US" w:bidi="ar-SA"/>
-    </w:rPr>
-  </w:style>
-  <w:style w:styleId="BodyText" w:type="paragraph">
-    <w:name w:val="Body Text"/>
-    <w:basedOn w:val="Normal"/>
-    <w:uiPriority w:val="1"/>
-    <w:qFormat/>
-    <w:pPr/>
     <w:rPr>
       <w:rFonts w:ascii="Times New Roman" w:hAnsi="Times New Roman" w:eastAsia="Times New Roman" w:cs="Times New Roman"/>
       <w:b/>
@@ -846,11 +1009,11 @@
       <w:lang w:val="en-US" w:eastAsia="en-US" w:bidi="ar-SA"/>
     </w:rPr>
   </w:style>
-  <w:style w:styleId="Title" w:type="paragraph">
+  <w:style w:type="paragraph" w:styleId="5">
     <w:name w:val="Title"/>
-    <w:basedOn w:val="Normal"/>
+    <w:basedOn w:val="1"/>
+    <w:qFormat/>
     <w:uiPriority w:val="1"/>
-    <w:qFormat/>
     <w:pPr>
       <w:ind w:left="3861"/>
     </w:pPr>
@@ -863,22 +1026,35 @@
       <w:lang w:val="en-US" w:eastAsia="en-US" w:bidi="ar-SA"/>
     </w:rPr>
   </w:style>
-  <w:style w:styleId="ListParagraph" w:type="paragraph">
+  <w:style w:type="table" w:customStyle="1" w:styleId="6">
+    <w:name w:val="Table Normal1"/>
+    <w:semiHidden/>
+    <w:unhideWhenUsed/>
+    <w:qFormat/>
+    <w:uiPriority w:val="2"/>
+    <w:tblPr>
+      <w:tblCellMar>
+        <w:top w:w="0" w:type="dxa"/>
+        <w:left w:w="0" w:type="dxa"/>
+        <w:bottom w:w="0" w:type="dxa"/>
+        <w:right w:w="0" w:type="dxa"/>
+      </w:tblCellMar>
+    </w:tblPr>
+  </w:style>
+  <w:style w:type="paragraph" w:styleId="7">
     <w:name w:val="List Paragraph"/>
-    <w:basedOn w:val="Normal"/>
+    <w:basedOn w:val="1"/>
+    <w:qFormat/>
     <w:uiPriority w:val="1"/>
-    <w:qFormat/>
-    <w:pPr/>
     <w:rPr>
       <w:lang w:val="en-US" w:eastAsia="en-US" w:bidi="ar-SA"/>
     </w:rPr>
   </w:style>
-  <w:style w:styleId="TableParagraph" w:type="paragraph">
+  <w:style w:type="paragraph" w:customStyle="1" w:styleId="8">
     <w:name w:val="Table Paragraph"/>
-    <w:basedOn w:val="Normal"/>
+    <w:basedOn w:val="1"/>
+    <w:qFormat/>
     <w:uiPriority w:val="1"/>
-    <w:qFormat/>
-    <w:pPr/>
     <w:rPr>
       <w:lang w:val="en-US" w:eastAsia="en-US" w:bidi="ar-SA"/>
     </w:rPr>
@@ -1165,6 +1341,5 @@
     </a:fmtScheme>
   </a:themeElements>
   <a:objectDefaults/>
-  <a:extraClrSchemeLst/>
 </a:theme>
 </file>
</xml_diff>

<commit_message>
fix: Correct minor text errors in Barangay Certificate and Certificate for Business Closure documents
</commit_message>
<xml_diff>
--- a/public/Certificates and Dashboard (Culiat)/Barangay Certificate.docx
+++ b/public/Certificates and Dashboard (Culiat)/Barangay Certificate.docx
@@ -1,19 +1,86 @@
 
 <file path=word/document.xml><?xml version="1.0" encoding="utf-8"?>
-<w:document xmlns:wpc="http://schemas.microsoft.com/office/word/2010/wordprocessingCanvas" xmlns:mc="http://schemas.openxmlformats.org/markup-compatibility/2006" xmlns:o="urn:schemas-microsoft-com:office:office" xmlns:r="http://schemas.openxmlformats.org/officeDocument/2006/relationships" xmlns:m="http://schemas.openxmlformats.org/officeDocument/2006/math" xmlns:v="urn:schemas-microsoft-com:vml" xmlns:wp14="http://schemas.microsoft.com/office/word/2010/wordprocessingDrawing" xmlns:wp="http://schemas.openxmlformats.org/drawingml/2006/wordprocessingDrawing" xmlns:w="http://schemas.openxmlformats.org/wordprocessingml/2006/main" xmlns:w14="http://schemas.microsoft.com/office/word/2010/wordml" xmlns:w10="urn:schemas-microsoft-com:office:word" xmlns:w15="http://schemas.microsoft.com/office/word/2012/wordml" xmlns:wpg="http://schemas.microsoft.com/office/word/2010/wordprocessingGroup" xmlns:wpi="http://schemas.microsoft.com/office/word/2010/wordprocessingInk" xmlns:wne="http://schemas.microsoft.com/office/word/2006/wordml" xmlns:wps="http://schemas.microsoft.com/office/word/2010/wordprocessingShape" xmlns:wpsCustomData="http://www.wps.cn/officeDocument/2013/wpsCustomData" mc:Ignorable="w14 w15 wp14">
+<w:document xmlns:wpc="http://schemas.microsoft.com/office/word/2010/wordprocessingCanvas" xmlns:cx="http://schemas.microsoft.com/office/drawing/2014/chartex" xmlns:cx1="http://schemas.microsoft.com/office/drawing/2015/9/8/chartex" xmlns:cx2="http://schemas.microsoft.com/office/drawing/2015/10/21/chartex" xmlns:cx3="http://schemas.microsoft.com/office/drawing/2016/5/9/chartex" xmlns:cx4="http://schemas.microsoft.com/office/drawing/2016/5/10/chartex" xmlns:cx5="http://schemas.microsoft.com/office/drawing/2016/5/11/chartex" xmlns:cx6="http://schemas.microsoft.com/office/drawing/2016/5/12/chartex" xmlns:cx7="http://schemas.microsoft.com/office/drawing/2016/5/13/chartex" xmlns:cx8="http://schemas.microsoft.com/office/drawing/2016/5/14/chartex" xmlns:mc="http://schemas.openxmlformats.org/markup-compatibility/2006" xmlns:aink="http://schemas.microsoft.com/office/drawing/2016/ink" xmlns:am3d="http://schemas.microsoft.com/office/drawing/2017/model3d" xmlns:o="urn:schemas-microsoft-com:office:office" xmlns:oel="http://schemas.microsoft.com/office/2019/extlst" xmlns:r="http://schemas.openxmlformats.org/officeDocument/2006/relationships" xmlns:m="http://schemas.openxmlformats.org/officeDocument/2006/math" xmlns:v="urn:schemas-microsoft-com:vml" xmlns:wp14="http://schemas.microsoft.com/office/word/2010/wordprocessingDrawing" xmlns:wp="http://schemas.openxmlformats.org/drawingml/2006/wordprocessingDrawing" xmlns:w10="urn:schemas-microsoft-com:office:word" xmlns:w="http://schemas.openxmlformats.org/wordprocessingml/2006/main" xmlns:w14="http://schemas.microsoft.com/office/word/2010/wordml" xmlns:w15="http://schemas.microsoft.com/office/word/2012/wordml" xmlns:w16cex="http://schemas.microsoft.com/office/word/2018/wordml/cex" xmlns:w16cid="http://schemas.microsoft.com/office/word/2016/wordml/cid" xmlns:w16="http://schemas.microsoft.com/office/word/2018/wordml" xmlns:w16du="http://schemas.microsoft.com/office/word/2023/wordml/word16du" xmlns:w16sdtdh="http://schemas.microsoft.com/office/word/2020/wordml/sdtdatahash" xmlns:w16sdtfl="http://schemas.microsoft.com/office/word/2024/wordml/sdtformatlock" xmlns:w16se="http://schemas.microsoft.com/office/word/2015/wordml/symex" xmlns:wpg="http://schemas.microsoft.com/office/word/2010/wordprocessingGroup" xmlns:wpi="http://schemas.microsoft.com/office/word/2010/wordprocessingInk" xmlns:wne="http://schemas.microsoft.com/office/word/2006/wordml" xmlns:wps="http://schemas.microsoft.com/office/word/2010/wordprocessingShape" mc:Ignorable="w14 w15 w16se w16cid w16 w16cex w16sdtdh w16sdtfl w16du wp14">
   <w:body>
     <w:p>
       <w:pPr>
-        <w:pStyle w:val="4"/>
+        <w:pStyle w:val="BodyText"/>
         <w:rPr>
           <w:b w:val="0"/>
           <w:sz w:val="32"/>
         </w:rPr>
       </w:pPr>
-    </w:p>
-    <w:p>
-      <w:pPr>
-        <w:pStyle w:val="4"/>
+      <w:r>
+        <w:rPr>
+          <w:noProof/>
+        </w:rPr>
+        <w:drawing>
+          <wp:anchor distT="0" distB="0" distL="114300" distR="114300" simplePos="0" relativeHeight="251657216" behindDoc="1" locked="0" layoutInCell="1" allowOverlap="1" wp14:anchorId="5BA43973" wp14:editId="15033636">
+            <wp:simplePos x="0" y="0"/>
+            <wp:positionH relativeFrom="column">
+              <wp:posOffset>-1143000</wp:posOffset>
+            </wp:positionH>
+            <wp:positionV relativeFrom="paragraph">
+              <wp:posOffset>-1155700</wp:posOffset>
+            </wp:positionV>
+            <wp:extent cx="7751928" cy="10052387"/>
+            <wp:effectExtent l="0" t="0" r="1905" b="6350"/>
+            <wp:wrapNone/>
+            <wp:docPr id="1883368175" name="Picture 1" descr="No description available."/>
+            <wp:cNvGraphicFramePr>
+              <a:graphicFrameLocks xmlns:a="http://schemas.openxmlformats.org/drawingml/2006/main" noChangeAspect="1"/>
+            </wp:cNvGraphicFramePr>
+            <a:graphic xmlns:a="http://schemas.openxmlformats.org/drawingml/2006/main">
+              <a:graphicData uri="http://schemas.openxmlformats.org/drawingml/2006/picture">
+                <pic:pic xmlns:pic="http://schemas.openxmlformats.org/drawingml/2006/picture">
+                  <pic:nvPicPr>
+                    <pic:cNvPr id="0" name="Picture 1" descr="No description available."/>
+                    <pic:cNvPicPr>
+                      <a:picLocks noChangeAspect="1" noChangeArrowheads="1"/>
+                    </pic:cNvPicPr>
+                  </pic:nvPicPr>
+                  <pic:blipFill>
+                    <a:blip r:embed="rId6">
+                      <a:extLst>
+                        <a:ext uri="{28A0092B-C50C-407E-A947-70E740481C1C}">
+                          <a14:useLocalDpi xmlns:a14="http://schemas.microsoft.com/office/drawing/2010/main" val="0"/>
+                        </a:ext>
+                      </a:extLst>
+                    </a:blip>
+                    <a:srcRect/>
+                    <a:stretch>
+                      <a:fillRect/>
+                    </a:stretch>
+                  </pic:blipFill>
+                  <pic:spPr bwMode="auto">
+                    <a:xfrm>
+                      <a:off x="0" y="0"/>
+                      <a:ext cx="7762558" cy="10066171"/>
+                    </a:xfrm>
+                    <a:prstGeom prst="rect">
+                      <a:avLst/>
+                    </a:prstGeom>
+                    <a:noFill/>
+                    <a:ln>
+                      <a:noFill/>
+                    </a:ln>
+                  </pic:spPr>
+                </pic:pic>
+              </a:graphicData>
+            </a:graphic>
+            <wp14:sizeRelH relativeFrom="page">
+              <wp14:pctWidth>0</wp14:pctWidth>
+            </wp14:sizeRelH>
+            <wp14:sizeRelV relativeFrom="page">
+              <wp14:pctHeight>0</wp14:pctHeight>
+            </wp14:sizeRelV>
+          </wp:anchor>
+        </w:drawing>
+      </w:r>
+    </w:p>
+    <w:p>
+      <w:pPr>
+        <w:pStyle w:val="BodyText"/>
         <w:rPr>
           <w:b w:val="0"/>
           <w:sz w:val="32"/>
@@ -22,7 +89,7 @@
     </w:p>
     <w:p>
       <w:pPr>
-        <w:pStyle w:val="4"/>
+        <w:pStyle w:val="BodyText"/>
         <w:rPr>
           <w:b w:val="0"/>
           <w:sz w:val="32"/>
@@ -31,7 +98,7 @@
     </w:p>
     <w:p>
       <w:pPr>
-        <w:pStyle w:val="4"/>
+        <w:pStyle w:val="BodyText"/>
         <w:spacing w:before="26"/>
         <w:rPr>
           <w:b w:val="0"/>
@@ -41,7 +108,7 @@
     </w:p>
     <w:p>
       <w:pPr>
-        <w:pStyle w:val="5"/>
+        <w:pStyle w:val="Title"/>
       </w:pPr>
       <w:r>
         <w:rPr>
@@ -64,7 +131,7 @@
     </w:p>
     <w:p>
       <w:pPr>
-        <w:pStyle w:val="4"/>
+        <w:pStyle w:val="BodyText"/>
         <w:rPr>
           <w:sz w:val="32"/>
         </w:rPr>
@@ -72,7 +139,7 @@
     </w:p>
     <w:p>
       <w:pPr>
-        <w:pStyle w:val="4"/>
+        <w:pStyle w:val="BodyText"/>
         <w:spacing w:before="25"/>
         <w:rPr>
           <w:sz w:val="32"/>
@@ -81,9 +148,7 @@
     </w:p>
     <w:p>
       <w:pPr>
-        <w:spacing w:before="0"/>
-        <w:ind w:left="2157" w:right="0" w:firstLine="0"/>
-        <w:jc w:val="left"/>
+        <w:ind w:left="2157"/>
         <w:rPr>
           <w:b/>
           <w:sz w:val="26"/>
@@ -164,7 +229,7 @@
     </w:p>
     <w:p>
       <w:pPr>
-        <w:pStyle w:val="4"/>
+        <w:pStyle w:val="BodyText"/>
         <w:spacing w:before="66"/>
         <w:rPr>
           <w:sz w:val="26"/>
@@ -173,7 +238,7 @@
     </w:p>
     <w:p>
       <w:pPr>
-        <w:spacing w:before="0" w:line="252" w:lineRule="auto"/>
+        <w:spacing w:line="252" w:lineRule="auto"/>
         <w:ind w:left="2157" w:right="18" w:firstLine="360"/>
         <w:jc w:val="both"/>
         <w:rPr>
@@ -240,11 +305,9 @@
       </w:r>
       <w:r>
         <w:rPr>
-          <w:rFonts w:hint="default"/>
           <w:b/>
           <w:bCs/>
           <w:sz w:val="24"/>
-          <w:lang w:val="en-US"/>
         </w:rPr>
         <w:t xml:space="preserve"> {salutation}{full_name}</w:t>
       </w:r>
@@ -256,19 +319,10 @@
       </w:r>
       <w:r>
         <w:rPr>
-          <w:rFonts w:hint="default"/>
-          <w:b/>
-          <w:sz w:val="24"/>
-          <w:lang w:val="en-US"/>
-        </w:rPr>
-        <w:t>{full_address}</w:t>
-      </w:r>
-      <w:r>
-        <w:rPr>
-          <w:b/>
-          <w:sz w:val="24"/>
-        </w:rPr>
-        <w:t xml:space="preserve"> Barangay Culiat Quezon City</w:t>
+          <w:b/>
+          <w:sz w:val="24"/>
+        </w:rPr>
+        <w:t>{full_address} Barangay Culiat Quezon City</w:t>
       </w:r>
       <w:r>
         <w:rPr>
@@ -285,7 +339,7 @@
     </w:p>
     <w:p>
       <w:pPr>
-        <w:pStyle w:val="4"/>
+        <w:pStyle w:val="BodyText"/>
         <w:spacing w:before="96"/>
         <w:rPr>
           <w:b w:val="0"/>
@@ -295,9 +349,7 @@
     </w:p>
     <w:p>
       <w:pPr>
-        <w:spacing w:before="0"/>
-        <w:ind w:left="2517" w:right="0" w:firstLine="0"/>
-        <w:jc w:val="left"/>
+        <w:ind w:left="2517"/>
         <w:rPr>
           <w:sz w:val="24"/>
         </w:rPr>
@@ -408,10 +460,8 @@
       </w:r>
       <w:r>
         <w:rPr>
-          <w:rFonts w:hint="default"/>
-          <w:b/>
-          <w:sz w:val="24"/>
-          <w:lang w:val="en-US"/>
+          <w:b/>
+          <w:sz w:val="24"/>
         </w:rPr>
         <w:t>{salutation}{full_name}</w:t>
       </w:r>
@@ -430,25 +480,20 @@
         </w:rPr>
         <w:t>for</w:t>
       </w:r>
-      <w:bookmarkStart w:id="0" w:name="_GoBack"/>
-      <w:bookmarkEnd w:id="0"/>
     </w:p>
     <w:p>
       <w:pPr>
         <w:spacing w:before="12"/>
-        <w:ind w:left="2157" w:right="0" w:firstLine="0"/>
-        <w:jc w:val="left"/>
-        <w:rPr>
-          <w:b/>
-          <w:sz w:val="24"/>
-        </w:rPr>
-      </w:pPr>
-      <w:r>
-        <w:rPr>
-          <w:rFonts w:hint="default"/>
-          <w:b/>
-          <w:sz w:val="24"/>
-          <w:lang w:val="en-US"/>
+        <w:ind w:left="2157"/>
+        <w:rPr>
+          <w:b/>
+          <w:sz w:val="24"/>
+        </w:rPr>
+      </w:pPr>
+      <w:r>
+        <w:rPr>
+          <w:b/>
+          <w:sz w:val="24"/>
         </w:rPr>
         <w:t>{purpose_of_request}</w:t>
       </w:r>
@@ -463,7 +508,7 @@
     </w:p>
     <w:p>
       <w:pPr>
-        <w:pStyle w:val="4"/>
+        <w:pStyle w:val="BodyText"/>
         <w:spacing w:before="98"/>
         <w:rPr>
           <w:sz w:val="24"/>
@@ -487,10 +532,8 @@
       </w:r>
       <w:r>
         <w:rPr>
-          <w:rFonts w:hint="default"/>
-          <w:b/>
-          <w:sz w:val="24"/>
-          <w:lang w:val="en-US"/>
+          <w:b/>
+          <w:sz w:val="24"/>
         </w:rPr>
         <w:t>{issued_date}</w:t>
       </w:r>
@@ -511,7 +554,7 @@
     </w:p>
     <w:p>
       <w:pPr>
-        <w:pStyle w:val="4"/>
+        <w:pStyle w:val="BodyText"/>
         <w:spacing w:before="235"/>
         <w:ind w:left="1711"/>
         <w:jc w:val="center"/>
@@ -579,7 +622,7 @@
     </w:p>
     <w:p>
       <w:pPr>
-        <w:pStyle w:val="4"/>
+        <w:pStyle w:val="BodyText"/>
         <w:spacing w:before="6"/>
         <w:ind w:left="1711" w:right="6"/>
         <w:jc w:val="center"/>
@@ -634,35 +677,35 @@
           <w:spacing w:val="-2"/>
         </w:rPr>
         <w:t>1977)</w:t>
+      </w:r>
+      <w:r>
+        <w:rPr>
+          <w:spacing w:val="-2"/>
+        </w:rPr>
+        <w:t>d</w:t>
       </w:r>
     </w:p>
     <w:sectPr>
       <w:type w:val="continuous"/>
       <w:pgSz w:w="12240" w:h="15840"/>
       <w:pgMar w:top="1820" w:right="720" w:bottom="280" w:left="1800" w:header="720" w:footer="720" w:gutter="0"/>
-      <w:cols w:space="720" w:num="1"/>
+      <w:cols w:space="720"/>
     </w:sectPr>
   </w:body>
 </w:document>
 </file>
 
 <file path=word/endnotes.xml><?xml version="1.0" encoding="utf-8"?>
-<w:endnotes xmlns:wpc="http://schemas.microsoft.com/office/word/2010/wordprocessingCanvas" xmlns:mc="http://schemas.openxmlformats.org/markup-compatibility/2006" xmlns:o="urn:schemas-microsoft-com:office:office" xmlns:r="http://schemas.openxmlformats.org/officeDocument/2006/relationships" xmlns:m="http://schemas.openxmlformats.org/officeDocument/2006/math" xmlns:v="urn:schemas-microsoft-com:vml" xmlns:wp14="http://schemas.microsoft.com/office/word/2010/wordprocessingDrawing" xmlns:wp="http://schemas.openxmlformats.org/drawingml/2006/wordprocessingDrawing" xmlns:w="http://schemas.openxmlformats.org/wordprocessingml/2006/main" xmlns:w14="http://schemas.microsoft.com/office/word/2010/wordml" xmlns:w15="http://schemas.microsoft.com/office/word/2012/wordml" xmlns:w10="urn:schemas-microsoft-com:office:word" xmlns:wpg="http://schemas.microsoft.com/office/word/2010/wordprocessingGroup" xmlns:wpi="http://schemas.microsoft.com/office/word/2010/wordprocessingInk" xmlns:wne="http://schemas.microsoft.com/office/word/2006/wordml" xmlns:wps="http://schemas.microsoft.com/office/word/2010/wordprocessingShape" xmlns:wpsCustomData="http://www.wps.cn/officeDocument/2013/wpsCustomData" mc:Ignorable="w14 w15 wp14">
-  <w:endnote w:type="separator" w:id="0">
-    <w:p>
-      <w:pPr>
-        <w:spacing w:line="240" w:lineRule="auto"/>
-      </w:pPr>
+<w:endnotes xmlns:wpc="http://schemas.microsoft.com/office/word/2010/wordprocessingCanvas" xmlns:cx="http://schemas.microsoft.com/office/drawing/2014/chartex" xmlns:cx1="http://schemas.microsoft.com/office/drawing/2015/9/8/chartex" xmlns:cx2="http://schemas.microsoft.com/office/drawing/2015/10/21/chartex" xmlns:cx3="http://schemas.microsoft.com/office/drawing/2016/5/9/chartex" xmlns:cx4="http://schemas.microsoft.com/office/drawing/2016/5/10/chartex" xmlns:cx5="http://schemas.microsoft.com/office/drawing/2016/5/11/chartex" xmlns:cx6="http://schemas.microsoft.com/office/drawing/2016/5/12/chartex" xmlns:cx7="http://schemas.microsoft.com/office/drawing/2016/5/13/chartex" xmlns:cx8="http://schemas.microsoft.com/office/drawing/2016/5/14/chartex" xmlns:mc="http://schemas.openxmlformats.org/markup-compatibility/2006" xmlns:aink="http://schemas.microsoft.com/office/drawing/2016/ink" xmlns:am3d="http://schemas.microsoft.com/office/drawing/2017/model3d" xmlns:o="urn:schemas-microsoft-com:office:office" xmlns:oel="http://schemas.microsoft.com/office/2019/extlst" xmlns:r="http://schemas.openxmlformats.org/officeDocument/2006/relationships" xmlns:m="http://schemas.openxmlformats.org/officeDocument/2006/math" xmlns:v="urn:schemas-microsoft-com:vml" xmlns:wp14="http://schemas.microsoft.com/office/word/2010/wordprocessingDrawing" xmlns:wp="http://schemas.openxmlformats.org/drawingml/2006/wordprocessingDrawing" xmlns:w10="urn:schemas-microsoft-com:office:word" xmlns:w="http://schemas.openxmlformats.org/wordprocessingml/2006/main" xmlns:w14="http://schemas.microsoft.com/office/word/2010/wordml" xmlns:w15="http://schemas.microsoft.com/office/word/2012/wordml" xmlns:w16cex="http://schemas.microsoft.com/office/word/2018/wordml/cex" xmlns:w16cid="http://schemas.microsoft.com/office/word/2016/wordml/cid" xmlns:w16="http://schemas.microsoft.com/office/word/2018/wordml" xmlns:w16du="http://schemas.microsoft.com/office/word/2023/wordml/word16du" xmlns:w16sdtdh="http://schemas.microsoft.com/office/word/2020/wordml/sdtdatahash" xmlns:w16sdtfl="http://schemas.microsoft.com/office/word/2024/wordml/sdtformatlock" xmlns:w16se="http://schemas.microsoft.com/office/word/2015/wordml/symex" xmlns:wpg="http://schemas.microsoft.com/office/word/2010/wordprocessingGroup" xmlns:wpi="http://schemas.microsoft.com/office/word/2010/wordprocessingInk" xmlns:wne="http://schemas.microsoft.com/office/word/2006/wordml" xmlns:wps="http://schemas.microsoft.com/office/word/2010/wordprocessingShape" mc:Ignorable="w14 w15 w16se w16cid w16 w16cex w16sdtdh w16sdtfl w16du wp14">
+  <w:endnote w:type="separator" w:id="-1">
+    <w:p>
       <w:r>
         <w:separator/>
       </w:r>
     </w:p>
   </w:endnote>
-  <w:endnote w:type="continuationSeparator" w:id="1">
-    <w:p>
-      <w:pPr>
-        <w:spacing w:line="240" w:lineRule="auto"/>
-      </w:pPr>
+  <w:endnote w:type="continuationSeparator" w:id="0">
+    <w:p>
       <w:r>
         <w:continuationSeparator/>
       </w:r>
@@ -672,22 +715,16 @@
 </file>
 
 <file path=word/footnotes.xml><?xml version="1.0" encoding="utf-8"?>
-<w:footnotes xmlns:wpc="http://schemas.microsoft.com/office/word/2010/wordprocessingCanvas" xmlns:mc="http://schemas.openxmlformats.org/markup-compatibility/2006" xmlns:o="urn:schemas-microsoft-com:office:office" xmlns:r="http://schemas.openxmlformats.org/officeDocument/2006/relationships" xmlns:m="http://schemas.openxmlformats.org/officeDocument/2006/math" xmlns:v="urn:schemas-microsoft-com:vml" xmlns:wp14="http://schemas.microsoft.com/office/word/2010/wordprocessingDrawing" xmlns:wp="http://schemas.openxmlformats.org/drawingml/2006/wordprocessingDrawing" xmlns:w="http://schemas.openxmlformats.org/wordprocessingml/2006/main" xmlns:w14="http://schemas.microsoft.com/office/word/2010/wordml" xmlns:w15="http://schemas.microsoft.com/office/word/2012/wordml" xmlns:w10="urn:schemas-microsoft-com:office:word" xmlns:wpg="http://schemas.microsoft.com/office/word/2010/wordprocessingGroup" xmlns:wpi="http://schemas.microsoft.com/office/word/2010/wordprocessingInk" xmlns:wne="http://schemas.microsoft.com/office/word/2006/wordml" xmlns:wps="http://schemas.microsoft.com/office/word/2010/wordprocessingShape" xmlns:wpsCustomData="http://www.wps.cn/officeDocument/2013/wpsCustomData" mc:Ignorable="w14 w15 wp14">
-  <w:footnote w:type="separator" w:id="0">
-    <w:p>
-      <w:pPr>
-        <w:spacing w:before="0" w:after="0" w:line="240" w:lineRule="auto"/>
-      </w:pPr>
+<w:footnotes xmlns:wpc="http://schemas.microsoft.com/office/word/2010/wordprocessingCanvas" xmlns:cx="http://schemas.microsoft.com/office/drawing/2014/chartex" xmlns:cx1="http://schemas.microsoft.com/office/drawing/2015/9/8/chartex" xmlns:cx2="http://schemas.microsoft.com/office/drawing/2015/10/21/chartex" xmlns:cx3="http://schemas.microsoft.com/office/drawing/2016/5/9/chartex" xmlns:cx4="http://schemas.microsoft.com/office/drawing/2016/5/10/chartex" xmlns:cx5="http://schemas.microsoft.com/office/drawing/2016/5/11/chartex" xmlns:cx6="http://schemas.microsoft.com/office/drawing/2016/5/12/chartex" xmlns:cx7="http://schemas.microsoft.com/office/drawing/2016/5/13/chartex" xmlns:cx8="http://schemas.microsoft.com/office/drawing/2016/5/14/chartex" xmlns:mc="http://schemas.openxmlformats.org/markup-compatibility/2006" xmlns:aink="http://schemas.microsoft.com/office/drawing/2016/ink" xmlns:am3d="http://schemas.microsoft.com/office/drawing/2017/model3d" xmlns:o="urn:schemas-microsoft-com:office:office" xmlns:oel="http://schemas.microsoft.com/office/2019/extlst" xmlns:r="http://schemas.openxmlformats.org/officeDocument/2006/relationships" xmlns:m="http://schemas.openxmlformats.org/officeDocument/2006/math" xmlns:v="urn:schemas-microsoft-com:vml" xmlns:wp14="http://schemas.microsoft.com/office/word/2010/wordprocessingDrawing" xmlns:wp="http://schemas.openxmlformats.org/drawingml/2006/wordprocessingDrawing" xmlns:w10="urn:schemas-microsoft-com:office:word" xmlns:w="http://schemas.openxmlformats.org/wordprocessingml/2006/main" xmlns:w14="http://schemas.microsoft.com/office/word/2010/wordml" xmlns:w15="http://schemas.microsoft.com/office/word/2012/wordml" xmlns:w16cex="http://schemas.microsoft.com/office/word/2018/wordml/cex" xmlns:w16cid="http://schemas.microsoft.com/office/word/2016/wordml/cid" xmlns:w16="http://schemas.microsoft.com/office/word/2018/wordml" xmlns:w16du="http://schemas.microsoft.com/office/word/2023/wordml/word16du" xmlns:w16sdtdh="http://schemas.microsoft.com/office/word/2020/wordml/sdtdatahash" xmlns:w16sdtfl="http://schemas.microsoft.com/office/word/2024/wordml/sdtformatlock" xmlns:w16se="http://schemas.microsoft.com/office/word/2015/wordml/symex" xmlns:wpg="http://schemas.microsoft.com/office/word/2010/wordprocessingGroup" xmlns:wpi="http://schemas.microsoft.com/office/word/2010/wordprocessingInk" xmlns:wne="http://schemas.microsoft.com/office/word/2006/wordml" xmlns:wps="http://schemas.microsoft.com/office/word/2010/wordprocessingShape" mc:Ignorable="w14 w15 w16se w16cid w16 w16cex w16sdtdh w16sdtfl w16du wp14">
+  <w:footnote w:type="separator" w:id="-1">
+    <w:p>
       <w:r>
         <w:separator/>
       </w:r>
     </w:p>
   </w:footnote>
-  <w:footnote w:type="continuationSeparator" w:id="1">
-    <w:p>
-      <w:pPr>
-        <w:spacing w:before="0" w:after="0" w:line="240" w:lineRule="auto"/>
-      </w:pPr>
+  <w:footnote w:type="continuationSeparator" w:id="0">
+    <w:p>
       <w:r>
         <w:continuationSeparator/>
       </w:r>
@@ -697,296 +734,333 @@
 </file>
 
 <file path=word/styles.xml><?xml version="1.0" encoding="utf-8"?>
-<w:styles xmlns:mc="http://schemas.openxmlformats.org/markup-compatibility/2006" xmlns:o="urn:schemas-microsoft-com:office:office" xmlns:r="http://schemas.openxmlformats.org/officeDocument/2006/relationships" xmlns:m="http://schemas.openxmlformats.org/officeDocument/2006/math" xmlns:v="urn:schemas-microsoft-com:vml" xmlns:w="http://schemas.openxmlformats.org/wordprocessingml/2006/main" xmlns:w14="http://schemas.microsoft.com/office/word/2010/wordml" xmlns:w10="urn:schemas-microsoft-com:office:word" xmlns:sl="http://schemas.openxmlformats.org/schemaLibrary/2006/main" xmlns:wpsCustomData="http://www.wps.cn/officeDocument/2013/wpsCustomData" mc:Ignorable="w14">
+<w:styles xmlns:mc="http://schemas.openxmlformats.org/markup-compatibility/2006" xmlns:r="http://schemas.openxmlformats.org/officeDocument/2006/relationships" xmlns:w="http://schemas.openxmlformats.org/wordprocessingml/2006/main" xmlns:w14="http://schemas.microsoft.com/office/word/2010/wordml" xmlns:w15="http://schemas.microsoft.com/office/word/2012/wordml" xmlns:w16cex="http://schemas.microsoft.com/office/word/2018/wordml/cex" xmlns:w16cid="http://schemas.microsoft.com/office/word/2016/wordml/cid" xmlns:w16="http://schemas.microsoft.com/office/word/2018/wordml" xmlns:w16du="http://schemas.microsoft.com/office/word/2023/wordml/word16du" xmlns:w16sdtdh="http://schemas.microsoft.com/office/word/2020/wordml/sdtdatahash" xmlns:w16sdtfl="http://schemas.microsoft.com/office/word/2024/wordml/sdtformatlock" xmlns:w16se="http://schemas.microsoft.com/office/word/2015/wordml/symex" mc:Ignorable="w14 w15 w16se w16cid w16 w16cex w16sdtdh w16sdtfl w16du">
   <w:docDefaults>
     <w:rPrDefault>
       <w:rPr>
-        <w:rFonts w:asciiTheme="minorHAnsi" w:hAnsiTheme="minorHAnsi" w:eastAsiaTheme="minorHAnsi" w:cstheme="minorBidi"/>
+        <w:rFonts w:asciiTheme="minorHAnsi" w:eastAsiaTheme="minorHAnsi" w:hAnsiTheme="minorHAnsi" w:cstheme="minorBidi"/>
+        <w:lang w:val="en-US" w:eastAsia="en-US" w:bidi="ar-SA"/>
       </w:rPr>
     </w:rPrDefault>
     <w:pPrDefault/>
   </w:docDefaults>
-  <w:latentStyles w:count="260" w:defQFormat="0" w:defUnhideWhenUsed="1" w:defSemiHidden="1" w:defUIPriority="99" w:defLockedState="0">
-    <w:lsdException w:qFormat="1" w:unhideWhenUsed="0" w:uiPriority="1" w:semiHidden="0" w:name="Normal"/>
-    <w:lsdException w:qFormat="1" w:unhideWhenUsed="0" w:uiPriority="0" w:semiHidden="0" w:name="heading 1"/>
-    <w:lsdException w:qFormat="1" w:uiPriority="0" w:name="heading 2"/>
-    <w:lsdException w:qFormat="1" w:uiPriority="0" w:name="heading 3"/>
-    <w:lsdException w:qFormat="1" w:uiPriority="0" w:name="heading 4"/>
-    <w:lsdException w:qFormat="1" w:uiPriority="0" w:name="heading 5"/>
-    <w:lsdException w:qFormat="1" w:uiPriority="0" w:name="heading 6"/>
-    <w:lsdException w:qFormat="1" w:uiPriority="0" w:name="heading 7"/>
-    <w:lsdException w:qFormat="1" w:uiPriority="0" w:name="heading 8"/>
-    <w:lsdException w:qFormat="1" w:uiPriority="0" w:name="heading 9"/>
-    <w:lsdException w:unhideWhenUsed="0" w:uiPriority="0" w:semiHidden="0" w:name="index 1"/>
-    <w:lsdException w:unhideWhenUsed="0" w:uiPriority="0" w:semiHidden="0" w:name="index 2"/>
-    <w:lsdException w:unhideWhenUsed="0" w:uiPriority="0" w:semiHidden="0" w:name="index 3"/>
-    <w:lsdException w:unhideWhenUsed="0" w:uiPriority="0" w:semiHidden="0" w:name="index 4"/>
-    <w:lsdException w:unhideWhenUsed="0" w:uiPriority="0" w:semiHidden="0" w:name="index 5"/>
-    <w:lsdException w:unhideWhenUsed="0" w:uiPriority="0" w:semiHidden="0" w:name="index 6"/>
-    <w:lsdException w:unhideWhenUsed="0" w:uiPriority="0" w:semiHidden="0" w:name="index 7"/>
-    <w:lsdException w:unhideWhenUsed="0" w:uiPriority="0" w:semiHidden="0" w:name="index 8"/>
-    <w:lsdException w:unhideWhenUsed="0" w:uiPriority="0" w:semiHidden="0" w:name="index 9"/>
-    <w:lsdException w:unhideWhenUsed="0" w:uiPriority="0" w:semiHidden="0" w:name="toc 1"/>
-    <w:lsdException w:unhideWhenUsed="0" w:uiPriority="0" w:semiHidden="0" w:name="toc 2"/>
-    <w:lsdException w:unhideWhenUsed="0" w:uiPriority="0" w:semiHidden="0" w:name="toc 3"/>
-    <w:lsdException w:unhideWhenUsed="0" w:uiPriority="0" w:semiHidden="0" w:name="toc 4"/>
-    <w:lsdException w:unhideWhenUsed="0" w:uiPriority="0" w:semiHidden="0" w:name="toc 5"/>
-    <w:lsdException w:unhideWhenUsed="0" w:uiPriority="0" w:semiHidden="0" w:name="toc 6"/>
-    <w:lsdException w:unhideWhenUsed="0" w:uiPriority="0" w:semiHidden="0" w:name="toc 7"/>
-    <w:lsdException w:unhideWhenUsed="0" w:uiPriority="0" w:semiHidden="0" w:name="toc 8"/>
-    <w:lsdException w:unhideWhenUsed="0" w:uiPriority="0" w:semiHidden="0" w:name="toc 9"/>
-    <w:lsdException w:unhideWhenUsed="0" w:uiPriority="0" w:semiHidden="0" w:name="Normal Indent"/>
-    <w:lsdException w:unhideWhenUsed="0" w:uiPriority="0" w:semiHidden="0" w:name="footnote text"/>
-    <w:lsdException w:unhideWhenUsed="0" w:uiPriority="0" w:semiHidden="0" w:name="annotation text"/>
-    <w:lsdException w:unhideWhenUsed="0" w:uiPriority="0" w:semiHidden="0" w:name="header"/>
-    <w:lsdException w:unhideWhenUsed="0" w:uiPriority="0" w:semiHidden="0" w:name="footer"/>
-    <w:lsdException w:unhideWhenUsed="0" w:uiPriority="0" w:semiHidden="0" w:name="index heading"/>
-    <w:lsdException w:qFormat="1" w:uiPriority="0" w:name="caption"/>
-    <w:lsdException w:unhideWhenUsed="0" w:uiPriority="0" w:semiHidden="0" w:name="table of figures"/>
-    <w:lsdException w:unhideWhenUsed="0" w:uiPriority="0" w:semiHidden="0" w:name="envelope address"/>
-    <w:lsdException w:unhideWhenUsed="0" w:uiPriority="0" w:semiHidden="0" w:name="envelope return"/>
-    <w:lsdException w:unhideWhenUsed="0" w:uiPriority="0" w:semiHidden="0" w:name="footnote reference"/>
-    <w:lsdException w:unhideWhenUsed="0" w:uiPriority="0" w:semiHidden="0" w:name="annotation reference"/>
-    <w:lsdException w:unhideWhenUsed="0" w:uiPriority="0" w:semiHidden="0" w:name="line number"/>
-    <w:lsdException w:unhideWhenUsed="0" w:uiPriority="0" w:semiHidden="0" w:name="page number"/>
-    <w:lsdException w:unhideWhenUsed="0" w:uiPriority="0" w:semiHidden="0" w:name="endnote reference"/>
-    <w:lsdException w:unhideWhenUsed="0" w:uiPriority="0" w:semiHidden="0" w:name="endnote text"/>
-    <w:lsdException w:unhideWhenUsed="0" w:uiPriority="0" w:semiHidden="0" w:name="table of authorities"/>
-    <w:lsdException w:unhideWhenUsed="0" w:uiPriority="0" w:semiHidden="0" w:name="macro"/>
-    <w:lsdException w:unhideWhenUsed="0" w:uiPriority="0" w:semiHidden="0" w:name="toa heading"/>
-    <w:lsdException w:unhideWhenUsed="0" w:uiPriority="0" w:semiHidden="0" w:name="List"/>
-    <w:lsdException w:unhideWhenUsed="0" w:uiPriority="0" w:semiHidden="0" w:name="List Bullet"/>
-    <w:lsdException w:unhideWhenUsed="0" w:uiPriority="0" w:semiHidden="0" w:name="List Number"/>
-    <w:lsdException w:unhideWhenUsed="0" w:uiPriority="0" w:semiHidden="0" w:name="List 2"/>
-    <w:lsdException w:unhideWhenUsed="0" w:uiPriority="0" w:semiHidden="0" w:name="List 3"/>
-    <w:lsdException w:unhideWhenUsed="0" w:uiPriority="0" w:semiHidden="0" w:name="List 4"/>
-    <w:lsdException w:unhideWhenUsed="0" w:uiPriority="0" w:semiHidden="0" w:name="List 5"/>
-    <w:lsdException w:unhideWhenUsed="0" w:uiPriority="0" w:semiHidden="0" w:name="List Bullet 2"/>
-    <w:lsdException w:unhideWhenUsed="0" w:uiPriority="0" w:semiHidden="0" w:name="List Bullet 3"/>
-    <w:lsdException w:unhideWhenUsed="0" w:uiPriority="0" w:semiHidden="0" w:name="List Bullet 4"/>
-    <w:lsdException w:unhideWhenUsed="0" w:uiPriority="0" w:semiHidden="0" w:name="List Bullet 5"/>
-    <w:lsdException w:unhideWhenUsed="0" w:uiPriority="0" w:semiHidden="0" w:name="List Number 2"/>
-    <w:lsdException w:unhideWhenUsed="0" w:uiPriority="0" w:semiHidden="0" w:name="List Number 3"/>
-    <w:lsdException w:unhideWhenUsed="0" w:uiPriority="0" w:semiHidden="0" w:name="List Number 4"/>
-    <w:lsdException w:unhideWhenUsed="0" w:uiPriority="0" w:semiHidden="0" w:name="List Number 5"/>
-    <w:lsdException w:qFormat="1" w:unhideWhenUsed="0" w:uiPriority="1" w:semiHidden="0" w:name="Title"/>
-    <w:lsdException w:unhideWhenUsed="0" w:uiPriority="0" w:semiHidden="0" w:name="Closing"/>
-    <w:lsdException w:unhideWhenUsed="0" w:uiPriority="0" w:semiHidden="0" w:name="Signature"/>
-    <w:lsdException w:uiPriority="1" w:name="Default Paragraph Font"/>
-    <w:lsdException w:qFormat="1" w:unhideWhenUsed="0" w:uiPriority="1" w:semiHidden="0" w:name="Body Text"/>
-    <w:lsdException w:unhideWhenUsed="0" w:uiPriority="0" w:semiHidden="0" w:name="Body Text Indent"/>
-    <w:lsdException w:unhideWhenUsed="0" w:uiPriority="0" w:semiHidden="0" w:name="List Continue"/>
-    <w:lsdException w:unhideWhenUsed="0" w:uiPriority="0" w:semiHidden="0" w:name="List Continue 2"/>
-    <w:lsdException w:unhideWhenUsed="0" w:uiPriority="0" w:semiHidden="0" w:name="List Continue 3"/>
-    <w:lsdException w:unhideWhenUsed="0" w:uiPriority="0" w:semiHidden="0" w:name="List Continue 4"/>
-    <w:lsdException w:unhideWhenUsed="0" w:uiPriority="0" w:semiHidden="0" w:name="List Continue 5"/>
-    <w:lsdException w:unhideWhenUsed="0" w:uiPriority="0" w:semiHidden="0" w:name="Message Header"/>
-    <w:lsdException w:qFormat="1" w:unhideWhenUsed="0" w:uiPriority="0" w:semiHidden="0" w:name="Subtitle"/>
-    <w:lsdException w:unhideWhenUsed="0" w:uiPriority="0" w:semiHidden="0" w:name="Salutation"/>
-    <w:lsdException w:unhideWhenUsed="0" w:uiPriority="0" w:semiHidden="0" w:name="Date"/>
-    <w:lsdException w:unhideWhenUsed="0" w:uiPriority="0" w:semiHidden="0" w:name="Body Text First Indent"/>
-    <w:lsdException w:unhideWhenUsed="0" w:uiPriority="0" w:semiHidden="0" w:name="Body Text First Indent 2"/>
-    <w:lsdException w:unhideWhenUsed="0" w:uiPriority="0" w:semiHidden="0" w:name="Note Heading"/>
-    <w:lsdException w:unhideWhenUsed="0" w:uiPriority="0" w:semiHidden="0" w:name="Body Text 2"/>
-    <w:lsdException w:unhideWhenUsed="0" w:uiPriority="0" w:semiHidden="0" w:name="Body Text 3"/>
-    <w:lsdException w:unhideWhenUsed="0" w:uiPriority="0" w:semiHidden="0" w:name="Body Text Indent 2"/>
-    <w:lsdException w:unhideWhenUsed="0" w:uiPriority="0" w:semiHidden="0" w:name="Body Text Indent 3"/>
-    <w:lsdException w:unhideWhenUsed="0" w:uiPriority="0" w:semiHidden="0" w:name="Block Text"/>
-    <w:lsdException w:unhideWhenUsed="0" w:uiPriority="0" w:semiHidden="0" w:name="Hyperlink"/>
-    <w:lsdException w:unhideWhenUsed="0" w:uiPriority="0" w:semiHidden="0" w:name="FollowedHyperlink"/>
-    <w:lsdException w:qFormat="1" w:unhideWhenUsed="0" w:uiPriority="0" w:semiHidden="0" w:name="Strong"/>
-    <w:lsdException w:qFormat="1" w:unhideWhenUsed="0" w:uiPriority="0" w:semiHidden="0" w:name="Emphasis"/>
-    <w:lsdException w:unhideWhenUsed="0" w:uiPriority="0" w:semiHidden="0" w:name="Document Map"/>
-    <w:lsdException w:unhideWhenUsed="0" w:uiPriority="0" w:semiHidden="0" w:name="Plain Text"/>
-    <w:lsdException w:unhideWhenUsed="0" w:uiPriority="0" w:semiHidden="0" w:name="E-mail Signature"/>
-    <w:lsdException w:unhideWhenUsed="0" w:uiPriority="0" w:semiHidden="0" w:name="Normal (Web)"/>
-    <w:lsdException w:unhideWhenUsed="0" w:uiPriority="0" w:semiHidden="0" w:name="HTML Acronym"/>
-    <w:lsdException w:unhideWhenUsed="0" w:uiPriority="0" w:semiHidden="0" w:name="HTML Address"/>
-    <w:lsdException w:unhideWhenUsed="0" w:uiPriority="0" w:semiHidden="0" w:name="HTML Cite"/>
-    <w:lsdException w:unhideWhenUsed="0" w:uiPriority="0" w:semiHidden="0" w:name="HTML Code"/>
-    <w:lsdException w:unhideWhenUsed="0" w:uiPriority="0" w:semiHidden="0" w:name="HTML Definition"/>
-    <w:lsdException w:unhideWhenUsed="0" w:uiPriority="0" w:semiHidden="0" w:name="HTML Keyboard"/>
-    <w:lsdException w:unhideWhenUsed="0" w:uiPriority="0" w:semiHidden="0" w:name="HTML Preformatted"/>
-    <w:lsdException w:unhideWhenUsed="0" w:uiPriority="0" w:semiHidden="0" w:name="HTML Sample"/>
-    <w:lsdException w:unhideWhenUsed="0" w:uiPriority="0" w:semiHidden="0" w:name="HTML Typewriter"/>
-    <w:lsdException w:unhideWhenUsed="0" w:uiPriority="0" w:semiHidden="0" w:name="HTML Variable"/>
-    <w:lsdException w:unhideWhenUsed="0" w:uiPriority="0" w:name="Normal Table"/>
-    <w:lsdException w:unhideWhenUsed="0" w:uiPriority="0" w:semiHidden="0" w:name="annotation subject"/>
-    <w:lsdException w:unhideWhenUsed="0" w:uiPriority="0" w:semiHidden="0" w:name="Table Simple 1"/>
-    <w:lsdException w:unhideWhenUsed="0" w:uiPriority="0" w:semiHidden="0" w:name="Table Simple 2"/>
-    <w:lsdException w:unhideWhenUsed="0" w:uiPriority="0" w:semiHidden="0" w:name="Table Simple 3"/>
-    <w:lsdException w:unhideWhenUsed="0" w:uiPriority="0" w:semiHidden="0" w:name="Table Classic 1"/>
-    <w:lsdException w:unhideWhenUsed="0" w:uiPriority="0" w:semiHidden="0" w:name="Table Classic 2"/>
-    <w:lsdException w:unhideWhenUsed="0" w:uiPriority="0" w:semiHidden="0" w:name="Table Classic 3"/>
-    <w:lsdException w:unhideWhenUsed="0" w:uiPriority="0" w:semiHidden="0" w:name="Table Classic 4"/>
-    <w:lsdException w:unhideWhenUsed="0" w:uiPriority="0" w:semiHidden="0" w:name="Table Colorful 1"/>
-    <w:lsdException w:unhideWhenUsed="0" w:uiPriority="0" w:semiHidden="0" w:name="Table Colorful 2"/>
-    <w:lsdException w:unhideWhenUsed="0" w:uiPriority="0" w:semiHidden="0" w:name="Table Colorful 3"/>
-    <w:lsdException w:unhideWhenUsed="0" w:uiPriority="0" w:semiHidden="0" w:name="Table Columns 1"/>
-    <w:lsdException w:unhideWhenUsed="0" w:uiPriority="0" w:semiHidden="0" w:name="Table Columns 2"/>
-    <w:lsdException w:unhideWhenUsed="0" w:uiPriority="0" w:semiHidden="0" w:name="Table Columns 3"/>
-    <w:lsdException w:unhideWhenUsed="0" w:uiPriority="0" w:semiHidden="0" w:name="Table Columns 4"/>
-    <w:lsdException w:unhideWhenUsed="0" w:uiPriority="0" w:semiHidden="0" w:name="Table Columns 5"/>
-    <w:lsdException w:unhideWhenUsed="0" w:uiPriority="0" w:semiHidden="0" w:name="Table Grid 1"/>
-    <w:lsdException w:unhideWhenUsed="0" w:uiPriority="0" w:semiHidden="0" w:name="Table Grid 2"/>
-    <w:lsdException w:unhideWhenUsed="0" w:uiPriority="0" w:semiHidden="0" w:name="Table Grid 3"/>
-    <w:lsdException w:unhideWhenUsed="0" w:uiPriority="0" w:semiHidden="0" w:name="Table Grid 4"/>
-    <w:lsdException w:unhideWhenUsed="0" w:uiPriority="0" w:semiHidden="0" w:name="Table Grid 5"/>
-    <w:lsdException w:unhideWhenUsed="0" w:uiPriority="0" w:semiHidden="0" w:name="Table Grid 6"/>
-    <w:lsdException w:unhideWhenUsed="0" w:uiPriority="0" w:semiHidden="0" w:name="Table Grid 7"/>
-    <w:lsdException w:unhideWhenUsed="0" w:uiPriority="0" w:semiHidden="0" w:name="Table Grid 8"/>
-    <w:lsdException w:unhideWhenUsed="0" w:uiPriority="0" w:semiHidden="0" w:name="Table List 1"/>
-    <w:lsdException w:unhideWhenUsed="0" w:uiPriority="0" w:semiHidden="0" w:name="Table List 2"/>
-    <w:lsdException w:unhideWhenUsed="0" w:uiPriority="0" w:semiHidden="0" w:name="Table List 3"/>
-    <w:lsdException w:unhideWhenUsed="0" w:uiPriority="0" w:semiHidden="0" w:name="Table List 4"/>
-    <w:lsdException w:unhideWhenUsed="0" w:uiPriority="0" w:semiHidden="0" w:name="Table List 5"/>
-    <w:lsdException w:unhideWhenUsed="0" w:uiPriority="0" w:semiHidden="0" w:name="Table List 6"/>
-    <w:lsdException w:unhideWhenUsed="0" w:uiPriority="0" w:semiHidden="0" w:name="Table List 7"/>
-    <w:lsdException w:unhideWhenUsed="0" w:uiPriority="0" w:semiHidden="0" w:name="Table List 8"/>
-    <w:lsdException w:unhideWhenUsed="0" w:uiPriority="0" w:semiHidden="0" w:name="Table 3D effects 1"/>
-    <w:lsdException w:unhideWhenUsed="0" w:uiPriority="0" w:semiHidden="0" w:name="Table 3D effects 2"/>
-    <w:lsdException w:unhideWhenUsed="0" w:uiPriority="0" w:semiHidden="0" w:name="Table 3D effects 3"/>
-    <w:lsdException w:unhideWhenUsed="0" w:uiPriority="0" w:semiHidden="0" w:name="Table Contemporary"/>
-    <w:lsdException w:unhideWhenUsed="0" w:uiPriority="0" w:semiHidden="0" w:name="Table Elegant"/>
-    <w:lsdException w:unhideWhenUsed="0" w:uiPriority="0" w:semiHidden="0" w:name="Table Professional"/>
-    <w:lsdException w:unhideWhenUsed="0" w:uiPriority="0" w:semiHidden="0" w:name="Table Subtle 1"/>
-    <w:lsdException w:unhideWhenUsed="0" w:uiPriority="0" w:semiHidden="0" w:name="Table Subtle 2"/>
-    <w:lsdException w:unhideWhenUsed="0" w:uiPriority="0" w:semiHidden="0" w:name="Table Web 1"/>
-    <w:lsdException w:unhideWhenUsed="0" w:uiPriority="0" w:semiHidden="0" w:name="Table Web 2"/>
-    <w:lsdException w:unhideWhenUsed="0" w:uiPriority="0" w:semiHidden="0" w:name="Table Web 3"/>
-    <w:lsdException w:unhideWhenUsed="0" w:uiPriority="0" w:semiHidden="0" w:name="Balloon Text"/>
-    <w:lsdException w:unhideWhenUsed="0" w:uiPriority="0" w:semiHidden="0" w:name="Table Grid"/>
-    <w:lsdException w:unhideWhenUsed="0" w:uiPriority="0" w:semiHidden="0" w:name="Table Theme"/>
-    <w:lsdException w:unhideWhenUsed="0" w:uiPriority="60" w:semiHidden="0" w:name="Light Shading"/>
-    <w:lsdException w:unhideWhenUsed="0" w:uiPriority="61" w:semiHidden="0" w:name="Light List"/>
-    <w:lsdException w:unhideWhenUsed="0" w:uiPriority="62" w:semiHidden="0" w:name="Light Grid"/>
-    <w:lsdException w:unhideWhenUsed="0" w:uiPriority="63" w:semiHidden="0" w:name="Medium Shading 1"/>
-    <w:lsdException w:unhideWhenUsed="0" w:uiPriority="64" w:semiHidden="0" w:name="Medium Shading 2"/>
-    <w:lsdException w:unhideWhenUsed="0" w:uiPriority="65" w:semiHidden="0" w:name="Medium List 1"/>
-    <w:lsdException w:unhideWhenUsed="0" w:uiPriority="66" w:semiHidden="0" w:name="Medium List 2"/>
-    <w:lsdException w:unhideWhenUsed="0" w:uiPriority="67" w:semiHidden="0" w:name="Medium Grid 1"/>
-    <w:lsdException w:unhideWhenUsed="0" w:uiPriority="68" w:semiHidden="0" w:name="Medium Grid 2"/>
-    <w:lsdException w:unhideWhenUsed="0" w:uiPriority="69" w:semiHidden="0" w:name="Medium Grid 3"/>
-    <w:lsdException w:unhideWhenUsed="0" w:uiPriority="70" w:semiHidden="0" w:name="Dark List"/>
-    <w:lsdException w:unhideWhenUsed="0" w:uiPriority="71" w:semiHidden="0" w:name="Colorful Shading"/>
-    <w:lsdException w:unhideWhenUsed="0" w:uiPriority="72" w:semiHidden="0" w:name="Colorful List"/>
-    <w:lsdException w:unhideWhenUsed="0" w:uiPriority="73" w:semiHidden="0" w:name="Colorful Grid"/>
-    <w:lsdException w:unhideWhenUsed="0" w:uiPriority="60" w:semiHidden="0" w:name="Light Shading Accent 1"/>
-    <w:lsdException w:unhideWhenUsed="0" w:uiPriority="61" w:semiHidden="0" w:name="Light List Accent 1"/>
-    <w:lsdException w:unhideWhenUsed="0" w:uiPriority="62" w:semiHidden="0" w:name="Light Grid Accent 1"/>
-    <w:lsdException w:unhideWhenUsed="0" w:uiPriority="63" w:semiHidden="0" w:name="Medium Shading 1 Accent 1"/>
-    <w:lsdException w:unhideWhenUsed="0" w:uiPriority="64" w:semiHidden="0" w:name="Medium Shading 2 Accent 1"/>
-    <w:lsdException w:unhideWhenUsed="0" w:uiPriority="65" w:semiHidden="0" w:name="Medium List 1 Accent 1"/>
-    <w:lsdException w:qFormat="1" w:unhideWhenUsed="0" w:uiPriority="1" w:semiHidden="0" w:name="List Paragraph"/>
-    <w:lsdException w:unhideWhenUsed="0" w:uiPriority="66" w:semiHidden="0" w:name="Medium List 2 Accent 1"/>
-    <w:lsdException w:unhideWhenUsed="0" w:uiPriority="67" w:semiHidden="0" w:name="Medium Grid 1 Accent 1"/>
-    <w:lsdException w:unhideWhenUsed="0" w:uiPriority="68" w:semiHidden="0" w:name="Medium Grid 2 Accent 1"/>
-    <w:lsdException w:unhideWhenUsed="0" w:uiPriority="69" w:semiHidden="0" w:name="Medium Grid 3 Accent 1"/>
-    <w:lsdException w:unhideWhenUsed="0" w:uiPriority="70" w:semiHidden="0" w:name="Dark List Accent 1"/>
-    <w:lsdException w:unhideWhenUsed="0" w:uiPriority="71" w:semiHidden="0" w:name="Colorful Shading Accent 1"/>
-    <w:lsdException w:unhideWhenUsed="0" w:uiPriority="72" w:semiHidden="0" w:name="Colorful List Accent 1"/>
-    <w:lsdException w:unhideWhenUsed="0" w:uiPriority="73" w:semiHidden="0" w:name="Colorful Grid Accent 1"/>
-    <w:lsdException w:unhideWhenUsed="0" w:uiPriority="60" w:semiHidden="0" w:name="Light Shading Accent 2"/>
-    <w:lsdException w:unhideWhenUsed="0" w:uiPriority="61" w:semiHidden="0" w:name="Light List Accent 2"/>
-    <w:lsdException w:unhideWhenUsed="0" w:uiPriority="62" w:semiHidden="0" w:name="Light Grid Accent 2"/>
-    <w:lsdException w:unhideWhenUsed="0" w:uiPriority="63" w:semiHidden="0" w:name="Medium Shading 1 Accent 2"/>
-    <w:lsdException w:unhideWhenUsed="0" w:uiPriority="64" w:semiHidden="0" w:name="Medium Shading 2 Accent 2"/>
-    <w:lsdException w:unhideWhenUsed="0" w:uiPriority="65" w:semiHidden="0" w:name="Medium List 1 Accent 2"/>
-    <w:lsdException w:unhideWhenUsed="0" w:uiPriority="66" w:semiHidden="0" w:name="Medium List 2 Accent 2"/>
-    <w:lsdException w:unhideWhenUsed="0" w:uiPriority="67" w:semiHidden="0" w:name="Medium Grid 1 Accent 2"/>
-    <w:lsdException w:unhideWhenUsed="0" w:uiPriority="68" w:semiHidden="0" w:name="Medium Grid 2 Accent 2"/>
-    <w:lsdException w:unhideWhenUsed="0" w:uiPriority="69" w:semiHidden="0" w:name="Medium Grid 3 Accent 2"/>
-    <w:lsdException w:unhideWhenUsed="0" w:uiPriority="70" w:semiHidden="0" w:name="Dark List Accent 2"/>
-    <w:lsdException w:unhideWhenUsed="0" w:uiPriority="71" w:semiHidden="0" w:name="Colorful Shading Accent 2"/>
-    <w:lsdException w:unhideWhenUsed="0" w:uiPriority="72" w:semiHidden="0" w:name="Colorful List Accent 2"/>
-    <w:lsdException w:unhideWhenUsed="0" w:uiPriority="73" w:semiHidden="0" w:name="Colorful Grid Accent 2"/>
-    <w:lsdException w:unhideWhenUsed="0" w:uiPriority="60" w:semiHidden="0" w:name="Light Shading Accent 3"/>
-    <w:lsdException w:unhideWhenUsed="0" w:uiPriority="61" w:semiHidden="0" w:name="Light List Accent 3"/>
-    <w:lsdException w:unhideWhenUsed="0" w:uiPriority="62" w:semiHidden="0" w:name="Light Grid Accent 3"/>
-    <w:lsdException w:unhideWhenUsed="0" w:uiPriority="63" w:semiHidden="0" w:name="Medium Shading 1 Accent 3"/>
-    <w:lsdException w:unhideWhenUsed="0" w:uiPriority="64" w:semiHidden="0" w:name="Medium Shading 2 Accent 3"/>
-    <w:lsdException w:unhideWhenUsed="0" w:uiPriority="65" w:semiHidden="0" w:name="Medium List 1 Accent 3"/>
-    <w:lsdException w:unhideWhenUsed="0" w:uiPriority="66" w:semiHidden="0" w:name="Medium List 2 Accent 3"/>
-    <w:lsdException w:unhideWhenUsed="0" w:uiPriority="67" w:semiHidden="0" w:name="Medium Grid 1 Accent 3"/>
-    <w:lsdException w:unhideWhenUsed="0" w:uiPriority="68" w:semiHidden="0" w:name="Medium Grid 2 Accent 3"/>
-    <w:lsdException w:unhideWhenUsed="0" w:uiPriority="69" w:semiHidden="0" w:name="Medium Grid 3 Accent 3"/>
-    <w:lsdException w:unhideWhenUsed="0" w:uiPriority="70" w:semiHidden="0" w:name="Dark List Accent 3"/>
-    <w:lsdException w:unhideWhenUsed="0" w:uiPriority="71" w:semiHidden="0" w:name="Colorful Shading Accent 3"/>
-    <w:lsdException w:unhideWhenUsed="0" w:uiPriority="72" w:semiHidden="0" w:name="Colorful List Accent 3"/>
-    <w:lsdException w:unhideWhenUsed="0" w:uiPriority="73" w:semiHidden="0" w:name="Colorful Grid Accent 3"/>
-    <w:lsdException w:unhideWhenUsed="0" w:uiPriority="60" w:semiHidden="0" w:name="Light Shading Accent 4"/>
-    <w:lsdException w:unhideWhenUsed="0" w:uiPriority="61" w:semiHidden="0" w:name="Light List Accent 4"/>
-    <w:lsdException w:unhideWhenUsed="0" w:uiPriority="62" w:semiHidden="0" w:name="Light Grid Accent 4"/>
-    <w:lsdException w:unhideWhenUsed="0" w:uiPriority="63" w:semiHidden="0" w:name="Medium Shading 1 Accent 4"/>
-    <w:lsdException w:unhideWhenUsed="0" w:uiPriority="64" w:semiHidden="0" w:name="Medium Shading 2 Accent 4"/>
-    <w:lsdException w:unhideWhenUsed="0" w:uiPriority="65" w:semiHidden="0" w:name="Medium List 1 Accent 4"/>
-    <w:lsdException w:unhideWhenUsed="0" w:uiPriority="66" w:semiHidden="0" w:name="Medium List 2 Accent 4"/>
-    <w:lsdException w:unhideWhenUsed="0" w:uiPriority="67" w:semiHidden="0" w:name="Medium Grid 1 Accent 4"/>
-    <w:lsdException w:unhideWhenUsed="0" w:uiPriority="68" w:semiHidden="0" w:name="Medium Grid 2 Accent 4"/>
-    <w:lsdException w:unhideWhenUsed="0" w:uiPriority="69" w:semiHidden="0" w:name="Medium Grid 3 Accent 4"/>
-    <w:lsdException w:unhideWhenUsed="0" w:uiPriority="70" w:semiHidden="0" w:name="Dark List Accent 4"/>
-    <w:lsdException w:unhideWhenUsed="0" w:uiPriority="71" w:semiHidden="0" w:name="Colorful Shading Accent 4"/>
-    <w:lsdException w:unhideWhenUsed="0" w:uiPriority="72" w:semiHidden="0" w:name="Colorful List Accent 4"/>
-    <w:lsdException w:unhideWhenUsed="0" w:uiPriority="73" w:semiHidden="0" w:name="Colorful Grid Accent 4"/>
-    <w:lsdException w:unhideWhenUsed="0" w:uiPriority="60" w:semiHidden="0" w:name="Light Shading Accent 5"/>
-    <w:lsdException w:unhideWhenUsed="0" w:uiPriority="61" w:semiHidden="0" w:name="Light List Accent 5"/>
-    <w:lsdException w:unhideWhenUsed="0" w:uiPriority="62" w:semiHidden="0" w:name="Light Grid Accent 5"/>
-    <w:lsdException w:unhideWhenUsed="0" w:uiPriority="63" w:semiHidden="0" w:name="Medium Shading 1 Accent 5"/>
-    <w:lsdException w:unhideWhenUsed="0" w:uiPriority="64" w:semiHidden="0" w:name="Medium Shading 2 Accent 5"/>
-    <w:lsdException w:unhideWhenUsed="0" w:uiPriority="65" w:semiHidden="0" w:name="Medium List 1 Accent 5"/>
-    <w:lsdException w:unhideWhenUsed="0" w:uiPriority="66" w:semiHidden="0" w:name="Medium List 2 Accent 5"/>
-    <w:lsdException w:unhideWhenUsed="0" w:uiPriority="67" w:semiHidden="0" w:name="Medium Grid 1 Accent 5"/>
-    <w:lsdException w:unhideWhenUsed="0" w:uiPriority="68" w:semiHidden="0" w:name="Medium Grid 2 Accent 5"/>
-    <w:lsdException w:unhideWhenUsed="0" w:uiPriority="69" w:semiHidden="0" w:name="Medium Grid 3 Accent 5"/>
-    <w:lsdException w:unhideWhenUsed="0" w:uiPriority="70" w:semiHidden="0" w:name="Dark List Accent 5"/>
-    <w:lsdException w:unhideWhenUsed="0" w:uiPriority="71" w:semiHidden="0" w:name="Colorful Shading Accent 5"/>
-    <w:lsdException w:unhideWhenUsed="0" w:uiPriority="72" w:semiHidden="0" w:name="Colorful List Accent 5"/>
-    <w:lsdException w:unhideWhenUsed="0" w:uiPriority="73" w:semiHidden="0" w:name="Colorful Grid Accent 5"/>
-    <w:lsdException w:unhideWhenUsed="0" w:uiPriority="60" w:semiHidden="0" w:name="Light Shading Accent 6"/>
-    <w:lsdException w:unhideWhenUsed="0" w:uiPriority="61" w:semiHidden="0" w:name="Light List Accent 6"/>
-    <w:lsdException w:unhideWhenUsed="0" w:uiPriority="62" w:semiHidden="0" w:name="Light Grid Accent 6"/>
-    <w:lsdException w:unhideWhenUsed="0" w:uiPriority="63" w:semiHidden="0" w:name="Medium Shading 1 Accent 6"/>
-    <w:lsdException w:unhideWhenUsed="0" w:uiPriority="64" w:semiHidden="0" w:name="Medium Shading 2 Accent 6"/>
-    <w:lsdException w:unhideWhenUsed="0" w:uiPriority="65" w:semiHidden="0" w:name="Medium List 1 Accent 6"/>
-    <w:lsdException w:unhideWhenUsed="0" w:uiPriority="66" w:semiHidden="0" w:name="Medium List 2 Accent 6"/>
-    <w:lsdException w:unhideWhenUsed="0" w:uiPriority="67" w:semiHidden="0" w:name="Medium Grid 1 Accent 6"/>
-    <w:lsdException w:unhideWhenUsed="0" w:uiPriority="68" w:semiHidden="0" w:name="Medium Grid 2 Accent 6"/>
-    <w:lsdException w:unhideWhenUsed="0" w:uiPriority="69" w:semiHidden="0" w:name="Medium Grid 3 Accent 6"/>
-    <w:lsdException w:unhideWhenUsed="0" w:uiPriority="70" w:semiHidden="0" w:name="Dark List Accent 6"/>
-    <w:lsdException w:unhideWhenUsed="0" w:uiPriority="71" w:semiHidden="0" w:name="Colorful Shading Accent 6"/>
-    <w:lsdException w:unhideWhenUsed="0" w:uiPriority="72" w:semiHidden="0" w:name="Colorful List Accent 6"/>
-    <w:lsdException w:unhideWhenUsed="0" w:uiPriority="73" w:semiHidden="0" w:name="Colorful Grid Accent 6"/>
+  <w:latentStyles w:defLockedState="0" w:defUIPriority="0" w:defSemiHidden="0" w:defUnhideWhenUsed="0" w:defQFormat="0" w:count="376">
+    <w:lsdException w:name="Normal" w:uiPriority="1" w:qFormat="1"/>
+    <w:lsdException w:name="heading 1" w:qFormat="1"/>
+    <w:lsdException w:name="heading 2" w:semiHidden="1" w:unhideWhenUsed="1" w:qFormat="1"/>
+    <w:lsdException w:name="heading 3" w:semiHidden="1" w:unhideWhenUsed="1" w:qFormat="1"/>
+    <w:lsdException w:name="heading 4" w:semiHidden="1" w:unhideWhenUsed="1" w:qFormat="1"/>
+    <w:lsdException w:name="heading 5" w:semiHidden="1" w:unhideWhenUsed="1" w:qFormat="1"/>
+    <w:lsdException w:name="heading 6" w:semiHidden="1" w:unhideWhenUsed="1" w:qFormat="1"/>
+    <w:lsdException w:name="heading 7" w:semiHidden="1" w:unhideWhenUsed="1" w:qFormat="1"/>
+    <w:lsdException w:name="heading 8" w:semiHidden="1" w:unhideWhenUsed="1" w:qFormat="1"/>
+    <w:lsdException w:name="heading 9" w:semiHidden="1" w:unhideWhenUsed="1" w:qFormat="1"/>
+    <w:lsdException w:name="caption" w:semiHidden="1" w:unhideWhenUsed="1" w:qFormat="1"/>
+    <w:lsdException w:name="Title" w:uiPriority="1" w:qFormat="1"/>
+    <w:lsdException w:name="Default Paragraph Font" w:semiHidden="1" w:uiPriority="1" w:unhideWhenUsed="1"/>
+    <w:lsdException w:name="Body Text" w:uiPriority="1" w:qFormat="1"/>
+    <w:lsdException w:name="Subtitle" w:qFormat="1"/>
+    <w:lsdException w:name="Strong" w:qFormat="1"/>
+    <w:lsdException w:name="Emphasis" w:qFormat="1"/>
+    <w:lsdException w:name="HTML Top of Form" w:semiHidden="1" w:uiPriority="99" w:unhideWhenUsed="1"/>
+    <w:lsdException w:name="HTML Bottom of Form" w:semiHidden="1" w:uiPriority="99" w:unhideWhenUsed="1"/>
+    <w:lsdException w:name="Normal Table" w:semiHidden="1" w:unhideWhenUsed="1"/>
+    <w:lsdException w:name="No List" w:semiHidden="1" w:uiPriority="99" w:unhideWhenUsed="1"/>
+    <w:lsdException w:name="Outline List 1" w:semiHidden="1" w:uiPriority="99" w:unhideWhenUsed="1"/>
+    <w:lsdException w:name="Outline List 2" w:semiHidden="1" w:uiPriority="99" w:unhideWhenUsed="1"/>
+    <w:lsdException w:name="Outline List 3" w:semiHidden="1" w:uiPriority="99" w:unhideWhenUsed="1"/>
+    <w:lsdException w:name="Table Simple 1" w:semiHidden="1" w:unhideWhenUsed="1"/>
+    <w:lsdException w:name="Table Simple 2" w:semiHidden="1" w:unhideWhenUsed="1"/>
+    <w:lsdException w:name="Table Simple 3" w:semiHidden="1" w:unhideWhenUsed="1"/>
+    <w:lsdException w:name="Table Classic 1" w:semiHidden="1" w:unhideWhenUsed="1"/>
+    <w:lsdException w:name="Table Classic 2" w:semiHidden="1" w:unhideWhenUsed="1"/>
+    <w:lsdException w:name="Table Classic 3" w:semiHidden="1" w:unhideWhenUsed="1"/>
+    <w:lsdException w:name="Table Classic 4" w:semiHidden="1" w:unhideWhenUsed="1"/>
+    <w:lsdException w:name="Table Colorful 1" w:semiHidden="1" w:unhideWhenUsed="1"/>
+    <w:lsdException w:name="Table Colorful 2" w:semiHidden="1" w:unhideWhenUsed="1"/>
+    <w:lsdException w:name="Table Colorful 3" w:semiHidden="1" w:unhideWhenUsed="1"/>
+    <w:lsdException w:name="Table Columns 1" w:semiHidden="1" w:unhideWhenUsed="1"/>
+    <w:lsdException w:name="Table Columns 2" w:semiHidden="1" w:unhideWhenUsed="1"/>
+    <w:lsdException w:name="Table Columns 3" w:semiHidden="1" w:unhideWhenUsed="1"/>
+    <w:lsdException w:name="Table Columns 4" w:semiHidden="1" w:unhideWhenUsed="1"/>
+    <w:lsdException w:name="Table Columns 5" w:semiHidden="1" w:unhideWhenUsed="1"/>
+    <w:lsdException w:name="Table Grid 1" w:semiHidden="1" w:unhideWhenUsed="1"/>
+    <w:lsdException w:name="Table Grid 2" w:semiHidden="1" w:unhideWhenUsed="1"/>
+    <w:lsdException w:name="Table Grid 3" w:semiHidden="1" w:unhideWhenUsed="1"/>
+    <w:lsdException w:name="Table Grid 4" w:semiHidden="1" w:unhideWhenUsed="1"/>
+    <w:lsdException w:name="Table Grid 5" w:semiHidden="1" w:unhideWhenUsed="1"/>
+    <w:lsdException w:name="Table Grid 6" w:semiHidden="1" w:unhideWhenUsed="1"/>
+    <w:lsdException w:name="Table Grid 7" w:semiHidden="1" w:unhideWhenUsed="1"/>
+    <w:lsdException w:name="Table Grid 8" w:semiHidden="1" w:unhideWhenUsed="1"/>
+    <w:lsdException w:name="Table List 1" w:semiHidden="1" w:unhideWhenUsed="1"/>
+    <w:lsdException w:name="Table List 2" w:semiHidden="1" w:unhideWhenUsed="1"/>
+    <w:lsdException w:name="Table List 3" w:semiHidden="1" w:unhideWhenUsed="1"/>
+    <w:lsdException w:name="Table List 4" w:semiHidden="1" w:unhideWhenUsed="1"/>
+    <w:lsdException w:name="Table List 5" w:semiHidden="1" w:unhideWhenUsed="1"/>
+    <w:lsdException w:name="Table List 6" w:semiHidden="1" w:unhideWhenUsed="1"/>
+    <w:lsdException w:name="Table List 7" w:semiHidden="1" w:unhideWhenUsed="1"/>
+    <w:lsdException w:name="Table List 8" w:semiHidden="1" w:unhideWhenUsed="1"/>
+    <w:lsdException w:name="Table 3D effects 1" w:semiHidden="1" w:unhideWhenUsed="1"/>
+    <w:lsdException w:name="Table 3D effects 2" w:semiHidden="1" w:unhideWhenUsed="1"/>
+    <w:lsdException w:name="Table 3D effects 3" w:semiHidden="1" w:unhideWhenUsed="1"/>
+    <w:lsdException w:name="Table Contemporary" w:semiHidden="1" w:unhideWhenUsed="1"/>
+    <w:lsdException w:name="Table Elegant" w:semiHidden="1" w:unhideWhenUsed="1"/>
+    <w:lsdException w:name="Table Professional" w:semiHidden="1" w:unhideWhenUsed="1"/>
+    <w:lsdException w:name="Table Subtle 1" w:semiHidden="1" w:unhideWhenUsed="1"/>
+    <w:lsdException w:name="Table Subtle 2" w:semiHidden="1" w:unhideWhenUsed="1"/>
+    <w:lsdException w:name="Table Web 1" w:semiHidden="1" w:unhideWhenUsed="1"/>
+    <w:lsdException w:name="Table Web 2" w:semiHidden="1" w:unhideWhenUsed="1"/>
+    <w:lsdException w:name="Table Web 3" w:semiHidden="1" w:unhideWhenUsed="1"/>
+    <w:lsdException w:name="Table Theme" w:semiHidden="1" w:unhideWhenUsed="1"/>
+    <w:lsdException w:name="Placeholder Text" w:semiHidden="1" w:uiPriority="99" w:unhideWhenUsed="1"/>
+    <w:lsdException w:name="No Spacing" w:semiHidden="1" w:uiPriority="99" w:unhideWhenUsed="1"/>
+    <w:lsdException w:name="Light Shading" w:uiPriority="60"/>
+    <w:lsdException w:name="Light List" w:uiPriority="61"/>
+    <w:lsdException w:name="Light Grid" w:uiPriority="62"/>
+    <w:lsdException w:name="Medium Shading 1" w:uiPriority="63"/>
+    <w:lsdException w:name="Medium Shading 2" w:uiPriority="64"/>
+    <w:lsdException w:name="Medium List 1" w:uiPriority="65"/>
+    <w:lsdException w:name="Medium List 2" w:uiPriority="66"/>
+    <w:lsdException w:name="Medium Grid 1" w:uiPriority="67"/>
+    <w:lsdException w:name="Medium Grid 2" w:uiPriority="68"/>
+    <w:lsdException w:name="Medium Grid 3" w:uiPriority="69"/>
+    <w:lsdException w:name="Dark List" w:uiPriority="70"/>
+    <w:lsdException w:name="Colorful Shading" w:uiPriority="71"/>
+    <w:lsdException w:name="Colorful List" w:uiPriority="72"/>
+    <w:lsdException w:name="Colorful Grid" w:uiPriority="73"/>
+    <w:lsdException w:name="Light Shading Accent 1" w:uiPriority="60"/>
+    <w:lsdException w:name="Light List Accent 1" w:uiPriority="61"/>
+    <w:lsdException w:name="Light Grid Accent 1" w:uiPriority="62"/>
+    <w:lsdException w:name="Medium Shading 1 Accent 1" w:uiPriority="63"/>
+    <w:lsdException w:name="Medium Shading 2 Accent 1" w:uiPriority="64"/>
+    <w:lsdException w:name="Medium List 1 Accent 1" w:uiPriority="65"/>
+    <w:lsdException w:name="Revision" w:semiHidden="1" w:uiPriority="99" w:unhideWhenUsed="1"/>
+    <w:lsdException w:name="List Paragraph" w:uiPriority="1" w:qFormat="1"/>
+    <w:lsdException w:name="Quote" w:semiHidden="1" w:uiPriority="99" w:unhideWhenUsed="1"/>
+    <w:lsdException w:name="Intense Quote" w:semiHidden="1" w:uiPriority="99" w:unhideWhenUsed="1"/>
+    <w:lsdException w:name="Medium List 2 Accent 1" w:uiPriority="66"/>
+    <w:lsdException w:name="Medium Grid 1 Accent 1" w:uiPriority="67"/>
+    <w:lsdException w:name="Medium Grid 2 Accent 1" w:uiPriority="68"/>
+    <w:lsdException w:name="Medium Grid 3 Accent 1" w:uiPriority="69"/>
+    <w:lsdException w:name="Dark List Accent 1" w:uiPriority="70"/>
+    <w:lsdException w:name="Colorful Shading Accent 1" w:uiPriority="71"/>
+    <w:lsdException w:name="Colorful List Accent 1" w:uiPriority="72"/>
+    <w:lsdException w:name="Colorful Grid Accent 1" w:uiPriority="73"/>
+    <w:lsdException w:name="Light Shading Accent 2" w:uiPriority="60"/>
+    <w:lsdException w:name="Light List Accent 2" w:uiPriority="61"/>
+    <w:lsdException w:name="Light Grid Accent 2" w:uiPriority="62"/>
+    <w:lsdException w:name="Medium Shading 1 Accent 2" w:uiPriority="63"/>
+    <w:lsdException w:name="Medium Shading 2 Accent 2" w:uiPriority="64"/>
+    <w:lsdException w:name="Medium List 1 Accent 2" w:uiPriority="65"/>
+    <w:lsdException w:name="Medium List 2 Accent 2" w:uiPriority="66"/>
+    <w:lsdException w:name="Medium Grid 1 Accent 2" w:uiPriority="67"/>
+    <w:lsdException w:name="Medium Grid 2 Accent 2" w:uiPriority="68"/>
+    <w:lsdException w:name="Medium Grid 3 Accent 2" w:uiPriority="69"/>
+    <w:lsdException w:name="Dark List Accent 2" w:uiPriority="70"/>
+    <w:lsdException w:name="Colorful Shading Accent 2" w:uiPriority="71"/>
+    <w:lsdException w:name="Colorful List Accent 2" w:uiPriority="72"/>
+    <w:lsdException w:name="Colorful Grid Accent 2" w:uiPriority="73"/>
+    <w:lsdException w:name="Light Shading Accent 3" w:uiPriority="60"/>
+    <w:lsdException w:name="Light List Accent 3" w:uiPriority="61"/>
+    <w:lsdException w:name="Light Grid Accent 3" w:uiPriority="62"/>
+    <w:lsdException w:name="Medium Shading 1 Accent 3" w:uiPriority="63"/>
+    <w:lsdException w:name="Medium Shading 2 Accent 3" w:uiPriority="64"/>
+    <w:lsdException w:name="Medium List 1 Accent 3" w:uiPriority="65"/>
+    <w:lsdException w:name="Medium List 2 Accent 3" w:uiPriority="66"/>
+    <w:lsdException w:name="Medium Grid 1 Accent 3" w:uiPriority="67"/>
+    <w:lsdException w:name="Medium Grid 2 Accent 3" w:uiPriority="68"/>
+    <w:lsdException w:name="Medium Grid 3 Accent 3" w:uiPriority="69"/>
+    <w:lsdException w:name="Dark List Accent 3" w:uiPriority="70"/>
+    <w:lsdException w:name="Colorful Shading Accent 3" w:uiPriority="71"/>
+    <w:lsdException w:name="Colorful List Accent 3" w:uiPriority="72"/>
+    <w:lsdException w:name="Colorful Grid Accent 3" w:uiPriority="73"/>
+    <w:lsdException w:name="Light Shading Accent 4" w:uiPriority="60"/>
+    <w:lsdException w:name="Light List Accent 4" w:uiPriority="61"/>
+    <w:lsdException w:name="Light Grid Accent 4" w:uiPriority="62"/>
+    <w:lsdException w:name="Medium Shading 1 Accent 4" w:uiPriority="63"/>
+    <w:lsdException w:name="Medium Shading 2 Accent 4" w:uiPriority="64"/>
+    <w:lsdException w:name="Medium List 1 Accent 4" w:uiPriority="65"/>
+    <w:lsdException w:name="Medium List 2 Accent 4" w:uiPriority="66"/>
+    <w:lsdException w:name="Medium Grid 1 Accent 4" w:uiPriority="67"/>
+    <w:lsdException w:name="Medium Grid 2 Accent 4" w:uiPriority="68"/>
+    <w:lsdException w:name="Medium Grid 3 Accent 4" w:uiPriority="69"/>
+    <w:lsdException w:name="Dark List Accent 4" w:uiPriority="70"/>
+    <w:lsdException w:name="Colorful Shading Accent 4" w:uiPriority="71"/>
+    <w:lsdException w:name="Colorful List Accent 4" w:uiPriority="72"/>
+    <w:lsdException w:name="Colorful Grid Accent 4" w:uiPriority="73"/>
+    <w:lsdException w:name="Light Shading Accent 5" w:uiPriority="60"/>
+    <w:lsdException w:name="Light List Accent 5" w:uiPriority="61"/>
+    <w:lsdException w:name="Light Grid Accent 5" w:uiPriority="62"/>
+    <w:lsdException w:name="Medium Shading 1 Accent 5" w:uiPriority="63"/>
+    <w:lsdException w:name="Medium Shading 2 Accent 5" w:uiPriority="64"/>
+    <w:lsdException w:name="Medium List 1 Accent 5" w:uiPriority="65"/>
+    <w:lsdException w:name="Medium List 2 Accent 5" w:uiPriority="66"/>
+    <w:lsdException w:name="Medium Grid 1 Accent 5" w:uiPriority="67"/>
+    <w:lsdException w:name="Medium Grid 2 Accent 5" w:uiPriority="68"/>
+    <w:lsdException w:name="Medium Grid 3 Accent 5" w:uiPriority="69"/>
+    <w:lsdException w:name="Dark List Accent 5" w:uiPriority="70"/>
+    <w:lsdException w:name="Colorful Shading Accent 5" w:uiPriority="71"/>
+    <w:lsdException w:name="Colorful List Accent 5" w:uiPriority="72"/>
+    <w:lsdException w:name="Colorful Grid Accent 5" w:uiPriority="73"/>
+    <w:lsdException w:name="Light Shading Accent 6" w:uiPriority="60"/>
+    <w:lsdException w:name="Light List Accent 6" w:uiPriority="61"/>
+    <w:lsdException w:name="Light Grid Accent 6" w:uiPriority="62"/>
+    <w:lsdException w:name="Medium Shading 1 Accent 6" w:uiPriority="63"/>
+    <w:lsdException w:name="Medium Shading 2 Accent 6" w:uiPriority="64"/>
+    <w:lsdException w:name="Medium List 1 Accent 6" w:uiPriority="65"/>
+    <w:lsdException w:name="Medium List 2 Accent 6" w:uiPriority="66"/>
+    <w:lsdException w:name="Medium Grid 1 Accent 6" w:uiPriority="67"/>
+    <w:lsdException w:name="Medium Grid 2 Accent 6" w:uiPriority="68"/>
+    <w:lsdException w:name="Medium Grid 3 Accent 6" w:uiPriority="69"/>
+    <w:lsdException w:name="Dark List Accent 6" w:uiPriority="70"/>
+    <w:lsdException w:name="Colorful Shading Accent 6" w:uiPriority="71"/>
+    <w:lsdException w:name="Colorful List Accent 6" w:uiPriority="72"/>
+    <w:lsdException w:name="Colorful Grid Accent 6" w:uiPriority="73"/>
+    <w:lsdException w:name="Subtle Emphasis" w:uiPriority="19" w:qFormat="1"/>
+    <w:lsdException w:name="Intense Emphasis" w:uiPriority="21" w:qFormat="1"/>
+    <w:lsdException w:name="Subtle Reference" w:uiPriority="31" w:qFormat="1"/>
+    <w:lsdException w:name="Intense Reference" w:uiPriority="32" w:qFormat="1"/>
+    <w:lsdException w:name="Book Title" w:uiPriority="33" w:qFormat="1"/>
+    <w:lsdException w:name="Bibliography" w:semiHidden="1" w:uiPriority="37" w:unhideWhenUsed="1"/>
+    <w:lsdException w:name="TOC Heading" w:semiHidden="1" w:uiPriority="39" w:unhideWhenUsed="1" w:qFormat="1"/>
+    <w:lsdException w:name="Plain Table 1" w:uiPriority="41"/>
+    <w:lsdException w:name="Plain Table 2" w:uiPriority="42"/>
+    <w:lsdException w:name="Plain Table 3" w:uiPriority="43"/>
+    <w:lsdException w:name="Plain Table 4" w:uiPriority="44"/>
+    <w:lsdException w:name="Plain Table 5" w:uiPriority="45"/>
+    <w:lsdException w:name="Grid Table Light" w:uiPriority="40"/>
+    <w:lsdException w:name="Grid Table 1 Light" w:uiPriority="46"/>
+    <w:lsdException w:name="Grid Table 2" w:uiPriority="47"/>
+    <w:lsdException w:name="Grid Table 3" w:uiPriority="48"/>
+    <w:lsdException w:name="Grid Table 4" w:uiPriority="49"/>
+    <w:lsdException w:name="Grid Table 5 Dark" w:uiPriority="50"/>
+    <w:lsdException w:name="Grid Table 6 Colorful" w:uiPriority="51"/>
+    <w:lsdException w:name="Grid Table 7 Colorful" w:uiPriority="52"/>
+    <w:lsdException w:name="Grid Table 1 Light Accent 1" w:uiPriority="46"/>
+    <w:lsdException w:name="Grid Table 2 Accent 1" w:uiPriority="47"/>
+    <w:lsdException w:name="Grid Table 3 Accent 1" w:uiPriority="48"/>
+    <w:lsdException w:name="Grid Table 4 Accent 1" w:uiPriority="49"/>
+    <w:lsdException w:name="Grid Table 5 Dark Accent 1" w:uiPriority="50"/>
+    <w:lsdException w:name="Grid Table 6 Colorful Accent 1" w:uiPriority="51"/>
+    <w:lsdException w:name="Grid Table 7 Colorful Accent 1" w:uiPriority="52"/>
+    <w:lsdException w:name="Grid Table 1 Light Accent 2" w:uiPriority="46"/>
+    <w:lsdException w:name="Grid Table 2 Accent 2" w:uiPriority="47"/>
+    <w:lsdException w:name="Grid Table 3 Accent 2" w:uiPriority="48"/>
+    <w:lsdException w:name="Grid Table 4 Accent 2" w:uiPriority="49"/>
+    <w:lsdException w:name="Grid Table 5 Dark Accent 2" w:uiPriority="50"/>
+    <w:lsdException w:name="Grid Table 6 Colorful Accent 2" w:uiPriority="51"/>
+    <w:lsdException w:name="Grid Table 7 Colorful Accent 2" w:uiPriority="52"/>
+    <w:lsdException w:name="Grid Table 1 Light Accent 3" w:uiPriority="46"/>
+    <w:lsdException w:name="Grid Table 2 Accent 3" w:uiPriority="47"/>
+    <w:lsdException w:name="Grid Table 3 Accent 3" w:uiPriority="48"/>
+    <w:lsdException w:name="Grid Table 4 Accent 3" w:uiPriority="49"/>
+    <w:lsdException w:name="Grid Table 5 Dark Accent 3" w:uiPriority="50"/>
+    <w:lsdException w:name="Grid Table 6 Colorful Accent 3" w:uiPriority="51"/>
+    <w:lsdException w:name="Grid Table 7 Colorful Accent 3" w:uiPriority="52"/>
+    <w:lsdException w:name="Grid Table 1 Light Accent 4" w:uiPriority="46"/>
+    <w:lsdException w:name="Grid Table 2 Accent 4" w:uiPriority="47"/>
+    <w:lsdException w:name="Grid Table 3 Accent 4" w:uiPriority="48"/>
+    <w:lsdException w:name="Grid Table 4 Accent 4" w:uiPriority="49"/>
+    <w:lsdException w:name="Grid Table 5 Dark Accent 4" w:uiPriority="50"/>
+    <w:lsdException w:name="Grid Table 6 Colorful Accent 4" w:uiPriority="51"/>
+    <w:lsdException w:name="Grid Table 7 Colorful Accent 4" w:uiPriority="52"/>
+    <w:lsdException w:name="Grid Table 1 Light Accent 5" w:uiPriority="46"/>
+    <w:lsdException w:name="Grid Table 2 Accent 5" w:uiPriority="47"/>
+    <w:lsdException w:name="Grid Table 3 Accent 5" w:uiPriority="48"/>
+    <w:lsdException w:name="Grid Table 4 Accent 5" w:uiPriority="49"/>
+    <w:lsdException w:name="Grid Table 5 Dark Accent 5" w:uiPriority="50"/>
+    <w:lsdException w:name="Grid Table 6 Colorful Accent 5" w:uiPriority="51"/>
+    <w:lsdException w:name="Grid Table 7 Colorful Accent 5" w:uiPriority="52"/>
+    <w:lsdException w:name="Grid Table 1 Light Accent 6" w:uiPriority="46"/>
+    <w:lsdException w:name="Grid Table 2 Accent 6" w:uiPriority="47"/>
+    <w:lsdException w:name="Grid Table 3 Accent 6" w:uiPriority="48"/>
+    <w:lsdException w:name="Grid Table 4 Accent 6" w:uiPriority="49"/>
+    <w:lsdException w:name="Grid Table 5 Dark Accent 6" w:uiPriority="50"/>
+    <w:lsdException w:name="Grid Table 6 Colorful Accent 6" w:uiPriority="51"/>
+    <w:lsdException w:name="Grid Table 7 Colorful Accent 6" w:uiPriority="52"/>
+    <w:lsdException w:name="List Table 1 Light" w:uiPriority="46"/>
+    <w:lsdException w:name="List Table 2" w:uiPriority="47"/>
+    <w:lsdException w:name="List Table 3" w:uiPriority="48"/>
+    <w:lsdException w:name="List Table 4" w:uiPriority="49"/>
+    <w:lsdException w:name="List Table 5 Dark" w:uiPriority="50"/>
+    <w:lsdException w:name="List Table 6 Colorful" w:uiPriority="51"/>
+    <w:lsdException w:name="List Table 7 Colorful" w:uiPriority="52"/>
+    <w:lsdException w:name="List Table 1 Light Accent 1" w:uiPriority="46"/>
+    <w:lsdException w:name="List Table 2 Accent 1" w:uiPriority="47"/>
+    <w:lsdException w:name="List Table 3 Accent 1" w:uiPriority="48"/>
+    <w:lsdException w:name="List Table 4 Accent 1" w:uiPriority="49"/>
+    <w:lsdException w:name="List Table 5 Dark Accent 1" w:uiPriority="50"/>
+    <w:lsdException w:name="List Table 6 Colorful Accent 1" w:uiPriority="51"/>
+    <w:lsdException w:name="List Table 7 Colorful Accent 1" w:uiPriority="52"/>
+    <w:lsdException w:name="List Table 1 Light Accent 2" w:uiPriority="46"/>
+    <w:lsdException w:name="List Table 2 Accent 2" w:uiPriority="47"/>
+    <w:lsdException w:name="List Table 3 Accent 2" w:uiPriority="48"/>
+    <w:lsdException w:name="List Table 4 Accent 2" w:uiPriority="49"/>
+    <w:lsdException w:name="List Table 5 Dark Accent 2" w:uiPriority="50"/>
+    <w:lsdException w:name="List Table 6 Colorful Accent 2" w:uiPriority="51"/>
+    <w:lsdException w:name="List Table 7 Colorful Accent 2" w:uiPriority="52"/>
+    <w:lsdException w:name="List Table 1 Light Accent 3" w:uiPriority="46"/>
+    <w:lsdException w:name="List Table 2 Accent 3" w:uiPriority="47"/>
+    <w:lsdException w:name="List Table 3 Accent 3" w:uiPriority="48"/>
+    <w:lsdException w:name="List Table 4 Accent 3" w:uiPriority="49"/>
+    <w:lsdException w:name="List Table 5 Dark Accent 3" w:uiPriority="50"/>
+    <w:lsdException w:name="List Table 6 Colorful Accent 3" w:uiPriority="51"/>
+    <w:lsdException w:name="List Table 7 Colorful Accent 3" w:uiPriority="52"/>
+    <w:lsdException w:name="List Table 1 Light Accent 4" w:uiPriority="46"/>
+    <w:lsdException w:name="List Table 2 Accent 4" w:uiPriority="47"/>
+    <w:lsdException w:name="List Table 3 Accent 4" w:uiPriority="48"/>
+    <w:lsdException w:name="List Table 4 Accent 4" w:uiPriority="49"/>
+    <w:lsdException w:name="List Table 5 Dark Accent 4" w:uiPriority="50"/>
+    <w:lsdException w:name="List Table 6 Colorful Accent 4" w:uiPriority="51"/>
+    <w:lsdException w:name="List Table 7 Colorful Accent 4" w:uiPriority="52"/>
+    <w:lsdException w:name="List Table 1 Light Accent 5" w:uiPriority="46"/>
+    <w:lsdException w:name="List Table 2 Accent 5" w:uiPriority="47"/>
+    <w:lsdException w:name="List Table 3 Accent 5" w:uiPriority="48"/>
+    <w:lsdException w:name="List Table 4 Accent 5" w:uiPriority="49"/>
+    <w:lsdException w:name="List Table 5 Dark Accent 5" w:uiPriority="50"/>
+    <w:lsdException w:name="List Table 6 Colorful Accent 5" w:uiPriority="51"/>
+    <w:lsdException w:name="List Table 7 Colorful Accent 5" w:uiPriority="52"/>
+    <w:lsdException w:name="List Table 1 Light Accent 6" w:uiPriority="46"/>
+    <w:lsdException w:name="List Table 2 Accent 6" w:uiPriority="47"/>
+    <w:lsdException w:name="List Table 3 Accent 6" w:uiPriority="48"/>
+    <w:lsdException w:name="List Table 4 Accent 6" w:uiPriority="49"/>
+    <w:lsdException w:name="List Table 5 Dark Accent 6" w:uiPriority="50"/>
+    <w:lsdException w:name="List Table 6 Colorful Accent 6" w:uiPriority="51"/>
+    <w:lsdException w:name="List Table 7 Colorful Accent 6" w:uiPriority="52"/>
+    <w:lsdException w:name="Mention" w:semiHidden="1" w:uiPriority="99" w:unhideWhenUsed="1"/>
+    <w:lsdException w:name="Smart Hyperlink" w:semiHidden="1" w:uiPriority="99" w:unhideWhenUsed="1"/>
+    <w:lsdException w:name="Hashtag" w:semiHidden="1" w:uiPriority="99" w:unhideWhenUsed="1"/>
+    <w:lsdException w:name="Unresolved Mention" w:semiHidden="1" w:uiPriority="99" w:unhideWhenUsed="1"/>
+    <w:lsdException w:name="Smart Link" w:semiHidden="1" w:uiPriority="99" w:unhideWhenUsed="1"/>
   </w:latentStyles>
-  <w:style w:type="paragraph" w:default="1" w:styleId="1">
+  <w:style w:type="paragraph" w:default="1" w:styleId="Normal">
     <w:name w:val="Normal"/>
+    <w:uiPriority w:val="1"/>
     <w:qFormat/>
-    <w:uiPriority w:val="1"/>
     <w:pPr>
       <w:widowControl w:val="0"/>
       <w:autoSpaceDE w:val="0"/>
       <w:autoSpaceDN w:val="0"/>
-      <w:spacing w:before="0" w:after="0" w:line="240" w:lineRule="auto"/>
-      <w:ind w:left="0" w:right="0"/>
-      <w:jc w:val="left"/>
     </w:pPr>
     <w:rPr>
-      <w:rFonts w:ascii="Times New Roman" w:hAnsi="Times New Roman" w:eastAsia="Times New Roman" w:cs="Times New Roman"/>
+      <w:rFonts w:ascii="Times New Roman" w:eastAsia="Times New Roman" w:hAnsi="Times New Roman" w:cs="Times New Roman"/>
       <w:sz w:val="22"/>
       <w:szCs w:val="22"/>
-      <w:lang w:val="en-US" w:eastAsia="en-US" w:bidi="ar-SA"/>
     </w:rPr>
   </w:style>
-  <w:style w:type="character" w:default="1" w:styleId="2">
+  <w:style w:type="character" w:default="1" w:styleId="DefaultParagraphFont">
     <w:name w:val="Default Paragraph Font"/>
+    <w:uiPriority w:val="1"/>
     <w:semiHidden/>
     <w:unhideWhenUsed/>
-    <w:uiPriority w:val="1"/>
   </w:style>
-  <w:style w:type="table" w:default="1" w:styleId="3">
+  <w:style w:type="table" w:default="1" w:styleId="TableNormal">
     <w:name w:val="Normal Table"/>
+    <w:uiPriority w:val="99"/>
     <w:semiHidden/>
-    <w:uiPriority w:val="0"/>
+    <w:unhideWhenUsed/>
     <w:tblPr>
+      <w:tblInd w:w="0" w:type="dxa"/>
       <w:tblCellMar>
         <w:top w:w="0" w:type="dxa"/>
         <w:left w:w="108" w:type="dxa"/>
@@ -995,43 +1069,45 @@
       </w:tblCellMar>
     </w:tblPr>
   </w:style>
-  <w:style w:type="paragraph" w:styleId="4">
+  <w:style w:type="numbering" w:default="1" w:styleId="NoList">
+    <w:name w:val="No List"/>
+    <w:uiPriority w:val="99"/>
+    <w:semiHidden/>
+    <w:unhideWhenUsed/>
+  </w:style>
+  <w:style w:type="paragraph" w:styleId="BodyText">
     <w:name w:val="Body Text"/>
-    <w:basedOn w:val="1"/>
+    <w:basedOn w:val="Normal"/>
+    <w:uiPriority w:val="1"/>
     <w:qFormat/>
-    <w:uiPriority w:val="1"/>
     <w:rPr>
-      <w:rFonts w:ascii="Times New Roman" w:hAnsi="Times New Roman" w:eastAsia="Times New Roman" w:cs="Times New Roman"/>
       <w:b/>
       <w:bCs/>
       <w:sz w:val="16"/>
       <w:szCs w:val="16"/>
-      <w:lang w:val="en-US" w:eastAsia="en-US" w:bidi="ar-SA"/>
     </w:rPr>
   </w:style>
-  <w:style w:type="paragraph" w:styleId="5">
+  <w:style w:type="paragraph" w:styleId="Title">
     <w:name w:val="Title"/>
-    <w:basedOn w:val="1"/>
+    <w:basedOn w:val="Normal"/>
+    <w:uiPriority w:val="1"/>
     <w:qFormat/>
-    <w:uiPriority w:val="1"/>
     <w:pPr>
       <w:ind w:left="3861"/>
     </w:pPr>
     <w:rPr>
-      <w:rFonts w:ascii="Times New Roman" w:hAnsi="Times New Roman" w:eastAsia="Times New Roman" w:cs="Times New Roman"/>
       <w:b/>
       <w:bCs/>
       <w:sz w:val="32"/>
       <w:szCs w:val="32"/>
-      <w:lang w:val="en-US" w:eastAsia="en-US" w:bidi="ar-SA"/>
     </w:rPr>
   </w:style>
-  <w:style w:type="table" w:customStyle="1" w:styleId="6">
+  <w:style w:type="table" w:customStyle="1" w:styleId="TableNormal1">
     <w:name w:val="Table Normal1"/>
+    <w:uiPriority w:val="2"/>
     <w:semiHidden/>
     <w:unhideWhenUsed/>
     <w:qFormat/>
-    <w:uiPriority w:val="2"/>
     <w:tblPr>
       <w:tblCellMar>
         <w:top w:w="0" w:type="dxa"/>
@@ -1041,23 +1117,17 @@
       </w:tblCellMar>
     </w:tblPr>
   </w:style>
-  <w:style w:type="paragraph" w:styleId="7">
+  <w:style w:type="paragraph" w:styleId="ListParagraph">
     <w:name w:val="List Paragraph"/>
-    <w:basedOn w:val="1"/>
+    <w:basedOn w:val="Normal"/>
+    <w:uiPriority w:val="1"/>
     <w:qFormat/>
+  </w:style>
+  <w:style w:type="paragraph" w:customStyle="1" w:styleId="TableParagraph">
+    <w:name w:val="Table Paragraph"/>
+    <w:basedOn w:val="Normal"/>
     <w:uiPriority w:val="1"/>
-    <w:rPr>
-      <w:lang w:val="en-US" w:eastAsia="en-US" w:bidi="ar-SA"/>
-    </w:rPr>
-  </w:style>
-  <w:style w:type="paragraph" w:customStyle="1" w:styleId="8">
-    <w:name w:val="Table Paragraph"/>
-    <w:basedOn w:val="1"/>
     <w:qFormat/>
-    <w:uiPriority w:val="1"/>
-    <w:rPr>
-      <w:lang w:val="en-US" w:eastAsia="en-US" w:bidi="ar-SA"/>
-    </w:rPr>
   </w:style>
 </w:styles>
 </file>
@@ -1341,5 +1411,6 @@
     </a:fmtScheme>
   </a:themeElements>
   <a:objectDefaults/>
+  <a:extraClrSchemeLst/>
 </a:theme>
 </file>
</xml_diff>

<commit_message>
feat: Add new document templates for Barangay Certificate and Business Closure
</commit_message>
<xml_diff>
--- a/public/Certificates and Dashboard (Culiat)/Barangay Certificate.docx
+++ b/public/Certificates and Dashboard (Culiat)/Barangay Certificate.docx
@@ -1,19 +1,80 @@
 
 <file path=word/document.xml><?xml version="1.0" encoding="utf-8"?>
-<w:document xmlns:wpc="http://schemas.microsoft.com/office/word/2010/wordprocessingCanvas" xmlns:mc="http://schemas.openxmlformats.org/markup-compatibility/2006" xmlns:o="urn:schemas-microsoft-com:office:office" xmlns:r="http://schemas.openxmlformats.org/officeDocument/2006/relationships" xmlns:m="http://schemas.openxmlformats.org/officeDocument/2006/math" xmlns:v="urn:schemas-microsoft-com:vml" xmlns:wp14="http://schemas.microsoft.com/office/word/2010/wordprocessingDrawing" xmlns:wp="http://schemas.openxmlformats.org/drawingml/2006/wordprocessingDrawing" xmlns:w="http://schemas.openxmlformats.org/wordprocessingml/2006/main" xmlns:w14="http://schemas.microsoft.com/office/word/2010/wordml" xmlns:w10="urn:schemas-microsoft-com:office:word" xmlns:w15="http://schemas.microsoft.com/office/word/2012/wordml" xmlns:wpg="http://schemas.microsoft.com/office/word/2010/wordprocessingGroup" xmlns:wpi="http://schemas.microsoft.com/office/word/2010/wordprocessingInk" xmlns:wne="http://schemas.microsoft.com/office/word/2006/wordml" xmlns:wps="http://schemas.microsoft.com/office/word/2010/wordprocessingShape" xmlns:wpsCustomData="http://www.wps.cn/officeDocument/2013/wpsCustomData" mc:Ignorable="w14 w15 wp14">
+<w:document xmlns:wpc="http://schemas.microsoft.com/office/word/2010/wordprocessingCanvas" xmlns:cx="http://schemas.microsoft.com/office/drawing/2014/chartex" xmlns:cx1="http://schemas.microsoft.com/office/drawing/2015/9/8/chartex" xmlns:cx2="http://schemas.microsoft.com/office/drawing/2015/10/21/chartex" xmlns:cx3="http://schemas.microsoft.com/office/drawing/2016/5/9/chartex" xmlns:cx4="http://schemas.microsoft.com/office/drawing/2016/5/10/chartex" xmlns:cx5="http://schemas.microsoft.com/office/drawing/2016/5/11/chartex" xmlns:cx6="http://schemas.microsoft.com/office/drawing/2016/5/12/chartex" xmlns:cx7="http://schemas.microsoft.com/office/drawing/2016/5/13/chartex" xmlns:cx8="http://schemas.microsoft.com/office/drawing/2016/5/14/chartex" xmlns:mc="http://schemas.openxmlformats.org/markup-compatibility/2006" xmlns:aink="http://schemas.microsoft.com/office/drawing/2016/ink" xmlns:am3d="http://schemas.microsoft.com/office/drawing/2017/model3d" xmlns:o="urn:schemas-microsoft-com:office:office" xmlns:oel="http://schemas.microsoft.com/office/2019/extlst" xmlns:r="http://schemas.openxmlformats.org/officeDocument/2006/relationships" xmlns:m="http://schemas.openxmlformats.org/officeDocument/2006/math" xmlns:v="urn:schemas-microsoft-com:vml" xmlns:wp14="http://schemas.microsoft.com/office/word/2010/wordprocessingDrawing" xmlns:wp="http://schemas.openxmlformats.org/drawingml/2006/wordprocessingDrawing" xmlns:w10="urn:schemas-microsoft-com:office:word" xmlns:w="http://schemas.openxmlformats.org/wordprocessingml/2006/main" xmlns:w14="http://schemas.microsoft.com/office/word/2010/wordml" xmlns:w15="http://schemas.microsoft.com/office/word/2012/wordml" xmlns:w16cex="http://schemas.microsoft.com/office/word/2018/wordml/cex" xmlns:w16cid="http://schemas.microsoft.com/office/word/2016/wordml/cid" xmlns:w16="http://schemas.microsoft.com/office/word/2018/wordml" xmlns:w16du="http://schemas.microsoft.com/office/word/2023/wordml/word16du" xmlns:w16sdtdh="http://schemas.microsoft.com/office/word/2020/wordml/sdtdatahash" xmlns:w16sdtfl="http://schemas.microsoft.com/office/word/2024/wordml/sdtformatlock" xmlns:w16se="http://schemas.microsoft.com/office/word/2015/wordml/symex" xmlns:wpg="http://schemas.microsoft.com/office/word/2010/wordprocessingGroup" xmlns:wpi="http://schemas.microsoft.com/office/word/2010/wordprocessingInk" xmlns:wne="http://schemas.microsoft.com/office/word/2006/wordml" xmlns:wps="http://schemas.microsoft.com/office/word/2010/wordprocessingShape" mc:Ignorable="w14 w15 w16se w16cid w16 w16cex w16sdtdh w16sdtfl w16du wp14">
   <w:body>
     <w:p>
       <w:pPr>
-        <w:pStyle w:val="4"/>
+        <w:pStyle w:val="BodyText"/>
         <w:rPr>
           <w:b w:val="0"/>
           <w:sz w:val="32"/>
         </w:rPr>
       </w:pPr>
-    </w:p>
-    <w:p>
-      <w:pPr>
-        <w:pStyle w:val="4"/>
+      <w:r>
+        <w:rPr>
+          <w:noProof/>
+          <w:sz w:val="40"/>
+        </w:rPr>
+        <w:drawing>
+          <wp:anchor distT="0" distB="0" distL="114300" distR="114300" simplePos="0" relativeHeight="251658240" behindDoc="1" locked="0" layoutInCell="1" allowOverlap="1" wp14:anchorId="6ACDB83D" wp14:editId="1C8D2C15">
+            <wp:simplePos x="0" y="0"/>
+            <wp:positionH relativeFrom="column">
+              <wp:posOffset>-1150751</wp:posOffset>
+            </wp:positionH>
+            <wp:positionV relativeFrom="paragraph">
+              <wp:posOffset>-1153905</wp:posOffset>
+            </wp:positionV>
+            <wp:extent cx="7791450" cy="10137775"/>
+            <wp:effectExtent l="0" t="0" r="0" b="0"/>
+            <wp:wrapNone/>
+            <wp:docPr id="1388926472" name="Picture 1"/>
+            <wp:cNvGraphicFramePr>
+              <a:graphicFrameLocks xmlns:a="http://schemas.openxmlformats.org/drawingml/2006/main" noChangeAspect="1"/>
+            </wp:cNvGraphicFramePr>
+            <a:graphic xmlns:a="http://schemas.openxmlformats.org/drawingml/2006/main">
+              <a:graphicData uri="http://schemas.openxmlformats.org/drawingml/2006/picture">
+                <pic:pic xmlns:pic="http://schemas.openxmlformats.org/drawingml/2006/picture">
+                  <pic:nvPicPr>
+                    <pic:cNvPr id="1388926472" name="Picture 1388926472"/>
+                    <pic:cNvPicPr/>
+                  </pic:nvPicPr>
+                  <pic:blipFill>
+                    <a:blip r:embed="rId6">
+                      <a:extLst>
+                        <a:ext uri="{28A0092B-C50C-407E-A947-70E740481C1C}">
+                          <a14:useLocalDpi xmlns:a14="http://schemas.microsoft.com/office/drawing/2010/main" val="0"/>
+                        </a:ext>
+                      </a:extLst>
+                    </a:blip>
+                    <a:stretch>
+                      <a:fillRect/>
+                    </a:stretch>
+                  </pic:blipFill>
+                  <pic:spPr>
+                    <a:xfrm>
+                      <a:off x="0" y="0"/>
+                      <a:ext cx="7791450" cy="10137775"/>
+                    </a:xfrm>
+                    <a:prstGeom prst="rect">
+                      <a:avLst/>
+                    </a:prstGeom>
+                  </pic:spPr>
+                </pic:pic>
+              </a:graphicData>
+            </a:graphic>
+            <wp14:sizeRelH relativeFrom="margin">
+              <wp14:pctWidth>0</wp14:pctWidth>
+            </wp14:sizeRelH>
+            <wp14:sizeRelV relativeFrom="margin">
+              <wp14:pctHeight>0</wp14:pctHeight>
+            </wp14:sizeRelV>
+          </wp:anchor>
+        </w:drawing>
+      </w:r>
+    </w:p>
+    <w:p>
+      <w:pPr>
+        <w:pStyle w:val="BodyText"/>
         <w:rPr>
           <w:b w:val="0"/>
           <w:sz w:val="32"/>
@@ -22,7 +83,7 @@
     </w:p>
     <w:p>
       <w:pPr>
-        <w:pStyle w:val="4"/>
+        <w:pStyle w:val="BodyText"/>
         <w:rPr>
           <w:b w:val="0"/>
           <w:sz w:val="32"/>
@@ -31,7 +92,7 @@
     </w:p>
     <w:p>
       <w:pPr>
-        <w:pStyle w:val="4"/>
+        <w:pStyle w:val="BodyText"/>
         <w:spacing w:before="26"/>
         <w:rPr>
           <w:b w:val="0"/>
@@ -41,7 +102,7 @@
     </w:p>
     <w:p>
       <w:pPr>
-        <w:pStyle w:val="5"/>
+        <w:pStyle w:val="Title"/>
       </w:pPr>
       <w:r>
         <w:rPr>
@@ -64,7 +125,7 @@
     </w:p>
     <w:p>
       <w:pPr>
-        <w:pStyle w:val="4"/>
+        <w:pStyle w:val="BodyText"/>
         <w:rPr>
           <w:sz w:val="32"/>
         </w:rPr>
@@ -72,7 +133,7 @@
     </w:p>
     <w:p>
       <w:pPr>
-        <w:pStyle w:val="4"/>
+        <w:pStyle w:val="BodyText"/>
         <w:spacing w:before="25"/>
         <w:rPr>
           <w:sz w:val="32"/>
@@ -81,9 +142,7 @@
     </w:p>
     <w:p>
       <w:pPr>
-        <w:spacing w:before="0"/>
-        <w:ind w:left="2157" w:right="0" w:firstLine="0"/>
-        <w:jc w:val="left"/>
+        <w:ind w:left="2157"/>
         <w:rPr>
           <w:b/>
           <w:sz w:val="26"/>
@@ -164,7 +223,7 @@
     </w:p>
     <w:p>
       <w:pPr>
-        <w:pStyle w:val="4"/>
+        <w:pStyle w:val="BodyText"/>
         <w:spacing w:before="66"/>
         <w:rPr>
           <w:sz w:val="26"/>
@@ -173,7 +232,7 @@
     </w:p>
     <w:p>
       <w:pPr>
-        <w:spacing w:before="0" w:line="252" w:lineRule="auto"/>
+        <w:spacing w:line="252" w:lineRule="auto"/>
         <w:ind w:left="2157" w:right="18" w:firstLine="360"/>
         <w:jc w:val="both"/>
         <w:rPr>
@@ -240,13 +299,29 @@
       </w:r>
       <w:r>
         <w:rPr>
-          <w:rFonts w:hint="default"/>
           <w:b/>
           <w:bCs/>
           <w:sz w:val="24"/>
-          <w:lang w:val="en-US"/>
-        </w:rPr>
-        <w:t xml:space="preserve"> {salutation}{full_name}</w:t>
+        </w:rPr>
+        <w:t xml:space="preserve"> {salutation}{</w:t>
+      </w:r>
+      <w:proofErr w:type="spellStart"/>
+      <w:r>
+        <w:rPr>
+          <w:b/>
+          <w:bCs/>
+          <w:sz w:val="24"/>
+        </w:rPr>
+        <w:t>full_name</w:t>
+      </w:r>
+      <w:proofErr w:type="spellEnd"/>
+      <w:r>
+        <w:rPr>
+          <w:b/>
+          <w:bCs/>
+          <w:sz w:val="24"/>
+        </w:rPr>
+        <w:t>}</w:t>
       </w:r>
       <w:r>
         <w:rPr>
@@ -256,19 +331,42 @@
       </w:r>
       <w:r>
         <w:rPr>
-          <w:rFonts w:hint="default"/>
-          <w:b/>
-          <w:sz w:val="24"/>
-          <w:lang w:val="en-US"/>
-        </w:rPr>
-        <w:t>{full_address}</w:t>
-      </w:r>
-      <w:r>
-        <w:rPr>
-          <w:b/>
-          <w:sz w:val="24"/>
-        </w:rPr>
-        <w:t xml:space="preserve"> Barangay Culiat Quezon City</w:t>
+          <w:b/>
+          <w:sz w:val="24"/>
+        </w:rPr>
+        <w:t>{</w:t>
+      </w:r>
+      <w:proofErr w:type="spellStart"/>
+      <w:r>
+        <w:rPr>
+          <w:b/>
+          <w:sz w:val="24"/>
+        </w:rPr>
+        <w:t>full_address</w:t>
+      </w:r>
+      <w:proofErr w:type="spellEnd"/>
+      <w:r>
+        <w:rPr>
+          <w:b/>
+          <w:sz w:val="24"/>
+        </w:rPr>
+        <w:t xml:space="preserve">} Barangay </w:t>
+      </w:r>
+      <w:proofErr w:type="spellStart"/>
+      <w:r>
+        <w:rPr>
+          <w:b/>
+          <w:sz w:val="24"/>
+        </w:rPr>
+        <w:t>Culiat</w:t>
+      </w:r>
+      <w:proofErr w:type="spellEnd"/>
+      <w:r>
+        <w:rPr>
+          <w:b/>
+          <w:sz w:val="24"/>
+        </w:rPr>
+        <w:t xml:space="preserve"> Quezon City</w:t>
       </w:r>
       <w:r>
         <w:rPr>
@@ -285,7 +383,7 @@
     </w:p>
     <w:p>
       <w:pPr>
-        <w:pStyle w:val="4"/>
+        <w:pStyle w:val="BodyText"/>
         <w:spacing w:before="96"/>
         <w:rPr>
           <w:b w:val="0"/>
@@ -295,9 +393,7 @@
     </w:p>
     <w:p>
       <w:pPr>
-        <w:spacing w:before="0"/>
-        <w:ind w:left="2517" w:right="0" w:firstLine="0"/>
-        <w:jc w:val="left"/>
+        <w:ind w:left="2517"/>
         <w:rPr>
           <w:sz w:val="24"/>
         </w:rPr>
@@ -408,12 +504,26 @@
       </w:r>
       <w:r>
         <w:rPr>
-          <w:rFonts w:hint="default"/>
-          <w:b/>
-          <w:sz w:val="24"/>
-          <w:lang w:val="en-US"/>
-        </w:rPr>
-        <w:t>{salutation}{full_name}</w:t>
+          <w:b/>
+          <w:sz w:val="24"/>
+        </w:rPr>
+        <w:t>{salutation}{</w:t>
+      </w:r>
+      <w:proofErr w:type="spellStart"/>
+      <w:r>
+        <w:rPr>
+          <w:b/>
+          <w:sz w:val="24"/>
+        </w:rPr>
+        <w:t>full_name</w:t>
+      </w:r>
+      <w:proofErr w:type="spellEnd"/>
+      <w:r>
+        <w:rPr>
+          <w:b/>
+          <w:sz w:val="24"/>
+        </w:rPr>
+        <w:t>}</w:t>
       </w:r>
       <w:r>
         <w:rPr>
@@ -430,27 +540,38 @@
         </w:rPr>
         <w:t>for</w:t>
       </w:r>
-      <w:bookmarkStart w:id="0" w:name="_GoBack"/>
-      <w:bookmarkEnd w:id="0"/>
     </w:p>
     <w:p>
       <w:pPr>
         <w:spacing w:before="12"/>
-        <w:ind w:left="2157" w:right="0" w:firstLine="0"/>
-        <w:jc w:val="left"/>
-        <w:rPr>
-          <w:b/>
-          <w:sz w:val="24"/>
-        </w:rPr>
-      </w:pPr>
-      <w:r>
-        <w:rPr>
-          <w:rFonts w:hint="default"/>
-          <w:b/>
-          <w:sz w:val="24"/>
-          <w:lang w:val="en-US"/>
-        </w:rPr>
-        <w:t>{purpose_of_request}</w:t>
+        <w:ind w:left="2157"/>
+        <w:rPr>
+          <w:b/>
+          <w:sz w:val="24"/>
+        </w:rPr>
+      </w:pPr>
+      <w:r>
+        <w:rPr>
+          <w:b/>
+          <w:sz w:val="24"/>
+        </w:rPr>
+        <w:t>{</w:t>
+      </w:r>
+      <w:proofErr w:type="spellStart"/>
+      <w:r>
+        <w:rPr>
+          <w:b/>
+          <w:sz w:val="24"/>
+        </w:rPr>
+        <w:t>purpose_of_request</w:t>
+      </w:r>
+      <w:proofErr w:type="spellEnd"/>
+      <w:r>
+        <w:rPr>
+          <w:b/>
+          <w:sz w:val="24"/>
+        </w:rPr>
+        <w:t>}</w:t>
       </w:r>
       <w:r>
         <w:rPr>
@@ -463,7 +584,7 @@
     </w:p>
     <w:p>
       <w:pPr>
-        <w:pStyle w:val="4"/>
+        <w:pStyle w:val="BodyText"/>
         <w:spacing w:before="98"/>
         <w:rPr>
           <w:sz w:val="24"/>
@@ -487,12 +608,26 @@
       </w:r>
       <w:r>
         <w:rPr>
-          <w:rFonts w:hint="default"/>
-          <w:b/>
-          <w:sz w:val="24"/>
-          <w:lang w:val="en-US"/>
-        </w:rPr>
-        <w:t>{issued_date}</w:t>
+          <w:b/>
+          <w:sz w:val="24"/>
+        </w:rPr>
+        <w:t>{</w:t>
+      </w:r>
+      <w:proofErr w:type="spellStart"/>
+      <w:r>
+        <w:rPr>
+          <w:b/>
+          <w:sz w:val="24"/>
+        </w:rPr>
+        <w:t>issued_date</w:t>
+      </w:r>
+      <w:proofErr w:type="spellEnd"/>
+      <w:r>
+        <w:rPr>
+          <w:b/>
+          <w:sz w:val="24"/>
+        </w:rPr>
+        <w:t>}</w:t>
       </w:r>
       <w:r>
         <w:rPr>
@@ -506,12 +641,26 @@
         <w:rPr>
           <w:sz w:val="24"/>
         </w:rPr>
-        <w:t>at the office of the Punong Barangay, Culiat, District VI, Quezon City.</w:t>
-      </w:r>
-    </w:p>
-    <w:p>
-      <w:pPr>
-        <w:pStyle w:val="4"/>
+        <w:t xml:space="preserve">at the office of the Punong Barangay, </w:t>
+      </w:r>
+      <w:proofErr w:type="spellStart"/>
+      <w:r>
+        <w:rPr>
+          <w:sz w:val="24"/>
+        </w:rPr>
+        <w:t>Culiat</w:t>
+      </w:r>
+      <w:proofErr w:type="spellEnd"/>
+      <w:r>
+        <w:rPr>
+          <w:sz w:val="24"/>
+        </w:rPr>
+        <w:t>, District VI, Quezon City.</w:t>
+      </w:r>
+    </w:p>
+    <w:p>
+      <w:pPr>
+        <w:pStyle w:val="BodyText"/>
         <w:spacing w:before="235"/>
         <w:ind w:left="1711"/>
         <w:jc w:val="center"/>
@@ -579,7 +728,7 @@
     </w:p>
     <w:p>
       <w:pPr>
-        <w:pStyle w:val="4"/>
+        <w:pStyle w:val="BodyText"/>
         <w:spacing w:before="6"/>
         <w:ind w:left="1711" w:right="6"/>
         <w:jc w:val="center"/>
@@ -640,29 +789,23 @@
       <w:type w:val="continuous"/>
       <w:pgSz w:w="12240" w:h="15840"/>
       <w:pgMar w:top="1820" w:right="720" w:bottom="280" w:left="1800" w:header="720" w:footer="720" w:gutter="0"/>
-      <w:cols w:space="720" w:num="1"/>
+      <w:cols w:space="720"/>
     </w:sectPr>
   </w:body>
 </w:document>
 </file>
 
 <file path=word/endnotes.xml><?xml version="1.0" encoding="utf-8"?>
-<w:endnotes xmlns:wpc="http://schemas.microsoft.com/office/word/2010/wordprocessingCanvas" xmlns:mc="http://schemas.openxmlformats.org/markup-compatibility/2006" xmlns:o="urn:schemas-microsoft-com:office:office" xmlns:r="http://schemas.openxmlformats.org/officeDocument/2006/relationships" xmlns:m="http://schemas.openxmlformats.org/officeDocument/2006/math" xmlns:v="urn:schemas-microsoft-com:vml" xmlns:wp14="http://schemas.microsoft.com/office/word/2010/wordprocessingDrawing" xmlns:wp="http://schemas.openxmlformats.org/drawingml/2006/wordprocessingDrawing" xmlns:w="http://schemas.openxmlformats.org/wordprocessingml/2006/main" xmlns:w14="http://schemas.microsoft.com/office/word/2010/wordml" xmlns:w15="http://schemas.microsoft.com/office/word/2012/wordml" xmlns:w10="urn:schemas-microsoft-com:office:word" xmlns:wpg="http://schemas.microsoft.com/office/word/2010/wordprocessingGroup" xmlns:wpi="http://schemas.microsoft.com/office/word/2010/wordprocessingInk" xmlns:wne="http://schemas.microsoft.com/office/word/2006/wordml" xmlns:wps="http://schemas.microsoft.com/office/word/2010/wordprocessingShape" xmlns:wpsCustomData="http://www.wps.cn/officeDocument/2013/wpsCustomData" mc:Ignorable="w14 w15 wp14">
-  <w:endnote w:type="separator" w:id="0">
-    <w:p>
-      <w:pPr>
-        <w:spacing w:line="240" w:lineRule="auto"/>
-      </w:pPr>
+<w:endnotes xmlns:wpc="http://schemas.microsoft.com/office/word/2010/wordprocessingCanvas" xmlns:cx="http://schemas.microsoft.com/office/drawing/2014/chartex" xmlns:cx1="http://schemas.microsoft.com/office/drawing/2015/9/8/chartex" xmlns:cx2="http://schemas.microsoft.com/office/drawing/2015/10/21/chartex" xmlns:cx3="http://schemas.microsoft.com/office/drawing/2016/5/9/chartex" xmlns:cx4="http://schemas.microsoft.com/office/drawing/2016/5/10/chartex" xmlns:cx5="http://schemas.microsoft.com/office/drawing/2016/5/11/chartex" xmlns:cx6="http://schemas.microsoft.com/office/drawing/2016/5/12/chartex" xmlns:cx7="http://schemas.microsoft.com/office/drawing/2016/5/13/chartex" xmlns:cx8="http://schemas.microsoft.com/office/drawing/2016/5/14/chartex" xmlns:mc="http://schemas.openxmlformats.org/markup-compatibility/2006" xmlns:aink="http://schemas.microsoft.com/office/drawing/2016/ink" xmlns:am3d="http://schemas.microsoft.com/office/drawing/2017/model3d" xmlns:o="urn:schemas-microsoft-com:office:office" xmlns:oel="http://schemas.microsoft.com/office/2019/extlst" xmlns:r="http://schemas.openxmlformats.org/officeDocument/2006/relationships" xmlns:m="http://schemas.openxmlformats.org/officeDocument/2006/math" xmlns:v="urn:schemas-microsoft-com:vml" xmlns:wp14="http://schemas.microsoft.com/office/word/2010/wordprocessingDrawing" xmlns:wp="http://schemas.openxmlformats.org/drawingml/2006/wordprocessingDrawing" xmlns:w10="urn:schemas-microsoft-com:office:word" xmlns:w="http://schemas.openxmlformats.org/wordprocessingml/2006/main" xmlns:w14="http://schemas.microsoft.com/office/word/2010/wordml" xmlns:w15="http://schemas.microsoft.com/office/word/2012/wordml" xmlns:w16cex="http://schemas.microsoft.com/office/word/2018/wordml/cex" xmlns:w16cid="http://schemas.microsoft.com/office/word/2016/wordml/cid" xmlns:w16="http://schemas.microsoft.com/office/word/2018/wordml" xmlns:w16du="http://schemas.microsoft.com/office/word/2023/wordml/word16du" xmlns:w16sdtdh="http://schemas.microsoft.com/office/word/2020/wordml/sdtdatahash" xmlns:w16sdtfl="http://schemas.microsoft.com/office/word/2024/wordml/sdtformatlock" xmlns:w16se="http://schemas.microsoft.com/office/word/2015/wordml/symex" xmlns:wpg="http://schemas.microsoft.com/office/word/2010/wordprocessingGroup" xmlns:wpi="http://schemas.microsoft.com/office/word/2010/wordprocessingInk" xmlns:wne="http://schemas.microsoft.com/office/word/2006/wordml" xmlns:wps="http://schemas.microsoft.com/office/word/2010/wordprocessingShape" mc:Ignorable="w14 w15 w16se w16cid w16 w16cex w16sdtdh w16sdtfl w16du wp14">
+  <w:endnote w:type="separator" w:id="-1">
+    <w:p>
       <w:r>
         <w:separator/>
       </w:r>
     </w:p>
   </w:endnote>
-  <w:endnote w:type="continuationSeparator" w:id="1">
-    <w:p>
-      <w:pPr>
-        <w:spacing w:line="240" w:lineRule="auto"/>
-      </w:pPr>
+  <w:endnote w:type="continuationSeparator" w:id="0">
+    <w:p>
       <w:r>
         <w:continuationSeparator/>
       </w:r>
@@ -672,22 +815,16 @@
 </file>
 
 <file path=word/footnotes.xml><?xml version="1.0" encoding="utf-8"?>
-<w:footnotes xmlns:wpc="http://schemas.microsoft.com/office/word/2010/wordprocessingCanvas" xmlns:mc="http://schemas.openxmlformats.org/markup-compatibility/2006" xmlns:o="urn:schemas-microsoft-com:office:office" xmlns:r="http://schemas.openxmlformats.org/officeDocument/2006/relationships" xmlns:m="http://schemas.openxmlformats.org/officeDocument/2006/math" xmlns:v="urn:schemas-microsoft-com:vml" xmlns:wp14="http://schemas.microsoft.com/office/word/2010/wordprocessingDrawing" xmlns:wp="http://schemas.openxmlformats.org/drawingml/2006/wordprocessingDrawing" xmlns:w="http://schemas.openxmlformats.org/wordprocessingml/2006/main" xmlns:w14="http://schemas.microsoft.com/office/word/2010/wordml" xmlns:w15="http://schemas.microsoft.com/office/word/2012/wordml" xmlns:w10="urn:schemas-microsoft-com:office:word" xmlns:wpg="http://schemas.microsoft.com/office/word/2010/wordprocessingGroup" xmlns:wpi="http://schemas.microsoft.com/office/word/2010/wordprocessingInk" xmlns:wne="http://schemas.microsoft.com/office/word/2006/wordml" xmlns:wps="http://schemas.microsoft.com/office/word/2010/wordprocessingShape" xmlns:wpsCustomData="http://www.wps.cn/officeDocument/2013/wpsCustomData" mc:Ignorable="w14 w15 wp14">
-  <w:footnote w:type="separator" w:id="0">
-    <w:p>
-      <w:pPr>
-        <w:spacing w:before="0" w:after="0" w:line="240" w:lineRule="auto"/>
-      </w:pPr>
+<w:footnotes xmlns:wpc="http://schemas.microsoft.com/office/word/2010/wordprocessingCanvas" xmlns:cx="http://schemas.microsoft.com/office/drawing/2014/chartex" xmlns:cx1="http://schemas.microsoft.com/office/drawing/2015/9/8/chartex" xmlns:cx2="http://schemas.microsoft.com/office/drawing/2015/10/21/chartex" xmlns:cx3="http://schemas.microsoft.com/office/drawing/2016/5/9/chartex" xmlns:cx4="http://schemas.microsoft.com/office/drawing/2016/5/10/chartex" xmlns:cx5="http://schemas.microsoft.com/office/drawing/2016/5/11/chartex" xmlns:cx6="http://schemas.microsoft.com/office/drawing/2016/5/12/chartex" xmlns:cx7="http://schemas.microsoft.com/office/drawing/2016/5/13/chartex" xmlns:cx8="http://schemas.microsoft.com/office/drawing/2016/5/14/chartex" xmlns:mc="http://schemas.openxmlformats.org/markup-compatibility/2006" xmlns:aink="http://schemas.microsoft.com/office/drawing/2016/ink" xmlns:am3d="http://schemas.microsoft.com/office/drawing/2017/model3d" xmlns:o="urn:schemas-microsoft-com:office:office" xmlns:oel="http://schemas.microsoft.com/office/2019/extlst" xmlns:r="http://schemas.openxmlformats.org/officeDocument/2006/relationships" xmlns:m="http://schemas.openxmlformats.org/officeDocument/2006/math" xmlns:v="urn:schemas-microsoft-com:vml" xmlns:wp14="http://schemas.microsoft.com/office/word/2010/wordprocessingDrawing" xmlns:wp="http://schemas.openxmlformats.org/drawingml/2006/wordprocessingDrawing" xmlns:w10="urn:schemas-microsoft-com:office:word" xmlns:w="http://schemas.openxmlformats.org/wordprocessingml/2006/main" xmlns:w14="http://schemas.microsoft.com/office/word/2010/wordml" xmlns:w15="http://schemas.microsoft.com/office/word/2012/wordml" xmlns:w16cex="http://schemas.microsoft.com/office/word/2018/wordml/cex" xmlns:w16cid="http://schemas.microsoft.com/office/word/2016/wordml/cid" xmlns:w16="http://schemas.microsoft.com/office/word/2018/wordml" xmlns:w16du="http://schemas.microsoft.com/office/word/2023/wordml/word16du" xmlns:w16sdtdh="http://schemas.microsoft.com/office/word/2020/wordml/sdtdatahash" xmlns:w16sdtfl="http://schemas.microsoft.com/office/word/2024/wordml/sdtformatlock" xmlns:w16se="http://schemas.microsoft.com/office/word/2015/wordml/symex" xmlns:wpg="http://schemas.microsoft.com/office/word/2010/wordprocessingGroup" xmlns:wpi="http://schemas.microsoft.com/office/word/2010/wordprocessingInk" xmlns:wne="http://schemas.microsoft.com/office/word/2006/wordml" xmlns:wps="http://schemas.microsoft.com/office/word/2010/wordprocessingShape" mc:Ignorable="w14 w15 w16se w16cid w16 w16cex w16sdtdh w16sdtfl w16du wp14">
+  <w:footnote w:type="separator" w:id="-1">
+    <w:p>
       <w:r>
         <w:separator/>
       </w:r>
     </w:p>
   </w:footnote>
-  <w:footnote w:type="continuationSeparator" w:id="1">
-    <w:p>
-      <w:pPr>
-        <w:spacing w:before="0" w:after="0" w:line="240" w:lineRule="auto"/>
-      </w:pPr>
+  <w:footnote w:type="continuationSeparator" w:id="0">
+    <w:p>
       <w:r>
         <w:continuationSeparator/>
       </w:r>
@@ -697,296 +834,333 @@
 </file>
 
 <file path=word/styles.xml><?xml version="1.0" encoding="utf-8"?>
-<w:styles xmlns:mc="http://schemas.openxmlformats.org/markup-compatibility/2006" xmlns:o="urn:schemas-microsoft-com:office:office" xmlns:r="http://schemas.openxmlformats.org/officeDocument/2006/relationships" xmlns:m="http://schemas.openxmlformats.org/officeDocument/2006/math" xmlns:v="urn:schemas-microsoft-com:vml" xmlns:w="http://schemas.openxmlformats.org/wordprocessingml/2006/main" xmlns:w14="http://schemas.microsoft.com/office/word/2010/wordml" xmlns:w10="urn:schemas-microsoft-com:office:word" xmlns:sl="http://schemas.openxmlformats.org/schemaLibrary/2006/main" xmlns:wpsCustomData="http://www.wps.cn/officeDocument/2013/wpsCustomData" mc:Ignorable="w14">
+<w:styles xmlns:mc="http://schemas.openxmlformats.org/markup-compatibility/2006" xmlns:r="http://schemas.openxmlformats.org/officeDocument/2006/relationships" xmlns:w="http://schemas.openxmlformats.org/wordprocessingml/2006/main" xmlns:w14="http://schemas.microsoft.com/office/word/2010/wordml" xmlns:w15="http://schemas.microsoft.com/office/word/2012/wordml" xmlns:w16cex="http://schemas.microsoft.com/office/word/2018/wordml/cex" xmlns:w16cid="http://schemas.microsoft.com/office/word/2016/wordml/cid" xmlns:w16="http://schemas.microsoft.com/office/word/2018/wordml" xmlns:w16du="http://schemas.microsoft.com/office/word/2023/wordml/word16du" xmlns:w16sdtdh="http://schemas.microsoft.com/office/word/2020/wordml/sdtdatahash" xmlns:w16sdtfl="http://schemas.microsoft.com/office/word/2024/wordml/sdtformatlock" xmlns:w16se="http://schemas.microsoft.com/office/word/2015/wordml/symex" mc:Ignorable="w14 w15 w16se w16cid w16 w16cex w16sdtdh w16sdtfl w16du">
   <w:docDefaults>
     <w:rPrDefault>
       <w:rPr>
-        <w:rFonts w:asciiTheme="minorHAnsi" w:hAnsiTheme="minorHAnsi" w:eastAsiaTheme="minorHAnsi" w:cstheme="minorBidi"/>
+        <w:rFonts w:asciiTheme="minorHAnsi" w:eastAsiaTheme="minorHAnsi" w:hAnsiTheme="minorHAnsi" w:cstheme="minorBidi"/>
+        <w:lang w:val="en-US" w:eastAsia="en-US" w:bidi="ar-SA"/>
       </w:rPr>
     </w:rPrDefault>
     <w:pPrDefault/>
   </w:docDefaults>
-  <w:latentStyles w:count="260" w:defQFormat="0" w:defUnhideWhenUsed="1" w:defSemiHidden="1" w:defUIPriority="99" w:defLockedState="0">
-    <w:lsdException w:qFormat="1" w:unhideWhenUsed="0" w:uiPriority="1" w:semiHidden="0" w:name="Normal"/>
-    <w:lsdException w:qFormat="1" w:unhideWhenUsed="0" w:uiPriority="0" w:semiHidden="0" w:name="heading 1"/>
-    <w:lsdException w:qFormat="1" w:uiPriority="0" w:name="heading 2"/>
-    <w:lsdException w:qFormat="1" w:uiPriority="0" w:name="heading 3"/>
-    <w:lsdException w:qFormat="1" w:uiPriority="0" w:name="heading 4"/>
-    <w:lsdException w:qFormat="1" w:uiPriority="0" w:name="heading 5"/>
-    <w:lsdException w:qFormat="1" w:uiPriority="0" w:name="heading 6"/>
-    <w:lsdException w:qFormat="1" w:uiPriority="0" w:name="heading 7"/>
-    <w:lsdException w:qFormat="1" w:uiPriority="0" w:name="heading 8"/>
-    <w:lsdException w:qFormat="1" w:uiPriority="0" w:name="heading 9"/>
-    <w:lsdException w:unhideWhenUsed="0" w:uiPriority="0" w:semiHidden="0" w:name="index 1"/>
-    <w:lsdException w:unhideWhenUsed="0" w:uiPriority="0" w:semiHidden="0" w:name="index 2"/>
-    <w:lsdException w:unhideWhenUsed="0" w:uiPriority="0" w:semiHidden="0" w:name="index 3"/>
-    <w:lsdException w:unhideWhenUsed="0" w:uiPriority="0" w:semiHidden="0" w:name="index 4"/>
-    <w:lsdException w:unhideWhenUsed="0" w:uiPriority="0" w:semiHidden="0" w:name="index 5"/>
-    <w:lsdException w:unhideWhenUsed="0" w:uiPriority="0" w:semiHidden="0" w:name="index 6"/>
-    <w:lsdException w:unhideWhenUsed="0" w:uiPriority="0" w:semiHidden="0" w:name="index 7"/>
-    <w:lsdException w:unhideWhenUsed="0" w:uiPriority="0" w:semiHidden="0" w:name="index 8"/>
-    <w:lsdException w:unhideWhenUsed="0" w:uiPriority="0" w:semiHidden="0" w:name="index 9"/>
-    <w:lsdException w:unhideWhenUsed="0" w:uiPriority="0" w:semiHidden="0" w:name="toc 1"/>
-    <w:lsdException w:unhideWhenUsed="0" w:uiPriority="0" w:semiHidden="0" w:name="toc 2"/>
-    <w:lsdException w:unhideWhenUsed="0" w:uiPriority="0" w:semiHidden="0" w:name="toc 3"/>
-    <w:lsdException w:unhideWhenUsed="0" w:uiPriority="0" w:semiHidden="0" w:name="toc 4"/>
-    <w:lsdException w:unhideWhenUsed="0" w:uiPriority="0" w:semiHidden="0" w:name="toc 5"/>
-    <w:lsdException w:unhideWhenUsed="0" w:uiPriority="0" w:semiHidden="0" w:name="toc 6"/>
-    <w:lsdException w:unhideWhenUsed="0" w:uiPriority="0" w:semiHidden="0" w:name="toc 7"/>
-    <w:lsdException w:unhideWhenUsed="0" w:uiPriority="0" w:semiHidden="0" w:name="toc 8"/>
-    <w:lsdException w:unhideWhenUsed="0" w:uiPriority="0" w:semiHidden="0" w:name="toc 9"/>
-    <w:lsdException w:unhideWhenUsed="0" w:uiPriority="0" w:semiHidden="0" w:name="Normal Indent"/>
-    <w:lsdException w:unhideWhenUsed="0" w:uiPriority="0" w:semiHidden="0" w:name="footnote text"/>
-    <w:lsdException w:unhideWhenUsed="0" w:uiPriority="0" w:semiHidden="0" w:name="annotation text"/>
-    <w:lsdException w:unhideWhenUsed="0" w:uiPriority="0" w:semiHidden="0" w:name="header"/>
-    <w:lsdException w:unhideWhenUsed="0" w:uiPriority="0" w:semiHidden="0" w:name="footer"/>
-    <w:lsdException w:unhideWhenUsed="0" w:uiPriority="0" w:semiHidden="0" w:name="index heading"/>
-    <w:lsdException w:qFormat="1" w:uiPriority="0" w:name="caption"/>
-    <w:lsdException w:unhideWhenUsed="0" w:uiPriority="0" w:semiHidden="0" w:name="table of figures"/>
-    <w:lsdException w:unhideWhenUsed="0" w:uiPriority="0" w:semiHidden="0" w:name="envelope address"/>
-    <w:lsdException w:unhideWhenUsed="0" w:uiPriority="0" w:semiHidden="0" w:name="envelope return"/>
-    <w:lsdException w:unhideWhenUsed="0" w:uiPriority="0" w:semiHidden="0" w:name="footnote reference"/>
-    <w:lsdException w:unhideWhenUsed="0" w:uiPriority="0" w:semiHidden="0" w:name="annotation reference"/>
-    <w:lsdException w:unhideWhenUsed="0" w:uiPriority="0" w:semiHidden="0" w:name="line number"/>
-    <w:lsdException w:unhideWhenUsed="0" w:uiPriority="0" w:semiHidden="0" w:name="page number"/>
-    <w:lsdException w:unhideWhenUsed="0" w:uiPriority="0" w:semiHidden="0" w:name="endnote reference"/>
-    <w:lsdException w:unhideWhenUsed="0" w:uiPriority="0" w:semiHidden="0" w:name="endnote text"/>
-    <w:lsdException w:unhideWhenUsed="0" w:uiPriority="0" w:semiHidden="0" w:name="table of authorities"/>
-    <w:lsdException w:unhideWhenUsed="0" w:uiPriority="0" w:semiHidden="0" w:name="macro"/>
-    <w:lsdException w:unhideWhenUsed="0" w:uiPriority="0" w:semiHidden="0" w:name="toa heading"/>
-    <w:lsdException w:unhideWhenUsed="0" w:uiPriority="0" w:semiHidden="0" w:name="List"/>
-    <w:lsdException w:unhideWhenUsed="0" w:uiPriority="0" w:semiHidden="0" w:name="List Bullet"/>
-    <w:lsdException w:unhideWhenUsed="0" w:uiPriority="0" w:semiHidden="0" w:name="List Number"/>
-    <w:lsdException w:unhideWhenUsed="0" w:uiPriority="0" w:semiHidden="0" w:name="List 2"/>
-    <w:lsdException w:unhideWhenUsed="0" w:uiPriority="0" w:semiHidden="0" w:name="List 3"/>
-    <w:lsdException w:unhideWhenUsed="0" w:uiPriority="0" w:semiHidden="0" w:name="List 4"/>
-    <w:lsdException w:unhideWhenUsed="0" w:uiPriority="0" w:semiHidden="0" w:name="List 5"/>
-    <w:lsdException w:unhideWhenUsed="0" w:uiPriority="0" w:semiHidden="0" w:name="List Bullet 2"/>
-    <w:lsdException w:unhideWhenUsed="0" w:uiPriority="0" w:semiHidden="0" w:name="List Bullet 3"/>
-    <w:lsdException w:unhideWhenUsed="0" w:uiPriority="0" w:semiHidden="0" w:name="List Bullet 4"/>
-    <w:lsdException w:unhideWhenUsed="0" w:uiPriority="0" w:semiHidden="0" w:name="List Bullet 5"/>
-    <w:lsdException w:unhideWhenUsed="0" w:uiPriority="0" w:semiHidden="0" w:name="List Number 2"/>
-    <w:lsdException w:unhideWhenUsed="0" w:uiPriority="0" w:semiHidden="0" w:name="List Number 3"/>
-    <w:lsdException w:unhideWhenUsed="0" w:uiPriority="0" w:semiHidden="0" w:name="List Number 4"/>
-    <w:lsdException w:unhideWhenUsed="0" w:uiPriority="0" w:semiHidden="0" w:name="List Number 5"/>
-    <w:lsdException w:qFormat="1" w:unhideWhenUsed="0" w:uiPriority="1" w:semiHidden="0" w:name="Title"/>
-    <w:lsdException w:unhideWhenUsed="0" w:uiPriority="0" w:semiHidden="0" w:name="Closing"/>
-    <w:lsdException w:unhideWhenUsed="0" w:uiPriority="0" w:semiHidden="0" w:name="Signature"/>
-    <w:lsdException w:uiPriority="1" w:name="Default Paragraph Font"/>
-    <w:lsdException w:qFormat="1" w:unhideWhenUsed="0" w:uiPriority="1" w:semiHidden="0" w:name="Body Text"/>
-    <w:lsdException w:unhideWhenUsed="0" w:uiPriority="0" w:semiHidden="0" w:name="Body Text Indent"/>
-    <w:lsdException w:unhideWhenUsed="0" w:uiPriority="0" w:semiHidden="0" w:name="List Continue"/>
-    <w:lsdException w:unhideWhenUsed="0" w:uiPriority="0" w:semiHidden="0" w:name="List Continue 2"/>
-    <w:lsdException w:unhideWhenUsed="0" w:uiPriority="0" w:semiHidden="0" w:name="List Continue 3"/>
-    <w:lsdException w:unhideWhenUsed="0" w:uiPriority="0" w:semiHidden="0" w:name="List Continue 4"/>
-    <w:lsdException w:unhideWhenUsed="0" w:uiPriority="0" w:semiHidden="0" w:name="List Continue 5"/>
-    <w:lsdException w:unhideWhenUsed="0" w:uiPriority="0" w:semiHidden="0" w:name="Message Header"/>
-    <w:lsdException w:qFormat="1" w:unhideWhenUsed="0" w:uiPriority="0" w:semiHidden="0" w:name="Subtitle"/>
-    <w:lsdException w:unhideWhenUsed="0" w:uiPriority="0" w:semiHidden="0" w:name="Salutation"/>
-    <w:lsdException w:unhideWhenUsed="0" w:uiPriority="0" w:semiHidden="0" w:name="Date"/>
-    <w:lsdException w:unhideWhenUsed="0" w:uiPriority="0" w:semiHidden="0" w:name="Body Text First Indent"/>
-    <w:lsdException w:unhideWhenUsed="0" w:uiPriority="0" w:semiHidden="0" w:name="Body Text First Indent 2"/>
-    <w:lsdException w:unhideWhenUsed="0" w:uiPriority="0" w:semiHidden="0" w:name="Note Heading"/>
-    <w:lsdException w:unhideWhenUsed="0" w:uiPriority="0" w:semiHidden="0" w:name="Body Text 2"/>
-    <w:lsdException w:unhideWhenUsed="0" w:uiPriority="0" w:semiHidden="0" w:name="Body Text 3"/>
-    <w:lsdException w:unhideWhenUsed="0" w:uiPriority="0" w:semiHidden="0" w:name="Body Text Indent 2"/>
-    <w:lsdException w:unhideWhenUsed="0" w:uiPriority="0" w:semiHidden="0" w:name="Body Text Indent 3"/>
-    <w:lsdException w:unhideWhenUsed="0" w:uiPriority="0" w:semiHidden="0" w:name="Block Text"/>
-    <w:lsdException w:unhideWhenUsed="0" w:uiPriority="0" w:semiHidden="0" w:name="Hyperlink"/>
-    <w:lsdException w:unhideWhenUsed="0" w:uiPriority="0" w:semiHidden="0" w:name="FollowedHyperlink"/>
-    <w:lsdException w:qFormat="1" w:unhideWhenUsed="0" w:uiPriority="0" w:semiHidden="0" w:name="Strong"/>
-    <w:lsdException w:qFormat="1" w:unhideWhenUsed="0" w:uiPriority="0" w:semiHidden="0" w:name="Emphasis"/>
-    <w:lsdException w:unhideWhenUsed="0" w:uiPriority="0" w:semiHidden="0" w:name="Document Map"/>
-    <w:lsdException w:unhideWhenUsed="0" w:uiPriority="0" w:semiHidden="0" w:name="Plain Text"/>
-    <w:lsdException w:unhideWhenUsed="0" w:uiPriority="0" w:semiHidden="0" w:name="E-mail Signature"/>
-    <w:lsdException w:unhideWhenUsed="0" w:uiPriority="0" w:semiHidden="0" w:name="Normal (Web)"/>
-    <w:lsdException w:unhideWhenUsed="0" w:uiPriority="0" w:semiHidden="0" w:name="HTML Acronym"/>
-    <w:lsdException w:unhideWhenUsed="0" w:uiPriority="0" w:semiHidden="0" w:name="HTML Address"/>
-    <w:lsdException w:unhideWhenUsed="0" w:uiPriority="0" w:semiHidden="0" w:name="HTML Cite"/>
-    <w:lsdException w:unhideWhenUsed="0" w:uiPriority="0" w:semiHidden="0" w:name="HTML Code"/>
-    <w:lsdException w:unhideWhenUsed="0" w:uiPriority="0" w:semiHidden="0" w:name="HTML Definition"/>
-    <w:lsdException w:unhideWhenUsed="0" w:uiPriority="0" w:semiHidden="0" w:name="HTML Keyboard"/>
-    <w:lsdException w:unhideWhenUsed="0" w:uiPriority="0" w:semiHidden="0" w:name="HTML Preformatted"/>
-    <w:lsdException w:unhideWhenUsed="0" w:uiPriority="0" w:semiHidden="0" w:name="HTML Sample"/>
-    <w:lsdException w:unhideWhenUsed="0" w:uiPriority="0" w:semiHidden="0" w:name="HTML Typewriter"/>
-    <w:lsdException w:unhideWhenUsed="0" w:uiPriority="0" w:semiHidden="0" w:name="HTML Variable"/>
-    <w:lsdException w:unhideWhenUsed="0" w:uiPriority="0" w:name="Normal Table"/>
-    <w:lsdException w:unhideWhenUsed="0" w:uiPriority="0" w:semiHidden="0" w:name="annotation subject"/>
-    <w:lsdException w:unhideWhenUsed="0" w:uiPriority="0" w:semiHidden="0" w:name="Table Simple 1"/>
-    <w:lsdException w:unhideWhenUsed="0" w:uiPriority="0" w:semiHidden="0" w:name="Table Simple 2"/>
-    <w:lsdException w:unhideWhenUsed="0" w:uiPriority="0" w:semiHidden="0" w:name="Table Simple 3"/>
-    <w:lsdException w:unhideWhenUsed="0" w:uiPriority="0" w:semiHidden="0" w:name="Table Classic 1"/>
-    <w:lsdException w:unhideWhenUsed="0" w:uiPriority="0" w:semiHidden="0" w:name="Table Classic 2"/>
-    <w:lsdException w:unhideWhenUsed="0" w:uiPriority="0" w:semiHidden="0" w:name="Table Classic 3"/>
-    <w:lsdException w:unhideWhenUsed="0" w:uiPriority="0" w:semiHidden="0" w:name="Table Classic 4"/>
-    <w:lsdException w:unhideWhenUsed="0" w:uiPriority="0" w:semiHidden="0" w:name="Table Colorful 1"/>
-    <w:lsdException w:unhideWhenUsed="0" w:uiPriority="0" w:semiHidden="0" w:name="Table Colorful 2"/>
-    <w:lsdException w:unhideWhenUsed="0" w:uiPriority="0" w:semiHidden="0" w:name="Table Colorful 3"/>
-    <w:lsdException w:unhideWhenUsed="0" w:uiPriority="0" w:semiHidden="0" w:name="Table Columns 1"/>
-    <w:lsdException w:unhideWhenUsed="0" w:uiPriority="0" w:semiHidden="0" w:name="Table Columns 2"/>
-    <w:lsdException w:unhideWhenUsed="0" w:uiPriority="0" w:semiHidden="0" w:name="Table Columns 3"/>
-    <w:lsdException w:unhideWhenUsed="0" w:uiPriority="0" w:semiHidden="0" w:name="Table Columns 4"/>
-    <w:lsdException w:unhideWhenUsed="0" w:uiPriority="0" w:semiHidden="0" w:name="Table Columns 5"/>
-    <w:lsdException w:unhideWhenUsed="0" w:uiPriority="0" w:semiHidden="0" w:name="Table Grid 1"/>
-    <w:lsdException w:unhideWhenUsed="0" w:uiPriority="0" w:semiHidden="0" w:name="Table Grid 2"/>
-    <w:lsdException w:unhideWhenUsed="0" w:uiPriority="0" w:semiHidden="0" w:name="Table Grid 3"/>
-    <w:lsdException w:unhideWhenUsed="0" w:uiPriority="0" w:semiHidden="0" w:name="Table Grid 4"/>
-    <w:lsdException w:unhideWhenUsed="0" w:uiPriority="0" w:semiHidden="0" w:name="Table Grid 5"/>
-    <w:lsdException w:unhideWhenUsed="0" w:uiPriority="0" w:semiHidden="0" w:name="Table Grid 6"/>
-    <w:lsdException w:unhideWhenUsed="0" w:uiPriority="0" w:semiHidden="0" w:name="Table Grid 7"/>
-    <w:lsdException w:unhideWhenUsed="0" w:uiPriority="0" w:semiHidden="0" w:name="Table Grid 8"/>
-    <w:lsdException w:unhideWhenUsed="0" w:uiPriority="0" w:semiHidden="0" w:name="Table List 1"/>
-    <w:lsdException w:unhideWhenUsed="0" w:uiPriority="0" w:semiHidden="0" w:name="Table List 2"/>
-    <w:lsdException w:unhideWhenUsed="0" w:uiPriority="0" w:semiHidden="0" w:name="Table List 3"/>
-    <w:lsdException w:unhideWhenUsed="0" w:uiPriority="0" w:semiHidden="0" w:name="Table List 4"/>
-    <w:lsdException w:unhideWhenUsed="0" w:uiPriority="0" w:semiHidden="0" w:name="Table List 5"/>
-    <w:lsdException w:unhideWhenUsed="0" w:uiPriority="0" w:semiHidden="0" w:name="Table List 6"/>
-    <w:lsdException w:unhideWhenUsed="0" w:uiPriority="0" w:semiHidden="0" w:name="Table List 7"/>
-    <w:lsdException w:unhideWhenUsed="0" w:uiPriority="0" w:semiHidden="0" w:name="Table List 8"/>
-    <w:lsdException w:unhideWhenUsed="0" w:uiPriority="0" w:semiHidden="0" w:name="Table 3D effects 1"/>
-    <w:lsdException w:unhideWhenUsed="0" w:uiPriority="0" w:semiHidden="0" w:name="Table 3D effects 2"/>
-    <w:lsdException w:unhideWhenUsed="0" w:uiPriority="0" w:semiHidden="0" w:name="Table 3D effects 3"/>
-    <w:lsdException w:unhideWhenUsed="0" w:uiPriority="0" w:semiHidden="0" w:name="Table Contemporary"/>
-    <w:lsdException w:unhideWhenUsed="0" w:uiPriority="0" w:semiHidden="0" w:name="Table Elegant"/>
-    <w:lsdException w:unhideWhenUsed="0" w:uiPriority="0" w:semiHidden="0" w:name="Table Professional"/>
-    <w:lsdException w:unhideWhenUsed="0" w:uiPriority="0" w:semiHidden="0" w:name="Table Subtle 1"/>
-    <w:lsdException w:unhideWhenUsed="0" w:uiPriority="0" w:semiHidden="0" w:name="Table Subtle 2"/>
-    <w:lsdException w:unhideWhenUsed="0" w:uiPriority="0" w:semiHidden="0" w:name="Table Web 1"/>
-    <w:lsdException w:unhideWhenUsed="0" w:uiPriority="0" w:semiHidden="0" w:name="Table Web 2"/>
-    <w:lsdException w:unhideWhenUsed="0" w:uiPriority="0" w:semiHidden="0" w:name="Table Web 3"/>
-    <w:lsdException w:unhideWhenUsed="0" w:uiPriority="0" w:semiHidden="0" w:name="Balloon Text"/>
-    <w:lsdException w:unhideWhenUsed="0" w:uiPriority="0" w:semiHidden="0" w:name="Table Grid"/>
-    <w:lsdException w:unhideWhenUsed="0" w:uiPriority="0" w:semiHidden="0" w:name="Table Theme"/>
-    <w:lsdException w:unhideWhenUsed="0" w:uiPriority="60" w:semiHidden="0" w:name="Light Shading"/>
-    <w:lsdException w:unhideWhenUsed="0" w:uiPriority="61" w:semiHidden="0" w:name="Light List"/>
-    <w:lsdException w:unhideWhenUsed="0" w:uiPriority="62" w:semiHidden="0" w:name="Light Grid"/>
-    <w:lsdException w:unhideWhenUsed="0" w:uiPriority="63" w:semiHidden="0" w:name="Medium Shading 1"/>
-    <w:lsdException w:unhideWhenUsed="0" w:uiPriority="64" w:semiHidden="0" w:name="Medium Shading 2"/>
-    <w:lsdException w:unhideWhenUsed="0" w:uiPriority="65" w:semiHidden="0" w:name="Medium List 1"/>
-    <w:lsdException w:unhideWhenUsed="0" w:uiPriority="66" w:semiHidden="0" w:name="Medium List 2"/>
-    <w:lsdException w:unhideWhenUsed="0" w:uiPriority="67" w:semiHidden="0" w:name="Medium Grid 1"/>
-    <w:lsdException w:unhideWhenUsed="0" w:uiPriority="68" w:semiHidden="0" w:name="Medium Grid 2"/>
-    <w:lsdException w:unhideWhenUsed="0" w:uiPriority="69" w:semiHidden="0" w:name="Medium Grid 3"/>
-    <w:lsdException w:unhideWhenUsed="0" w:uiPriority="70" w:semiHidden="0" w:name="Dark List"/>
-    <w:lsdException w:unhideWhenUsed="0" w:uiPriority="71" w:semiHidden="0" w:name="Colorful Shading"/>
-    <w:lsdException w:unhideWhenUsed="0" w:uiPriority="72" w:semiHidden="0" w:name="Colorful List"/>
-    <w:lsdException w:unhideWhenUsed="0" w:uiPriority="73" w:semiHidden="0" w:name="Colorful Grid"/>
-    <w:lsdException w:unhideWhenUsed="0" w:uiPriority="60" w:semiHidden="0" w:name="Light Shading Accent 1"/>
-    <w:lsdException w:unhideWhenUsed="0" w:uiPriority="61" w:semiHidden="0" w:name="Light List Accent 1"/>
-    <w:lsdException w:unhideWhenUsed="0" w:uiPriority="62" w:semiHidden="0" w:name="Light Grid Accent 1"/>
-    <w:lsdException w:unhideWhenUsed="0" w:uiPriority="63" w:semiHidden="0" w:name="Medium Shading 1 Accent 1"/>
-    <w:lsdException w:unhideWhenUsed="0" w:uiPriority="64" w:semiHidden="0" w:name="Medium Shading 2 Accent 1"/>
-    <w:lsdException w:unhideWhenUsed="0" w:uiPriority="65" w:semiHidden="0" w:name="Medium List 1 Accent 1"/>
-    <w:lsdException w:qFormat="1" w:unhideWhenUsed="0" w:uiPriority="1" w:semiHidden="0" w:name="List Paragraph"/>
-    <w:lsdException w:unhideWhenUsed="0" w:uiPriority="66" w:semiHidden="0" w:name="Medium List 2 Accent 1"/>
-    <w:lsdException w:unhideWhenUsed="0" w:uiPriority="67" w:semiHidden="0" w:name="Medium Grid 1 Accent 1"/>
-    <w:lsdException w:unhideWhenUsed="0" w:uiPriority="68" w:semiHidden="0" w:name="Medium Grid 2 Accent 1"/>
-    <w:lsdException w:unhideWhenUsed="0" w:uiPriority="69" w:semiHidden="0" w:name="Medium Grid 3 Accent 1"/>
-    <w:lsdException w:unhideWhenUsed="0" w:uiPriority="70" w:semiHidden="0" w:name="Dark List Accent 1"/>
-    <w:lsdException w:unhideWhenUsed="0" w:uiPriority="71" w:semiHidden="0" w:name="Colorful Shading Accent 1"/>
-    <w:lsdException w:unhideWhenUsed="0" w:uiPriority="72" w:semiHidden="0" w:name="Colorful List Accent 1"/>
-    <w:lsdException w:unhideWhenUsed="0" w:uiPriority="73" w:semiHidden="0" w:name="Colorful Grid Accent 1"/>
-    <w:lsdException w:unhideWhenUsed="0" w:uiPriority="60" w:semiHidden="0" w:name="Light Shading Accent 2"/>
-    <w:lsdException w:unhideWhenUsed="0" w:uiPriority="61" w:semiHidden="0" w:name="Light List Accent 2"/>
-    <w:lsdException w:unhideWhenUsed="0" w:uiPriority="62" w:semiHidden="0" w:name="Light Grid Accent 2"/>
-    <w:lsdException w:unhideWhenUsed="0" w:uiPriority="63" w:semiHidden="0" w:name="Medium Shading 1 Accent 2"/>
-    <w:lsdException w:unhideWhenUsed="0" w:uiPriority="64" w:semiHidden="0" w:name="Medium Shading 2 Accent 2"/>
-    <w:lsdException w:unhideWhenUsed="0" w:uiPriority="65" w:semiHidden="0" w:name="Medium List 1 Accent 2"/>
-    <w:lsdException w:unhideWhenUsed="0" w:uiPriority="66" w:semiHidden="0" w:name="Medium List 2 Accent 2"/>
-    <w:lsdException w:unhideWhenUsed="0" w:uiPriority="67" w:semiHidden="0" w:name="Medium Grid 1 Accent 2"/>
-    <w:lsdException w:unhideWhenUsed="0" w:uiPriority="68" w:semiHidden="0" w:name="Medium Grid 2 Accent 2"/>
-    <w:lsdException w:unhideWhenUsed="0" w:uiPriority="69" w:semiHidden="0" w:name="Medium Grid 3 Accent 2"/>
-    <w:lsdException w:unhideWhenUsed="0" w:uiPriority="70" w:semiHidden="0" w:name="Dark List Accent 2"/>
-    <w:lsdException w:unhideWhenUsed="0" w:uiPriority="71" w:semiHidden="0" w:name="Colorful Shading Accent 2"/>
-    <w:lsdException w:unhideWhenUsed="0" w:uiPriority="72" w:semiHidden="0" w:name="Colorful List Accent 2"/>
-    <w:lsdException w:unhideWhenUsed="0" w:uiPriority="73" w:semiHidden="0" w:name="Colorful Grid Accent 2"/>
-    <w:lsdException w:unhideWhenUsed="0" w:uiPriority="60" w:semiHidden="0" w:name="Light Shading Accent 3"/>
-    <w:lsdException w:unhideWhenUsed="0" w:uiPriority="61" w:semiHidden="0" w:name="Light List Accent 3"/>
-    <w:lsdException w:unhideWhenUsed="0" w:uiPriority="62" w:semiHidden="0" w:name="Light Grid Accent 3"/>
-    <w:lsdException w:unhideWhenUsed="0" w:uiPriority="63" w:semiHidden="0" w:name="Medium Shading 1 Accent 3"/>
-    <w:lsdException w:unhideWhenUsed="0" w:uiPriority="64" w:semiHidden="0" w:name="Medium Shading 2 Accent 3"/>
-    <w:lsdException w:unhideWhenUsed="0" w:uiPriority="65" w:semiHidden="0" w:name="Medium List 1 Accent 3"/>
-    <w:lsdException w:unhideWhenUsed="0" w:uiPriority="66" w:semiHidden="0" w:name="Medium List 2 Accent 3"/>
-    <w:lsdException w:unhideWhenUsed="0" w:uiPriority="67" w:semiHidden="0" w:name="Medium Grid 1 Accent 3"/>
-    <w:lsdException w:unhideWhenUsed="0" w:uiPriority="68" w:semiHidden="0" w:name="Medium Grid 2 Accent 3"/>
-    <w:lsdException w:unhideWhenUsed="0" w:uiPriority="69" w:semiHidden="0" w:name="Medium Grid 3 Accent 3"/>
-    <w:lsdException w:unhideWhenUsed="0" w:uiPriority="70" w:semiHidden="0" w:name="Dark List Accent 3"/>
-    <w:lsdException w:unhideWhenUsed="0" w:uiPriority="71" w:semiHidden="0" w:name="Colorful Shading Accent 3"/>
-    <w:lsdException w:unhideWhenUsed="0" w:uiPriority="72" w:semiHidden="0" w:name="Colorful List Accent 3"/>
-    <w:lsdException w:unhideWhenUsed="0" w:uiPriority="73" w:semiHidden="0" w:name="Colorful Grid Accent 3"/>
-    <w:lsdException w:unhideWhenUsed="0" w:uiPriority="60" w:semiHidden="0" w:name="Light Shading Accent 4"/>
-    <w:lsdException w:unhideWhenUsed="0" w:uiPriority="61" w:semiHidden="0" w:name="Light List Accent 4"/>
-    <w:lsdException w:unhideWhenUsed="0" w:uiPriority="62" w:semiHidden="0" w:name="Light Grid Accent 4"/>
-    <w:lsdException w:unhideWhenUsed="0" w:uiPriority="63" w:semiHidden="0" w:name="Medium Shading 1 Accent 4"/>
-    <w:lsdException w:unhideWhenUsed="0" w:uiPriority="64" w:semiHidden="0" w:name="Medium Shading 2 Accent 4"/>
-    <w:lsdException w:unhideWhenUsed="0" w:uiPriority="65" w:semiHidden="0" w:name="Medium List 1 Accent 4"/>
-    <w:lsdException w:unhideWhenUsed="0" w:uiPriority="66" w:semiHidden="0" w:name="Medium List 2 Accent 4"/>
-    <w:lsdException w:unhideWhenUsed="0" w:uiPriority="67" w:semiHidden="0" w:name="Medium Grid 1 Accent 4"/>
-    <w:lsdException w:unhideWhenUsed="0" w:uiPriority="68" w:semiHidden="0" w:name="Medium Grid 2 Accent 4"/>
-    <w:lsdException w:unhideWhenUsed="0" w:uiPriority="69" w:semiHidden="0" w:name="Medium Grid 3 Accent 4"/>
-    <w:lsdException w:unhideWhenUsed="0" w:uiPriority="70" w:semiHidden="0" w:name="Dark List Accent 4"/>
-    <w:lsdException w:unhideWhenUsed="0" w:uiPriority="71" w:semiHidden="0" w:name="Colorful Shading Accent 4"/>
-    <w:lsdException w:unhideWhenUsed="0" w:uiPriority="72" w:semiHidden="0" w:name="Colorful List Accent 4"/>
-    <w:lsdException w:unhideWhenUsed="0" w:uiPriority="73" w:semiHidden="0" w:name="Colorful Grid Accent 4"/>
-    <w:lsdException w:unhideWhenUsed="0" w:uiPriority="60" w:semiHidden="0" w:name="Light Shading Accent 5"/>
-    <w:lsdException w:unhideWhenUsed="0" w:uiPriority="61" w:semiHidden="0" w:name="Light List Accent 5"/>
-    <w:lsdException w:unhideWhenUsed="0" w:uiPriority="62" w:semiHidden="0" w:name="Light Grid Accent 5"/>
-    <w:lsdException w:unhideWhenUsed="0" w:uiPriority="63" w:semiHidden="0" w:name="Medium Shading 1 Accent 5"/>
-    <w:lsdException w:unhideWhenUsed="0" w:uiPriority="64" w:semiHidden="0" w:name="Medium Shading 2 Accent 5"/>
-    <w:lsdException w:unhideWhenUsed="0" w:uiPriority="65" w:semiHidden="0" w:name="Medium List 1 Accent 5"/>
-    <w:lsdException w:unhideWhenUsed="0" w:uiPriority="66" w:semiHidden="0" w:name="Medium List 2 Accent 5"/>
-    <w:lsdException w:unhideWhenUsed="0" w:uiPriority="67" w:semiHidden="0" w:name="Medium Grid 1 Accent 5"/>
-    <w:lsdException w:unhideWhenUsed="0" w:uiPriority="68" w:semiHidden="0" w:name="Medium Grid 2 Accent 5"/>
-    <w:lsdException w:unhideWhenUsed="0" w:uiPriority="69" w:semiHidden="0" w:name="Medium Grid 3 Accent 5"/>
-    <w:lsdException w:unhideWhenUsed="0" w:uiPriority="70" w:semiHidden="0" w:name="Dark List Accent 5"/>
-    <w:lsdException w:unhideWhenUsed="0" w:uiPriority="71" w:semiHidden="0" w:name="Colorful Shading Accent 5"/>
-    <w:lsdException w:unhideWhenUsed="0" w:uiPriority="72" w:semiHidden="0" w:name="Colorful List Accent 5"/>
-    <w:lsdException w:unhideWhenUsed="0" w:uiPriority="73" w:semiHidden="0" w:name="Colorful Grid Accent 5"/>
-    <w:lsdException w:unhideWhenUsed="0" w:uiPriority="60" w:semiHidden="0" w:name="Light Shading Accent 6"/>
-    <w:lsdException w:unhideWhenUsed="0" w:uiPriority="61" w:semiHidden="0" w:name="Light List Accent 6"/>
-    <w:lsdException w:unhideWhenUsed="0" w:uiPriority="62" w:semiHidden="0" w:name="Light Grid Accent 6"/>
-    <w:lsdException w:unhideWhenUsed="0" w:uiPriority="63" w:semiHidden="0" w:name="Medium Shading 1 Accent 6"/>
-    <w:lsdException w:unhideWhenUsed="0" w:uiPriority="64" w:semiHidden="0" w:name="Medium Shading 2 Accent 6"/>
-    <w:lsdException w:unhideWhenUsed="0" w:uiPriority="65" w:semiHidden="0" w:name="Medium List 1 Accent 6"/>
-    <w:lsdException w:unhideWhenUsed="0" w:uiPriority="66" w:semiHidden="0" w:name="Medium List 2 Accent 6"/>
-    <w:lsdException w:unhideWhenUsed="0" w:uiPriority="67" w:semiHidden="0" w:name="Medium Grid 1 Accent 6"/>
-    <w:lsdException w:unhideWhenUsed="0" w:uiPriority="68" w:semiHidden="0" w:name="Medium Grid 2 Accent 6"/>
-    <w:lsdException w:unhideWhenUsed="0" w:uiPriority="69" w:semiHidden="0" w:name="Medium Grid 3 Accent 6"/>
-    <w:lsdException w:unhideWhenUsed="0" w:uiPriority="70" w:semiHidden="0" w:name="Dark List Accent 6"/>
-    <w:lsdException w:unhideWhenUsed="0" w:uiPriority="71" w:semiHidden="0" w:name="Colorful Shading Accent 6"/>
-    <w:lsdException w:unhideWhenUsed="0" w:uiPriority="72" w:semiHidden="0" w:name="Colorful List Accent 6"/>
-    <w:lsdException w:unhideWhenUsed="0" w:uiPriority="73" w:semiHidden="0" w:name="Colorful Grid Accent 6"/>
+  <w:latentStyles w:defLockedState="0" w:defUIPriority="0" w:defSemiHidden="0" w:defUnhideWhenUsed="0" w:defQFormat="0" w:count="376">
+    <w:lsdException w:name="Normal" w:uiPriority="1" w:qFormat="1"/>
+    <w:lsdException w:name="heading 1" w:qFormat="1"/>
+    <w:lsdException w:name="heading 2" w:semiHidden="1" w:unhideWhenUsed="1" w:qFormat="1"/>
+    <w:lsdException w:name="heading 3" w:semiHidden="1" w:unhideWhenUsed="1" w:qFormat="1"/>
+    <w:lsdException w:name="heading 4" w:semiHidden="1" w:unhideWhenUsed="1" w:qFormat="1"/>
+    <w:lsdException w:name="heading 5" w:semiHidden="1" w:unhideWhenUsed="1" w:qFormat="1"/>
+    <w:lsdException w:name="heading 6" w:semiHidden="1" w:unhideWhenUsed="1" w:qFormat="1"/>
+    <w:lsdException w:name="heading 7" w:semiHidden="1" w:unhideWhenUsed="1" w:qFormat="1"/>
+    <w:lsdException w:name="heading 8" w:semiHidden="1" w:unhideWhenUsed="1" w:qFormat="1"/>
+    <w:lsdException w:name="heading 9" w:semiHidden="1" w:unhideWhenUsed="1" w:qFormat="1"/>
+    <w:lsdException w:name="caption" w:semiHidden="1" w:unhideWhenUsed="1" w:qFormat="1"/>
+    <w:lsdException w:name="Title" w:uiPriority="1" w:qFormat="1"/>
+    <w:lsdException w:name="Default Paragraph Font" w:semiHidden="1" w:uiPriority="1" w:unhideWhenUsed="1"/>
+    <w:lsdException w:name="Body Text" w:uiPriority="1" w:qFormat="1"/>
+    <w:lsdException w:name="Subtitle" w:qFormat="1"/>
+    <w:lsdException w:name="Strong" w:qFormat="1"/>
+    <w:lsdException w:name="Emphasis" w:qFormat="1"/>
+    <w:lsdException w:name="HTML Top of Form" w:semiHidden="1" w:uiPriority="99" w:unhideWhenUsed="1"/>
+    <w:lsdException w:name="HTML Bottom of Form" w:semiHidden="1" w:uiPriority="99" w:unhideWhenUsed="1"/>
+    <w:lsdException w:name="Normal Table" w:semiHidden="1" w:unhideWhenUsed="1"/>
+    <w:lsdException w:name="No List" w:semiHidden="1" w:uiPriority="99" w:unhideWhenUsed="1"/>
+    <w:lsdException w:name="Outline List 1" w:semiHidden="1" w:uiPriority="99" w:unhideWhenUsed="1"/>
+    <w:lsdException w:name="Outline List 2" w:semiHidden="1" w:uiPriority="99" w:unhideWhenUsed="1"/>
+    <w:lsdException w:name="Outline List 3" w:semiHidden="1" w:uiPriority="99" w:unhideWhenUsed="1"/>
+    <w:lsdException w:name="Table Simple 1" w:semiHidden="1" w:unhideWhenUsed="1"/>
+    <w:lsdException w:name="Table Simple 2" w:semiHidden="1" w:unhideWhenUsed="1"/>
+    <w:lsdException w:name="Table Simple 3" w:semiHidden="1" w:unhideWhenUsed="1"/>
+    <w:lsdException w:name="Table Classic 1" w:semiHidden="1" w:unhideWhenUsed="1"/>
+    <w:lsdException w:name="Table Classic 2" w:semiHidden="1" w:unhideWhenUsed="1"/>
+    <w:lsdException w:name="Table Classic 3" w:semiHidden="1" w:unhideWhenUsed="1"/>
+    <w:lsdException w:name="Table Classic 4" w:semiHidden="1" w:unhideWhenUsed="1"/>
+    <w:lsdException w:name="Table Colorful 1" w:semiHidden="1" w:unhideWhenUsed="1"/>
+    <w:lsdException w:name="Table Colorful 2" w:semiHidden="1" w:unhideWhenUsed="1"/>
+    <w:lsdException w:name="Table Colorful 3" w:semiHidden="1" w:unhideWhenUsed="1"/>
+    <w:lsdException w:name="Table Columns 1" w:semiHidden="1" w:unhideWhenUsed="1"/>
+    <w:lsdException w:name="Table Columns 2" w:semiHidden="1" w:unhideWhenUsed="1"/>
+    <w:lsdException w:name="Table Columns 3" w:semiHidden="1" w:unhideWhenUsed="1"/>
+    <w:lsdException w:name="Table Columns 4" w:semiHidden="1" w:unhideWhenUsed="1"/>
+    <w:lsdException w:name="Table Columns 5" w:semiHidden="1" w:unhideWhenUsed="1"/>
+    <w:lsdException w:name="Table Grid 1" w:semiHidden="1" w:unhideWhenUsed="1"/>
+    <w:lsdException w:name="Table Grid 2" w:semiHidden="1" w:unhideWhenUsed="1"/>
+    <w:lsdException w:name="Table Grid 3" w:semiHidden="1" w:unhideWhenUsed="1"/>
+    <w:lsdException w:name="Table Grid 4" w:semiHidden="1" w:unhideWhenUsed="1"/>
+    <w:lsdException w:name="Table Grid 5" w:semiHidden="1" w:unhideWhenUsed="1"/>
+    <w:lsdException w:name="Table Grid 6" w:semiHidden="1" w:unhideWhenUsed="1"/>
+    <w:lsdException w:name="Table Grid 7" w:semiHidden="1" w:unhideWhenUsed="1"/>
+    <w:lsdException w:name="Table Grid 8" w:semiHidden="1" w:unhideWhenUsed="1"/>
+    <w:lsdException w:name="Table List 1" w:semiHidden="1" w:unhideWhenUsed="1"/>
+    <w:lsdException w:name="Table List 2" w:semiHidden="1" w:unhideWhenUsed="1"/>
+    <w:lsdException w:name="Table List 3" w:semiHidden="1" w:unhideWhenUsed="1"/>
+    <w:lsdException w:name="Table List 4" w:semiHidden="1" w:unhideWhenUsed="1"/>
+    <w:lsdException w:name="Table List 5" w:semiHidden="1" w:unhideWhenUsed="1"/>
+    <w:lsdException w:name="Table List 6" w:semiHidden="1" w:unhideWhenUsed="1"/>
+    <w:lsdException w:name="Table List 7" w:semiHidden="1" w:unhideWhenUsed="1"/>
+    <w:lsdException w:name="Table List 8" w:semiHidden="1" w:unhideWhenUsed="1"/>
+    <w:lsdException w:name="Table 3D effects 1" w:semiHidden="1" w:unhideWhenUsed="1"/>
+    <w:lsdException w:name="Table 3D effects 2" w:semiHidden="1" w:unhideWhenUsed="1"/>
+    <w:lsdException w:name="Table 3D effects 3" w:semiHidden="1" w:unhideWhenUsed="1"/>
+    <w:lsdException w:name="Table Contemporary" w:semiHidden="1" w:unhideWhenUsed="1"/>
+    <w:lsdException w:name="Table Elegant" w:semiHidden="1" w:unhideWhenUsed="1"/>
+    <w:lsdException w:name="Table Professional" w:semiHidden="1" w:unhideWhenUsed="1"/>
+    <w:lsdException w:name="Table Subtle 1" w:semiHidden="1" w:unhideWhenUsed="1"/>
+    <w:lsdException w:name="Table Subtle 2" w:semiHidden="1" w:unhideWhenUsed="1"/>
+    <w:lsdException w:name="Table Web 1" w:semiHidden="1" w:unhideWhenUsed="1"/>
+    <w:lsdException w:name="Table Web 2" w:semiHidden="1" w:unhideWhenUsed="1"/>
+    <w:lsdException w:name="Table Web 3" w:semiHidden="1" w:unhideWhenUsed="1"/>
+    <w:lsdException w:name="Table Theme" w:semiHidden="1" w:unhideWhenUsed="1"/>
+    <w:lsdException w:name="Placeholder Text" w:semiHidden="1" w:uiPriority="99" w:unhideWhenUsed="1"/>
+    <w:lsdException w:name="No Spacing" w:semiHidden="1" w:uiPriority="99" w:unhideWhenUsed="1"/>
+    <w:lsdException w:name="Light Shading" w:uiPriority="60"/>
+    <w:lsdException w:name="Light List" w:uiPriority="61"/>
+    <w:lsdException w:name="Light Grid" w:uiPriority="62"/>
+    <w:lsdException w:name="Medium Shading 1" w:uiPriority="63"/>
+    <w:lsdException w:name="Medium Shading 2" w:uiPriority="64"/>
+    <w:lsdException w:name="Medium List 1" w:uiPriority="65"/>
+    <w:lsdException w:name="Medium List 2" w:uiPriority="66"/>
+    <w:lsdException w:name="Medium Grid 1" w:uiPriority="67"/>
+    <w:lsdException w:name="Medium Grid 2" w:uiPriority="68"/>
+    <w:lsdException w:name="Medium Grid 3" w:uiPriority="69"/>
+    <w:lsdException w:name="Dark List" w:uiPriority="70"/>
+    <w:lsdException w:name="Colorful Shading" w:uiPriority="71"/>
+    <w:lsdException w:name="Colorful List" w:uiPriority="72"/>
+    <w:lsdException w:name="Colorful Grid" w:uiPriority="73"/>
+    <w:lsdException w:name="Light Shading Accent 1" w:uiPriority="60"/>
+    <w:lsdException w:name="Light List Accent 1" w:uiPriority="61"/>
+    <w:lsdException w:name="Light Grid Accent 1" w:uiPriority="62"/>
+    <w:lsdException w:name="Medium Shading 1 Accent 1" w:uiPriority="63"/>
+    <w:lsdException w:name="Medium Shading 2 Accent 1" w:uiPriority="64"/>
+    <w:lsdException w:name="Medium List 1 Accent 1" w:uiPriority="65"/>
+    <w:lsdException w:name="Revision" w:semiHidden="1" w:uiPriority="99" w:unhideWhenUsed="1"/>
+    <w:lsdException w:name="List Paragraph" w:uiPriority="1" w:qFormat="1"/>
+    <w:lsdException w:name="Quote" w:semiHidden="1" w:uiPriority="99" w:unhideWhenUsed="1"/>
+    <w:lsdException w:name="Intense Quote" w:semiHidden="1" w:uiPriority="99" w:unhideWhenUsed="1"/>
+    <w:lsdException w:name="Medium List 2 Accent 1" w:uiPriority="66"/>
+    <w:lsdException w:name="Medium Grid 1 Accent 1" w:uiPriority="67"/>
+    <w:lsdException w:name="Medium Grid 2 Accent 1" w:uiPriority="68"/>
+    <w:lsdException w:name="Medium Grid 3 Accent 1" w:uiPriority="69"/>
+    <w:lsdException w:name="Dark List Accent 1" w:uiPriority="70"/>
+    <w:lsdException w:name="Colorful Shading Accent 1" w:uiPriority="71"/>
+    <w:lsdException w:name="Colorful List Accent 1" w:uiPriority="72"/>
+    <w:lsdException w:name="Colorful Grid Accent 1" w:uiPriority="73"/>
+    <w:lsdException w:name="Light Shading Accent 2" w:uiPriority="60"/>
+    <w:lsdException w:name="Light List Accent 2" w:uiPriority="61"/>
+    <w:lsdException w:name="Light Grid Accent 2" w:uiPriority="62"/>
+    <w:lsdException w:name="Medium Shading 1 Accent 2" w:uiPriority="63"/>
+    <w:lsdException w:name="Medium Shading 2 Accent 2" w:uiPriority="64"/>
+    <w:lsdException w:name="Medium List 1 Accent 2" w:uiPriority="65"/>
+    <w:lsdException w:name="Medium List 2 Accent 2" w:uiPriority="66"/>
+    <w:lsdException w:name="Medium Grid 1 Accent 2" w:uiPriority="67"/>
+    <w:lsdException w:name="Medium Grid 2 Accent 2" w:uiPriority="68"/>
+    <w:lsdException w:name="Medium Grid 3 Accent 2" w:uiPriority="69"/>
+    <w:lsdException w:name="Dark List Accent 2" w:uiPriority="70"/>
+    <w:lsdException w:name="Colorful Shading Accent 2" w:uiPriority="71"/>
+    <w:lsdException w:name="Colorful List Accent 2" w:uiPriority="72"/>
+    <w:lsdException w:name="Colorful Grid Accent 2" w:uiPriority="73"/>
+    <w:lsdException w:name="Light Shading Accent 3" w:uiPriority="60"/>
+    <w:lsdException w:name="Light List Accent 3" w:uiPriority="61"/>
+    <w:lsdException w:name="Light Grid Accent 3" w:uiPriority="62"/>
+    <w:lsdException w:name="Medium Shading 1 Accent 3" w:uiPriority="63"/>
+    <w:lsdException w:name="Medium Shading 2 Accent 3" w:uiPriority="64"/>
+    <w:lsdException w:name="Medium List 1 Accent 3" w:uiPriority="65"/>
+    <w:lsdException w:name="Medium List 2 Accent 3" w:uiPriority="66"/>
+    <w:lsdException w:name="Medium Grid 1 Accent 3" w:uiPriority="67"/>
+    <w:lsdException w:name="Medium Grid 2 Accent 3" w:uiPriority="68"/>
+    <w:lsdException w:name="Medium Grid 3 Accent 3" w:uiPriority="69"/>
+    <w:lsdException w:name="Dark List Accent 3" w:uiPriority="70"/>
+    <w:lsdException w:name="Colorful Shading Accent 3" w:uiPriority="71"/>
+    <w:lsdException w:name="Colorful List Accent 3" w:uiPriority="72"/>
+    <w:lsdException w:name="Colorful Grid Accent 3" w:uiPriority="73"/>
+    <w:lsdException w:name="Light Shading Accent 4" w:uiPriority="60"/>
+    <w:lsdException w:name="Light List Accent 4" w:uiPriority="61"/>
+    <w:lsdException w:name="Light Grid Accent 4" w:uiPriority="62"/>
+    <w:lsdException w:name="Medium Shading 1 Accent 4" w:uiPriority="63"/>
+    <w:lsdException w:name="Medium Shading 2 Accent 4" w:uiPriority="64"/>
+    <w:lsdException w:name="Medium List 1 Accent 4" w:uiPriority="65"/>
+    <w:lsdException w:name="Medium List 2 Accent 4" w:uiPriority="66"/>
+    <w:lsdException w:name="Medium Grid 1 Accent 4" w:uiPriority="67"/>
+    <w:lsdException w:name="Medium Grid 2 Accent 4" w:uiPriority="68"/>
+    <w:lsdException w:name="Medium Grid 3 Accent 4" w:uiPriority="69"/>
+    <w:lsdException w:name="Dark List Accent 4" w:uiPriority="70"/>
+    <w:lsdException w:name="Colorful Shading Accent 4" w:uiPriority="71"/>
+    <w:lsdException w:name="Colorful List Accent 4" w:uiPriority="72"/>
+    <w:lsdException w:name="Colorful Grid Accent 4" w:uiPriority="73"/>
+    <w:lsdException w:name="Light Shading Accent 5" w:uiPriority="60"/>
+    <w:lsdException w:name="Light List Accent 5" w:uiPriority="61"/>
+    <w:lsdException w:name="Light Grid Accent 5" w:uiPriority="62"/>
+    <w:lsdException w:name="Medium Shading 1 Accent 5" w:uiPriority="63"/>
+    <w:lsdException w:name="Medium Shading 2 Accent 5" w:uiPriority="64"/>
+    <w:lsdException w:name="Medium List 1 Accent 5" w:uiPriority="65"/>
+    <w:lsdException w:name="Medium List 2 Accent 5" w:uiPriority="66"/>
+    <w:lsdException w:name="Medium Grid 1 Accent 5" w:uiPriority="67"/>
+    <w:lsdException w:name="Medium Grid 2 Accent 5" w:uiPriority="68"/>
+    <w:lsdException w:name="Medium Grid 3 Accent 5" w:uiPriority="69"/>
+    <w:lsdException w:name="Dark List Accent 5" w:uiPriority="70"/>
+    <w:lsdException w:name="Colorful Shading Accent 5" w:uiPriority="71"/>
+    <w:lsdException w:name="Colorful List Accent 5" w:uiPriority="72"/>
+    <w:lsdException w:name="Colorful Grid Accent 5" w:uiPriority="73"/>
+    <w:lsdException w:name="Light Shading Accent 6" w:uiPriority="60"/>
+    <w:lsdException w:name="Light List Accent 6" w:uiPriority="61"/>
+    <w:lsdException w:name="Light Grid Accent 6" w:uiPriority="62"/>
+    <w:lsdException w:name="Medium Shading 1 Accent 6" w:uiPriority="63"/>
+    <w:lsdException w:name="Medium Shading 2 Accent 6" w:uiPriority="64"/>
+    <w:lsdException w:name="Medium List 1 Accent 6" w:uiPriority="65"/>
+    <w:lsdException w:name="Medium List 2 Accent 6" w:uiPriority="66"/>
+    <w:lsdException w:name="Medium Grid 1 Accent 6" w:uiPriority="67"/>
+    <w:lsdException w:name="Medium Grid 2 Accent 6" w:uiPriority="68"/>
+    <w:lsdException w:name="Medium Grid 3 Accent 6" w:uiPriority="69"/>
+    <w:lsdException w:name="Dark List Accent 6" w:uiPriority="70"/>
+    <w:lsdException w:name="Colorful Shading Accent 6" w:uiPriority="71"/>
+    <w:lsdException w:name="Colorful List Accent 6" w:uiPriority="72"/>
+    <w:lsdException w:name="Colorful Grid Accent 6" w:uiPriority="73"/>
+    <w:lsdException w:name="Subtle Emphasis" w:uiPriority="19" w:qFormat="1"/>
+    <w:lsdException w:name="Intense Emphasis" w:uiPriority="21" w:qFormat="1"/>
+    <w:lsdException w:name="Subtle Reference" w:uiPriority="31" w:qFormat="1"/>
+    <w:lsdException w:name="Intense Reference" w:uiPriority="32" w:qFormat="1"/>
+    <w:lsdException w:name="Book Title" w:uiPriority="33" w:qFormat="1"/>
+    <w:lsdException w:name="Bibliography" w:semiHidden="1" w:uiPriority="37" w:unhideWhenUsed="1"/>
+    <w:lsdException w:name="TOC Heading" w:semiHidden="1" w:uiPriority="39" w:unhideWhenUsed="1" w:qFormat="1"/>
+    <w:lsdException w:name="Plain Table 1" w:uiPriority="41"/>
+    <w:lsdException w:name="Plain Table 2" w:uiPriority="42"/>
+    <w:lsdException w:name="Plain Table 3" w:uiPriority="43"/>
+    <w:lsdException w:name="Plain Table 4" w:uiPriority="44"/>
+    <w:lsdException w:name="Plain Table 5" w:uiPriority="45"/>
+    <w:lsdException w:name="Grid Table Light" w:uiPriority="40"/>
+    <w:lsdException w:name="Grid Table 1 Light" w:uiPriority="46"/>
+    <w:lsdException w:name="Grid Table 2" w:uiPriority="47"/>
+    <w:lsdException w:name="Grid Table 3" w:uiPriority="48"/>
+    <w:lsdException w:name="Grid Table 4" w:uiPriority="49"/>
+    <w:lsdException w:name="Grid Table 5 Dark" w:uiPriority="50"/>
+    <w:lsdException w:name="Grid Table 6 Colorful" w:uiPriority="51"/>
+    <w:lsdException w:name="Grid Table 7 Colorful" w:uiPriority="52"/>
+    <w:lsdException w:name="Grid Table 1 Light Accent 1" w:uiPriority="46"/>
+    <w:lsdException w:name="Grid Table 2 Accent 1" w:uiPriority="47"/>
+    <w:lsdException w:name="Grid Table 3 Accent 1" w:uiPriority="48"/>
+    <w:lsdException w:name="Grid Table 4 Accent 1" w:uiPriority="49"/>
+    <w:lsdException w:name="Grid Table 5 Dark Accent 1" w:uiPriority="50"/>
+    <w:lsdException w:name="Grid Table 6 Colorful Accent 1" w:uiPriority="51"/>
+    <w:lsdException w:name="Grid Table 7 Colorful Accent 1" w:uiPriority="52"/>
+    <w:lsdException w:name="Grid Table 1 Light Accent 2" w:uiPriority="46"/>
+    <w:lsdException w:name="Grid Table 2 Accent 2" w:uiPriority="47"/>
+    <w:lsdException w:name="Grid Table 3 Accent 2" w:uiPriority="48"/>
+    <w:lsdException w:name="Grid Table 4 Accent 2" w:uiPriority="49"/>
+    <w:lsdException w:name="Grid Table 5 Dark Accent 2" w:uiPriority="50"/>
+    <w:lsdException w:name="Grid Table 6 Colorful Accent 2" w:uiPriority="51"/>
+    <w:lsdException w:name="Grid Table 7 Colorful Accent 2" w:uiPriority="52"/>
+    <w:lsdException w:name="Grid Table 1 Light Accent 3" w:uiPriority="46"/>
+    <w:lsdException w:name="Grid Table 2 Accent 3" w:uiPriority="47"/>
+    <w:lsdException w:name="Grid Table 3 Accent 3" w:uiPriority="48"/>
+    <w:lsdException w:name="Grid Table 4 Accent 3" w:uiPriority="49"/>
+    <w:lsdException w:name="Grid Table 5 Dark Accent 3" w:uiPriority="50"/>
+    <w:lsdException w:name="Grid Table 6 Colorful Accent 3" w:uiPriority="51"/>
+    <w:lsdException w:name="Grid Table 7 Colorful Accent 3" w:uiPriority="52"/>
+    <w:lsdException w:name="Grid Table 1 Light Accent 4" w:uiPriority="46"/>
+    <w:lsdException w:name="Grid Table 2 Accent 4" w:uiPriority="47"/>
+    <w:lsdException w:name="Grid Table 3 Accent 4" w:uiPriority="48"/>
+    <w:lsdException w:name="Grid Table 4 Accent 4" w:uiPriority="49"/>
+    <w:lsdException w:name="Grid Table 5 Dark Accent 4" w:uiPriority="50"/>
+    <w:lsdException w:name="Grid Table 6 Colorful Accent 4" w:uiPriority="51"/>
+    <w:lsdException w:name="Grid Table 7 Colorful Accent 4" w:uiPriority="52"/>
+    <w:lsdException w:name="Grid Table 1 Light Accent 5" w:uiPriority="46"/>
+    <w:lsdException w:name="Grid Table 2 Accent 5" w:uiPriority="47"/>
+    <w:lsdException w:name="Grid Table 3 Accent 5" w:uiPriority="48"/>
+    <w:lsdException w:name="Grid Table 4 Accent 5" w:uiPriority="49"/>
+    <w:lsdException w:name="Grid Table 5 Dark Accent 5" w:uiPriority="50"/>
+    <w:lsdException w:name="Grid Table 6 Colorful Accent 5" w:uiPriority="51"/>
+    <w:lsdException w:name="Grid Table 7 Colorful Accent 5" w:uiPriority="52"/>
+    <w:lsdException w:name="Grid Table 1 Light Accent 6" w:uiPriority="46"/>
+    <w:lsdException w:name="Grid Table 2 Accent 6" w:uiPriority="47"/>
+    <w:lsdException w:name="Grid Table 3 Accent 6" w:uiPriority="48"/>
+    <w:lsdException w:name="Grid Table 4 Accent 6" w:uiPriority="49"/>
+    <w:lsdException w:name="Grid Table 5 Dark Accent 6" w:uiPriority="50"/>
+    <w:lsdException w:name="Grid Table 6 Colorful Accent 6" w:uiPriority="51"/>
+    <w:lsdException w:name="Grid Table 7 Colorful Accent 6" w:uiPriority="52"/>
+    <w:lsdException w:name="List Table 1 Light" w:uiPriority="46"/>
+    <w:lsdException w:name="List Table 2" w:uiPriority="47"/>
+    <w:lsdException w:name="List Table 3" w:uiPriority="48"/>
+    <w:lsdException w:name="List Table 4" w:uiPriority="49"/>
+    <w:lsdException w:name="List Table 5 Dark" w:uiPriority="50"/>
+    <w:lsdException w:name="List Table 6 Colorful" w:uiPriority="51"/>
+    <w:lsdException w:name="List Table 7 Colorful" w:uiPriority="52"/>
+    <w:lsdException w:name="List Table 1 Light Accent 1" w:uiPriority="46"/>
+    <w:lsdException w:name="List Table 2 Accent 1" w:uiPriority="47"/>
+    <w:lsdException w:name="List Table 3 Accent 1" w:uiPriority="48"/>
+    <w:lsdException w:name="List Table 4 Accent 1" w:uiPriority="49"/>
+    <w:lsdException w:name="List Table 5 Dark Accent 1" w:uiPriority="50"/>
+    <w:lsdException w:name="List Table 6 Colorful Accent 1" w:uiPriority="51"/>
+    <w:lsdException w:name="List Table 7 Colorful Accent 1" w:uiPriority="52"/>
+    <w:lsdException w:name="List Table 1 Light Accent 2" w:uiPriority="46"/>
+    <w:lsdException w:name="List Table 2 Accent 2" w:uiPriority="47"/>
+    <w:lsdException w:name="List Table 3 Accent 2" w:uiPriority="48"/>
+    <w:lsdException w:name="List Table 4 Accent 2" w:uiPriority="49"/>
+    <w:lsdException w:name="List Table 5 Dark Accent 2" w:uiPriority="50"/>
+    <w:lsdException w:name="List Table 6 Colorful Accent 2" w:uiPriority="51"/>
+    <w:lsdException w:name="List Table 7 Colorful Accent 2" w:uiPriority="52"/>
+    <w:lsdException w:name="List Table 1 Light Accent 3" w:uiPriority="46"/>
+    <w:lsdException w:name="List Table 2 Accent 3" w:uiPriority="47"/>
+    <w:lsdException w:name="List Table 3 Accent 3" w:uiPriority="48"/>
+    <w:lsdException w:name="List Table 4 Accent 3" w:uiPriority="49"/>
+    <w:lsdException w:name="List Table 5 Dark Accent 3" w:uiPriority="50"/>
+    <w:lsdException w:name="List Table 6 Colorful Accent 3" w:uiPriority="51"/>
+    <w:lsdException w:name="List Table 7 Colorful Accent 3" w:uiPriority="52"/>
+    <w:lsdException w:name="List Table 1 Light Accent 4" w:uiPriority="46"/>
+    <w:lsdException w:name="List Table 2 Accent 4" w:uiPriority="47"/>
+    <w:lsdException w:name="List Table 3 Accent 4" w:uiPriority="48"/>
+    <w:lsdException w:name="List Table 4 Accent 4" w:uiPriority="49"/>
+    <w:lsdException w:name="List Table 5 Dark Accent 4" w:uiPriority="50"/>
+    <w:lsdException w:name="List Table 6 Colorful Accent 4" w:uiPriority="51"/>
+    <w:lsdException w:name="List Table 7 Colorful Accent 4" w:uiPriority="52"/>
+    <w:lsdException w:name="List Table 1 Light Accent 5" w:uiPriority="46"/>
+    <w:lsdException w:name="List Table 2 Accent 5" w:uiPriority="47"/>
+    <w:lsdException w:name="List Table 3 Accent 5" w:uiPriority="48"/>
+    <w:lsdException w:name="List Table 4 Accent 5" w:uiPriority="49"/>
+    <w:lsdException w:name="List Table 5 Dark Accent 5" w:uiPriority="50"/>
+    <w:lsdException w:name="List Table 6 Colorful Accent 5" w:uiPriority="51"/>
+    <w:lsdException w:name="List Table 7 Colorful Accent 5" w:uiPriority="52"/>
+    <w:lsdException w:name="List Table 1 Light Accent 6" w:uiPriority="46"/>
+    <w:lsdException w:name="List Table 2 Accent 6" w:uiPriority="47"/>
+    <w:lsdException w:name="List Table 3 Accent 6" w:uiPriority="48"/>
+    <w:lsdException w:name="List Table 4 Accent 6" w:uiPriority="49"/>
+    <w:lsdException w:name="List Table 5 Dark Accent 6" w:uiPriority="50"/>
+    <w:lsdException w:name="List Table 6 Colorful Accent 6" w:uiPriority="51"/>
+    <w:lsdException w:name="List Table 7 Colorful Accent 6" w:uiPriority="52"/>
+    <w:lsdException w:name="Mention" w:semiHidden="1" w:uiPriority="99" w:unhideWhenUsed="1"/>
+    <w:lsdException w:name="Smart Hyperlink" w:semiHidden="1" w:uiPriority="99" w:unhideWhenUsed="1"/>
+    <w:lsdException w:name="Hashtag" w:semiHidden="1" w:uiPriority="99" w:unhideWhenUsed="1"/>
+    <w:lsdException w:name="Unresolved Mention" w:semiHidden="1" w:uiPriority="99" w:unhideWhenUsed="1"/>
+    <w:lsdException w:name="Smart Link" w:semiHidden="1" w:uiPriority="99" w:unhideWhenUsed="1"/>
   </w:latentStyles>
-  <w:style w:type="paragraph" w:default="1" w:styleId="1">
+  <w:style w:type="paragraph" w:default="1" w:styleId="Normal">
     <w:name w:val="Normal"/>
+    <w:uiPriority w:val="1"/>
     <w:qFormat/>
-    <w:uiPriority w:val="1"/>
     <w:pPr>
       <w:widowControl w:val="0"/>
       <w:autoSpaceDE w:val="0"/>
       <w:autoSpaceDN w:val="0"/>
-      <w:spacing w:before="0" w:after="0" w:line="240" w:lineRule="auto"/>
-      <w:ind w:left="0" w:right="0"/>
-      <w:jc w:val="left"/>
     </w:pPr>
     <w:rPr>
-      <w:rFonts w:ascii="Times New Roman" w:hAnsi="Times New Roman" w:eastAsia="Times New Roman" w:cs="Times New Roman"/>
+      <w:rFonts w:ascii="Times New Roman" w:eastAsia="Times New Roman" w:hAnsi="Times New Roman" w:cs="Times New Roman"/>
       <w:sz w:val="22"/>
       <w:szCs w:val="22"/>
-      <w:lang w:val="en-US" w:eastAsia="en-US" w:bidi="ar-SA"/>
     </w:rPr>
   </w:style>
-  <w:style w:type="character" w:default="1" w:styleId="2">
+  <w:style w:type="character" w:default="1" w:styleId="DefaultParagraphFont">
     <w:name w:val="Default Paragraph Font"/>
+    <w:uiPriority w:val="1"/>
     <w:semiHidden/>
     <w:unhideWhenUsed/>
-    <w:uiPriority w:val="1"/>
   </w:style>
-  <w:style w:type="table" w:default="1" w:styleId="3">
+  <w:style w:type="table" w:default="1" w:styleId="TableNormal">
     <w:name w:val="Normal Table"/>
+    <w:uiPriority w:val="99"/>
     <w:semiHidden/>
-    <w:uiPriority w:val="0"/>
+    <w:unhideWhenUsed/>
     <w:tblPr>
+      <w:tblInd w:w="0" w:type="dxa"/>
       <w:tblCellMar>
         <w:top w:w="0" w:type="dxa"/>
         <w:left w:w="108" w:type="dxa"/>
@@ -995,43 +1169,45 @@
       </w:tblCellMar>
     </w:tblPr>
   </w:style>
-  <w:style w:type="paragraph" w:styleId="4">
+  <w:style w:type="numbering" w:default="1" w:styleId="NoList">
+    <w:name w:val="No List"/>
+    <w:uiPriority w:val="99"/>
+    <w:semiHidden/>
+    <w:unhideWhenUsed/>
+  </w:style>
+  <w:style w:type="paragraph" w:styleId="BodyText">
     <w:name w:val="Body Text"/>
-    <w:basedOn w:val="1"/>
+    <w:basedOn w:val="Normal"/>
+    <w:uiPriority w:val="1"/>
     <w:qFormat/>
-    <w:uiPriority w:val="1"/>
     <w:rPr>
-      <w:rFonts w:ascii="Times New Roman" w:hAnsi="Times New Roman" w:eastAsia="Times New Roman" w:cs="Times New Roman"/>
       <w:b/>
       <w:bCs/>
       <w:sz w:val="16"/>
       <w:szCs w:val="16"/>
-      <w:lang w:val="en-US" w:eastAsia="en-US" w:bidi="ar-SA"/>
     </w:rPr>
   </w:style>
-  <w:style w:type="paragraph" w:styleId="5">
+  <w:style w:type="paragraph" w:styleId="Title">
     <w:name w:val="Title"/>
-    <w:basedOn w:val="1"/>
+    <w:basedOn w:val="Normal"/>
+    <w:uiPriority w:val="1"/>
     <w:qFormat/>
-    <w:uiPriority w:val="1"/>
     <w:pPr>
       <w:ind w:left="3861"/>
     </w:pPr>
     <w:rPr>
-      <w:rFonts w:ascii="Times New Roman" w:hAnsi="Times New Roman" w:eastAsia="Times New Roman" w:cs="Times New Roman"/>
       <w:b/>
       <w:bCs/>
       <w:sz w:val="32"/>
       <w:szCs w:val="32"/>
-      <w:lang w:val="en-US" w:eastAsia="en-US" w:bidi="ar-SA"/>
     </w:rPr>
   </w:style>
-  <w:style w:type="table" w:customStyle="1" w:styleId="6">
+  <w:style w:type="table" w:customStyle="1" w:styleId="TableNormal1">
     <w:name w:val="Table Normal1"/>
+    <w:uiPriority w:val="2"/>
     <w:semiHidden/>
     <w:unhideWhenUsed/>
     <w:qFormat/>
-    <w:uiPriority w:val="2"/>
     <w:tblPr>
       <w:tblCellMar>
         <w:top w:w="0" w:type="dxa"/>
@@ -1041,23 +1217,17 @@
       </w:tblCellMar>
     </w:tblPr>
   </w:style>
-  <w:style w:type="paragraph" w:styleId="7">
+  <w:style w:type="paragraph" w:styleId="ListParagraph">
     <w:name w:val="List Paragraph"/>
-    <w:basedOn w:val="1"/>
+    <w:basedOn w:val="Normal"/>
+    <w:uiPriority w:val="1"/>
     <w:qFormat/>
+  </w:style>
+  <w:style w:type="paragraph" w:customStyle="1" w:styleId="TableParagraph">
+    <w:name w:val="Table Paragraph"/>
+    <w:basedOn w:val="Normal"/>
     <w:uiPriority w:val="1"/>
-    <w:rPr>
-      <w:lang w:val="en-US" w:eastAsia="en-US" w:bidi="ar-SA"/>
-    </w:rPr>
-  </w:style>
-  <w:style w:type="paragraph" w:customStyle="1" w:styleId="8">
-    <w:name w:val="Table Paragraph"/>
-    <w:basedOn w:val="1"/>
     <w:qFormat/>
-    <w:uiPriority w:val="1"/>
-    <w:rPr>
-      <w:lang w:val="en-US" w:eastAsia="en-US" w:bidi="ar-SA"/>
-    </w:rPr>
   </w:style>
 </w:styles>
 </file>
@@ -1341,5 +1511,6 @@
     </a:fmtScheme>
   </a:themeElements>
   <a:objectDefaults/>
+  <a:extraClrSchemeLst/>
 </a:theme>
 </file>
</xml_diff>

<commit_message>
feat: Enhance document request handling and update certificate templates
</commit_message>
<xml_diff>
--- a/public/Certificates and Dashboard (Culiat)/Barangay Certificate.docx
+++ b/public/Certificates and Dashboard (Culiat)/Barangay Certificate.docx
@@ -39,7 +39,7 @@
                     <pic:cNvPicPr/>
                   </pic:nvPicPr>
                   <pic:blipFill>
-                    <a:blip r:embed="rId6">
+                    <a:blip r:embed="rId7">
                       <a:extLst>
                         <a:ext uri="{28A0092B-C50C-407E-A947-70E740481C1C}">
                           <a14:useLocalDpi xmlns:a14="http://schemas.microsoft.com/office/drawing/2010/main" val="0"/>
@@ -384,127 +384,37 @@
     <w:p>
       <w:pPr>
         <w:pStyle w:val="BodyText"/>
-        <w:spacing w:before="96"/>
-        <w:rPr>
-          <w:b w:val="0"/>
-          <w:sz w:val="24"/>
-        </w:rPr>
-      </w:pPr>
-    </w:p>
-    <w:p>
-      <w:pPr>
-        <w:ind w:left="2517"/>
-        <w:rPr>
-          <w:sz w:val="24"/>
-        </w:rPr>
-      </w:pPr>
-      <w:r>
-        <w:rPr>
-          <w:sz w:val="24"/>
-        </w:rPr>
-        <w:t>This</w:t>
-      </w:r>
-      <w:r>
-        <w:rPr>
-          <w:spacing w:val="42"/>
-          <w:sz w:val="24"/>
-        </w:rPr>
-        <w:t xml:space="preserve"> </w:t>
-      </w:r>
-      <w:r>
-        <w:rPr>
-          <w:sz w:val="24"/>
-        </w:rPr>
-        <w:t>certification</w:t>
-      </w:r>
-      <w:r>
-        <w:rPr>
-          <w:spacing w:val="51"/>
-          <w:sz w:val="24"/>
-        </w:rPr>
-        <w:t xml:space="preserve"> </w:t>
-      </w:r>
-      <w:r>
-        <w:rPr>
-          <w:sz w:val="24"/>
-        </w:rPr>
-        <w:t>is</w:t>
-      </w:r>
-      <w:r>
-        <w:rPr>
-          <w:spacing w:val="40"/>
-          <w:sz w:val="24"/>
-        </w:rPr>
-        <w:t xml:space="preserve"> </w:t>
-      </w:r>
-      <w:r>
-        <w:rPr>
-          <w:sz w:val="24"/>
-        </w:rPr>
-        <w:t>issued</w:t>
-      </w:r>
-      <w:r>
-        <w:rPr>
-          <w:spacing w:val="51"/>
-          <w:sz w:val="24"/>
-        </w:rPr>
-        <w:t xml:space="preserve"> </w:t>
-      </w:r>
-      <w:r>
-        <w:rPr>
-          <w:sz w:val="24"/>
-        </w:rPr>
-        <w:t>upon</w:t>
-      </w:r>
-      <w:r>
-        <w:rPr>
-          <w:spacing w:val="51"/>
-          <w:sz w:val="24"/>
-        </w:rPr>
-        <w:t xml:space="preserve"> </w:t>
-      </w:r>
-      <w:r>
-        <w:rPr>
-          <w:sz w:val="24"/>
-        </w:rPr>
-        <w:t>the</w:t>
-      </w:r>
-      <w:r>
-        <w:rPr>
-          <w:spacing w:val="50"/>
-          <w:sz w:val="24"/>
-        </w:rPr>
-        <w:t xml:space="preserve"> </w:t>
-      </w:r>
-      <w:r>
-        <w:rPr>
-          <w:sz w:val="24"/>
-        </w:rPr>
-        <w:t>request</w:t>
-      </w:r>
-      <w:r>
-        <w:rPr>
-          <w:spacing w:val="46"/>
-          <w:sz w:val="24"/>
-        </w:rPr>
-        <w:t xml:space="preserve"> </w:t>
-      </w:r>
-      <w:r>
-        <w:rPr>
-          <w:sz w:val="24"/>
-        </w:rPr>
-        <w:t>of</w:t>
-      </w:r>
-      <w:r>
-        <w:rPr>
-          <w:spacing w:val="77"/>
-          <w:sz w:val="24"/>
-        </w:rPr>
-        <w:t xml:space="preserve"> </w:t>
-      </w:r>
-      <w:r>
-        <w:rPr>
-          <w:b/>
+        <w:spacing w:before="66"/>
+        <w:rPr>
+          <w:sz w:val="26"/>
+        </w:rPr>
+      </w:pPr>
+    </w:p>
+    <w:p>
+      <w:pPr>
+        <w:spacing w:line="252" w:lineRule="auto"/>
+        <w:ind w:left="2157" w:right="18" w:firstLine="360"/>
+        <w:jc w:val="both"/>
+        <w:rPr>
+          <w:sz w:val="24"/>
+        </w:rPr>
+      </w:pPr>
+      <w:r>
+        <w:rPr>
+          <w:sz w:val="24"/>
+        </w:rPr>
+        <w:t>This certification is issued upon the request of</w:t>
+      </w:r>
+      <w:r>
+        <w:rPr>
+          <w:sz w:val="24"/>
+        </w:rPr>
+        <w:t xml:space="preserve"> </w:t>
+      </w:r>
+      <w:r>
+        <w:rPr>
+          <w:b/>
+          <w:bCs/>
           <w:sz w:val="24"/>
         </w:rPr>
         <w:t>{salutation}{</w:t>
@@ -513,6 +423,7 @@
       <w:r>
         <w:rPr>
           <w:b/>
+          <w:bCs/>
           <w:sz w:val="24"/>
         </w:rPr>
         <w:t>full_name</w:t>
@@ -521,38 +432,21 @@
       <w:r>
         <w:rPr>
           <w:b/>
+          <w:bCs/>
           <w:sz w:val="24"/>
         </w:rPr>
         <w:t>}</w:t>
       </w:r>
       <w:r>
         <w:rPr>
-          <w:b/>
-          <w:spacing w:val="41"/>
-          <w:sz w:val="24"/>
-        </w:rPr>
-        <w:t xml:space="preserve"> </w:t>
-      </w:r>
-      <w:r>
-        <w:rPr>
-          <w:spacing w:val="-5"/>
-          <w:sz w:val="24"/>
-        </w:rPr>
-        <w:t>for</w:t>
-      </w:r>
-    </w:p>
-    <w:p>
-      <w:pPr>
-        <w:spacing w:before="12"/>
-        <w:ind w:left="2157"/>
-        <w:rPr>
-          <w:b/>
-          <w:sz w:val="24"/>
-        </w:rPr>
-      </w:pPr>
-      <w:r>
-        <w:rPr>
-          <w:b/>
+          <w:sz w:val="24"/>
+        </w:rPr>
+        <w:t xml:space="preserve"> for </w:t>
+      </w:r>
+      <w:r>
+        <w:rPr>
+          <w:b/>
+          <w:bCs/>
           <w:sz w:val="24"/>
         </w:rPr>
         <w:t>{</w:t>
@@ -561,6 +455,7 @@
       <w:r>
         <w:rPr>
           <w:b/>
+          <w:bCs/>
           <w:sz w:val="24"/>
         </w:rPr>
         <w:t>purpose_of_request</w:t>
@@ -569,6 +464,7 @@
       <w:r>
         <w:rPr>
           <w:b/>
+          <w:bCs/>
           <w:sz w:val="24"/>
         </w:rPr>
         <w:t>}</w:t>
@@ -576,8 +472,8 @@
       <w:r>
         <w:rPr>
           <w:b/>
-          <w:spacing w:val="-2"/>
-          <w:sz w:val="24"/>
+          <w:bCs/>
+          <w:sz w:val="26"/>
         </w:rPr>
         <w:t>.</w:t>
       </w:r>
@@ -604,7 +500,14 @@
         <w:rPr>
           <w:sz w:val="24"/>
         </w:rPr>
-        <w:t xml:space="preserve">Issued this </w:t>
+        <w:t>Issued this</w:t>
+      </w:r>
+      <w:r>
+        <w:rPr>
+          <w:sz w:val="6"/>
+          <w:szCs w:val="6"/>
+        </w:rPr>
+        <w:t xml:space="preserve"> </w:t>
       </w:r>
       <w:r>
         <w:rPr>
@@ -619,7 +522,14 @@
           <w:b/>
           <w:sz w:val="24"/>
         </w:rPr>
-        <w:t>issued_date</w:t>
+        <w:t>issue</w:t>
+      </w:r>
+      <w:r>
+        <w:rPr>
+          <w:b/>
+          <w:sz w:val="24"/>
+        </w:rPr>
+        <w:t>_date</w:t>
       </w:r>
       <w:proofErr w:type="spellEnd"/>
       <w:r>
@@ -632,7 +542,6 @@
       <w:r>
         <w:rPr>
           <w:b/>
-          <w:spacing w:val="40"/>
           <w:sz w:val="24"/>
         </w:rPr>
         <w:t xml:space="preserve"> </w:t>
@@ -657,6 +566,16 @@
         </w:rPr>
         <w:t>, District VI, Quezon City.</w:t>
       </w:r>
+    </w:p>
+    <w:p>
+      <w:pPr>
+        <w:spacing w:before="1" w:line="247" w:lineRule="auto"/>
+        <w:ind w:left="2157" w:right="29" w:firstLine="360"/>
+        <w:jc w:val="both"/>
+        <w:rPr>
+          <w:sz w:val="24"/>
+        </w:rPr>
+      </w:pPr>
     </w:p>
     <w:p>
       <w:pPr>
@@ -1178,6 +1097,7 @@
   <w:style w:type="paragraph" w:styleId="BodyText">
     <w:name w:val="Body Text"/>
     <w:basedOn w:val="Normal"/>
+    <w:link w:val="BodyTextChar"/>
     <w:uiPriority w:val="1"/>
     <w:qFormat/>
     <w:rPr>
@@ -1228,6 +1148,20 @@
     <w:basedOn w:val="Normal"/>
     <w:uiPriority w:val="1"/>
     <w:qFormat/>
+  </w:style>
+  <w:style w:type="character" w:customStyle="1" w:styleId="BodyTextChar">
+    <w:name w:val="Body Text Char"/>
+    <w:basedOn w:val="DefaultParagraphFont"/>
+    <w:link w:val="BodyText"/>
+    <w:uiPriority w:val="1"/>
+    <w:rsid w:val="00EB1272"/>
+    <w:rPr>
+      <w:rFonts w:ascii="Times New Roman" w:eastAsia="Times New Roman" w:hAnsi="Times New Roman" w:cs="Times New Roman"/>
+      <w:b/>
+      <w:bCs/>
+      <w:sz w:val="16"/>
+      <w:szCs w:val="16"/>
+    </w:rPr>
   </w:style>
 </w:styles>
 </file>
@@ -1513,4 +1447,16 @@
   <a:objectDefaults/>
   <a:extraClrSchemeLst/>
 </a:theme>
+</file>
+
+<file path=customXml/item1.xml><?xml version="1.0" encoding="utf-8"?>
+<b:Sources xmlns:b="http://schemas.openxmlformats.org/officeDocument/2006/bibliography" xmlns="http://schemas.openxmlformats.org/officeDocument/2006/bibliography" SelectedStyle="\APASixthEditionOfficeOnline.xsl" StyleName="APA" Version="6"/>
+</file>
+
+<file path=customXml/itemProps1.xml><?xml version="1.0" encoding="utf-8"?>
+<ds:datastoreItem xmlns:ds="http://schemas.openxmlformats.org/officeDocument/2006/customXml" ds:itemID="{A58225C9-15B9-4394-8A0C-640CA227219C}">
+  <ds:schemaRefs>
+    <ds:schemaRef ds:uri="http://schemas.openxmlformats.org/officeDocument/2006/bibliography"/>
+  </ds:schemaRefs>
+</ds:datastoreItem>
 </file>
</xml_diff>